<commit_message>
Added some rebellion stuff and dissertation writeup
</commit_message>
<xml_diff>
--- a/Documentation/100505349Dissertation.docx
+++ b/Documentation/100505349Dissertation.docx
@@ -8733,27 +8733,14 @@
                             <w:r>
                               <w:t xml:space="preserve">Figure </w:t>
                             </w:r>
-                            <w:r>
-                              <w:fldChar w:fldCharType="begin"/>
-                            </w:r>
-                            <w:r>
-                              <w:instrText xml:space="preserve"> SEQ Figure \* ARABIC </w:instrText>
-                            </w:r>
-                            <w:r>
-                              <w:fldChar w:fldCharType="separate"/>
-                            </w:r>
-                            <w:r>
-                              <w:rPr>
-                                <w:noProof/>
-                              </w:rPr>
-                              <w:t>1</w:t>
-                            </w:r>
-                            <w:r>
-                              <w:rPr>
-                                <w:noProof/>
-                              </w:rPr>
-                              <w:fldChar w:fldCharType="end"/>
-                            </w:r>
+                            <w:fldSimple w:instr=" SEQ Figure \* ARABIC ">
+                              <w:r>
+                                <w:rPr>
+                                  <w:noProof/>
+                                </w:rPr>
+                                <w:t>1</w:t>
+                              </w:r>
+                            </w:fldSimple>
                             <w:r>
                               <w:t xml:space="preserve"> A world generated using the world generation algorithm</w:t>
                             </w:r>
@@ -8793,27 +8780,14 @@
                       <w:r>
                         <w:t xml:space="preserve">Figure </w:t>
                       </w:r>
-                      <w:r>
-                        <w:fldChar w:fldCharType="begin"/>
-                      </w:r>
-                      <w:r>
-                        <w:instrText xml:space="preserve"> SEQ Figure \* ARABIC </w:instrText>
-                      </w:r>
-                      <w:r>
-                        <w:fldChar w:fldCharType="separate"/>
-                      </w:r>
-                      <w:r>
-                        <w:rPr>
-                          <w:noProof/>
-                        </w:rPr>
-                        <w:t>1</w:t>
-                      </w:r>
-                      <w:r>
-                        <w:rPr>
-                          <w:noProof/>
-                        </w:rPr>
-                        <w:fldChar w:fldCharType="end"/>
-                      </w:r>
+                      <w:fldSimple w:instr=" SEQ Figure \* ARABIC ">
+                        <w:r>
+                          <w:rPr>
+                            <w:noProof/>
+                          </w:rPr>
+                          <w:t>1</w:t>
+                        </w:r>
+                      </w:fldSimple>
                       <w:r>
                         <w:t xml:space="preserve"> A world generated using the world generation algorithm</w:t>
                       </w:r>
@@ -9006,10 +8980,7 @@
         </w:drawing>
       </w:r>
       <w:r>
-        <w:t xml:space="preserve">World </w:t>
-      </w:r>
-      <w:r>
-        <w:t>Properties</w:t>
+        <w:t>World Properties</w:t>
       </w:r>
       <w:bookmarkEnd w:id="21"/>
     </w:p>
@@ -9089,24 +9060,14 @@
                             <w:r>
                               <w:t xml:space="preserve">Figure </w:t>
                             </w:r>
-                            <w:r>
-                              <w:fldChar w:fldCharType="begin"/>
-                            </w:r>
-                            <w:r>
-                              <w:instrText xml:space="preserve"> SEQ Figure \* ARABIC </w:instrText>
-                            </w:r>
-                            <w:r>
-                              <w:fldChar w:fldCharType="separate"/>
-                            </w:r>
-                            <w:r>
-                              <w:rPr>
-                                <w:noProof/>
-                              </w:rPr>
-                              <w:t>3</w:t>
-                            </w:r>
-                            <w:r>
-                              <w:fldChar w:fldCharType="end"/>
-                            </w:r>
+                            <w:fldSimple w:instr=" SEQ Figure \* ARABIC ">
+                              <w:r>
+                                <w:rPr>
+                                  <w:noProof/>
+                                </w:rPr>
+                                <w:t>3</w:t>
+                              </w:r>
+                            </w:fldSimple>
                             <w:r>
                               <w:t xml:space="preserve"> An elevation map. Showing green land as flat land - yellow land as hills and red land as mountains.</w:t>
                             </w:r>
@@ -9142,24 +9103,14 @@
                       <w:r>
                         <w:t xml:space="preserve">Figure </w:t>
                       </w:r>
-                      <w:r>
-                        <w:fldChar w:fldCharType="begin"/>
-                      </w:r>
-                      <w:r>
-                        <w:instrText xml:space="preserve"> SEQ Figure \* ARABIC </w:instrText>
-                      </w:r>
-                      <w:r>
-                        <w:fldChar w:fldCharType="separate"/>
-                      </w:r>
-                      <w:r>
-                        <w:rPr>
-                          <w:noProof/>
-                        </w:rPr>
-                        <w:t>3</w:t>
-                      </w:r>
-                      <w:r>
-                        <w:fldChar w:fldCharType="end"/>
-                      </w:r>
+                      <w:fldSimple w:instr=" SEQ Figure \* ARABIC ">
+                        <w:r>
+                          <w:rPr>
+                            <w:noProof/>
+                          </w:rPr>
+                          <w:t>3</w:t>
+                        </w:r>
+                      </w:fldSimple>
                       <w:r>
                         <w:t xml:space="preserve"> An elevation map. Showing green land as flat land - yellow land as hills and red land as mountains.</w:t>
                       </w:r>
@@ -9285,24 +9236,14 @@
                             <w:r>
                               <w:t xml:space="preserve">Figure </w:t>
                             </w:r>
-                            <w:r>
-                              <w:fldChar w:fldCharType="begin"/>
-                            </w:r>
-                            <w:r>
-                              <w:instrText xml:space="preserve"> SEQ Figure \* ARABIC </w:instrText>
-                            </w:r>
-                            <w:r>
-                              <w:fldChar w:fldCharType="separate"/>
-                            </w:r>
-                            <w:r>
-                              <w:rPr>
-                                <w:noProof/>
-                              </w:rPr>
-                              <w:t>2</w:t>
-                            </w:r>
-                            <w:r>
-                              <w:fldChar w:fldCharType="end"/>
-                            </w:r>
+                            <w:fldSimple w:instr=" SEQ Figure \* ARABIC ">
+                              <w:r>
+                                <w:rPr>
+                                  <w:noProof/>
+                                </w:rPr>
+                                <w:t>2</w:t>
+                              </w:r>
+                            </w:fldSimple>
                             <w:r>
                               <w:t xml:space="preserve"> An example of the map mode window. Each icon representing a different displayable property on the map. In this screenshot, the elevation </w:t>
                             </w:r>
@@ -9347,24 +9288,14 @@
                       <w:r>
                         <w:t xml:space="preserve">Figure </w:t>
                       </w:r>
-                      <w:r>
-                        <w:fldChar w:fldCharType="begin"/>
-                      </w:r>
-                      <w:r>
-                        <w:instrText xml:space="preserve"> SEQ Figure \* ARABIC </w:instrText>
-                      </w:r>
-                      <w:r>
-                        <w:fldChar w:fldCharType="separate"/>
-                      </w:r>
-                      <w:r>
-                        <w:rPr>
-                          <w:noProof/>
-                        </w:rPr>
-                        <w:t>2</w:t>
-                      </w:r>
-                      <w:r>
-                        <w:fldChar w:fldCharType="end"/>
-                      </w:r>
+                      <w:fldSimple w:instr=" SEQ Figure \* ARABIC ">
+                        <w:r>
+                          <w:rPr>
+                            <w:noProof/>
+                          </w:rPr>
+                          <w:t>2</w:t>
+                        </w:r>
+                      </w:fldSimple>
                       <w:r>
                         <w:t xml:space="preserve"> An example of the map mode window. Each icon representing a different displayable property on the map. In this screenshot, the elevation </w:t>
                       </w:r>
@@ -9616,24 +9547,14 @@
                             <w:r>
                               <w:t xml:space="preserve">Figure </w:t>
                             </w:r>
-                            <w:r>
-                              <w:fldChar w:fldCharType="begin"/>
-                            </w:r>
-                            <w:r>
-                              <w:instrText xml:space="preserve"> SEQ Figure \* ARABIC </w:instrText>
-                            </w:r>
-                            <w:r>
-                              <w:fldChar w:fldCharType="separate"/>
-                            </w:r>
-                            <w:r>
-                              <w:rPr>
-                                <w:noProof/>
-                              </w:rPr>
-                              <w:t>4</w:t>
-                            </w:r>
-                            <w:r>
-                              <w:fldChar w:fldCharType="end"/>
-                            </w:r>
+                            <w:fldSimple w:instr=" SEQ Figure \* ARABIC ">
+                              <w:r>
+                                <w:rPr>
+                                  <w:noProof/>
+                                </w:rPr>
+                                <w:t>4</w:t>
+                              </w:r>
+                            </w:fldSimple>
                             <w:r>
                               <w:t xml:space="preserve"> A map of the different cultures on a world map</w:t>
                             </w:r>
@@ -9669,24 +9590,14 @@
                       <w:r>
                         <w:t xml:space="preserve">Figure </w:t>
                       </w:r>
-                      <w:r>
-                        <w:fldChar w:fldCharType="begin"/>
-                      </w:r>
-                      <w:r>
-                        <w:instrText xml:space="preserve"> SEQ Figure \* ARABIC </w:instrText>
-                      </w:r>
-                      <w:r>
-                        <w:fldChar w:fldCharType="separate"/>
-                      </w:r>
-                      <w:r>
-                        <w:rPr>
-                          <w:noProof/>
-                        </w:rPr>
-                        <w:t>4</w:t>
-                      </w:r>
-                      <w:r>
-                        <w:fldChar w:fldCharType="end"/>
-                      </w:r>
+                      <w:fldSimple w:instr=" SEQ Figure \* ARABIC ">
+                        <w:r>
+                          <w:rPr>
+                            <w:noProof/>
+                          </w:rPr>
+                          <w:t>4</w:t>
+                        </w:r>
+                      </w:fldSimple>
                       <w:r>
                         <w:t xml:space="preserve"> A map of the different cultures on a world map</w:t>
                       </w:r>
@@ -10125,6 +10036,9 @@
             </m:e>
           </m:d>
           <m:r>
+            <m:rPr>
+              <m:sty m:val="p"/>
+            </m:rPr>
             <w:rPr>
               <w:rFonts w:ascii="Cambria Math" w:hAnsi="Cambria Math"/>
             </w:rPr>
@@ -10157,6 +10071,9 @@
             </m:e>
           </m:d>
           <m:r>
+            <m:rPr>
+              <m:sty m:val="p"/>
+            </m:rPr>
             <w:rPr>
               <w:rFonts w:ascii="Cambria Math" w:hAnsi="Cambria Math"/>
             </w:rPr>
@@ -10189,6 +10106,9 @@
             </m:e>
           </m:d>
           <m:r>
+            <m:rPr>
+              <m:sty m:val="p"/>
+            </m:rPr>
             <w:rPr>
               <w:rFonts w:ascii="Cambria Math" w:hAnsi="Cambria Math"/>
             </w:rPr>
@@ -10221,6 +10141,9 @@
             </m:e>
           </m:d>
           <m:r>
+            <m:rPr>
+              <m:sty m:val="p"/>
+            </m:rPr>
             <w:rPr>
               <w:rFonts w:ascii="Cambria Math" w:hAnsi="Cambria Math"/>
             </w:rPr>
@@ -10253,6 +10176,9 @@
             </m:e>
           </m:d>
           <m:r>
+            <m:rPr>
+              <m:sty m:val="p"/>
+            </m:rPr>
             <w:rPr>
               <w:rFonts w:ascii="Cambria Math" w:hAnsi="Cambria Math"/>
             </w:rPr>
@@ -10743,24 +10669,14 @@
                             <w:r>
                               <w:t xml:space="preserve">Figure </w:t>
                             </w:r>
-                            <w:r>
-                              <w:fldChar w:fldCharType="begin"/>
-                            </w:r>
-                            <w:r>
-                              <w:instrText xml:space="preserve"> SEQ Figure \* ARABIC </w:instrText>
-                            </w:r>
-                            <w:r>
-                              <w:fldChar w:fldCharType="separate"/>
-                            </w:r>
-                            <w:r>
-                              <w:rPr>
-                                <w:noProof/>
-                              </w:rPr>
-                              <w:t>5</w:t>
-                            </w:r>
-                            <w:r>
-                              <w:fldChar w:fldCharType="end"/>
-                            </w:r>
+                            <w:fldSimple w:instr=" SEQ Figure \* ARABIC ">
+                              <w:r>
+                                <w:rPr>
+                                  <w:noProof/>
+                                </w:rPr>
+                                <w:t>5</w:t>
+                              </w:r>
+                            </w:fldSimple>
                             <w:r>
                               <w:t xml:space="preserve"> A world population map. In this world, civilization has largely centered around the upper right corner of the map due to its moderate temperature, high </w:t>
                             </w:r>
@@ -10802,24 +10718,14 @@
                       <w:r>
                         <w:t xml:space="preserve">Figure </w:t>
                       </w:r>
-                      <w:r>
-                        <w:fldChar w:fldCharType="begin"/>
-                      </w:r>
-                      <w:r>
-                        <w:instrText xml:space="preserve"> SEQ Figure \* ARABIC </w:instrText>
-                      </w:r>
-                      <w:r>
-                        <w:fldChar w:fldCharType="separate"/>
-                      </w:r>
-                      <w:r>
-                        <w:rPr>
-                          <w:noProof/>
-                        </w:rPr>
-                        <w:t>5</w:t>
-                      </w:r>
-                      <w:r>
-                        <w:fldChar w:fldCharType="end"/>
-                      </w:r>
+                      <w:fldSimple w:instr=" SEQ Figure \* ARABIC ">
+                        <w:r>
+                          <w:rPr>
+                            <w:noProof/>
+                          </w:rPr>
+                          <w:t>5</w:t>
+                        </w:r>
+                      </w:fldSimple>
                       <w:r>
                         <w:t xml:space="preserve"> A world population map. In this world, civilization has largely centered around the upper right corner of the map due to its moderate temperature, high </w:t>
                       </w:r>
@@ -10910,7 +10816,19 @@
         </w:numPr>
       </w:pPr>
       <w:r>
-        <w:t>XML files</w:t>
+        <w:t xml:space="preserve">XML </w:t>
+      </w:r>
+      <w:commentRangeStart w:id="24"/>
+      <w:r>
+        <w:t>files</w:t>
+      </w:r>
+      <w:commentRangeEnd w:id="24"/>
+      <w:r>
+        <w:rPr>
+          <w:rStyle w:val="CommentReference"/>
+          <w:b w:val="0"/>
+        </w:rPr>
+        <w:commentReference w:id="24"/>
       </w:r>
     </w:p>
     <w:p>
@@ -10921,13 +10839,7 @@
         <w:t>Each save file within the document is written in an XML format – with nodes representing concepts such as provinces and cultures</w:t>
       </w:r>
       <w:r>
-        <w:t>. When first generating a world, three files are written to – “World.sav”, “WorldData/</w:t>
-      </w:r>
-      <w:r>
-        <w:t>Provinces</w:t>
-      </w:r>
-      <w:r>
-        <w:t xml:space="preserve">.xml” and “WorldData/Cultures.xml”. The first file, the world save file defines the basic properties for a world, such as the height and width of the map, and its data will be loaded first to ensure all world configuration settings are maintained. </w:t>
+        <w:t xml:space="preserve">. When first generating a world, three files are written to – “World.sav”, “WorldData/Provinces.xml” and “WorldData/Cultures.xml”. The first file, the world save file defines the basic properties for a world, such as the height and width of the map, and its data will be loaded first to ensure all world configuration settings are maintained. </w:t>
       </w:r>
     </w:p>
     <w:p>
@@ -11025,13 +10937,1248 @@
     <w:p>
       <w:pPr>
         <w:pStyle w:val="heading1"/>
+      </w:pPr>
+      <w:r>
+        <w:t>Simulation Design</w:t>
+      </w:r>
+    </w:p>
+    <w:p>
+      <w:pPr>
+        <w:pStyle w:val="p1a"/>
+      </w:pPr>
+      <w:r>
+        <w:t xml:space="preserve">After completion of the world generation and properties segment of development, the artefact may move onto the development of its primary feature – the simulation of a world upon the generated map. </w:t>
+      </w:r>
+      <w:r>
+        <w:t>The artefact is intended to produce a believable world map, influenced by the actions and mistakes of its denizens</w:t>
+      </w:r>
+      <w:r>
+        <w:t xml:space="preserve"> -</w:t>
+      </w:r>
+      <w:r>
+        <w:t xml:space="preserve"> </w:t>
+      </w:r>
+      <w:r>
+        <w:t>the “empires” that will form upon the world.</w:t>
+      </w:r>
+    </w:p>
+    <w:p>
+      <w:pPr>
+        <w:pStyle w:val="heading2"/>
+      </w:pPr>
+      <w:r>
+        <w:t>Empires</w:t>
+      </w:r>
+    </w:p>
+    <w:p>
+      <w:pPr>
+        <w:ind w:firstLine="0"/>
+      </w:pPr>
+      <w:r>
+        <w:t>An empire in this artefact is the representation of a collection of people, united under one ruler</w:t>
+      </w:r>
+      <w:r>
+        <w:t xml:space="preserve">. These nations will be the focus of the artificial intelligence – each having the opportunity to expand, develop, </w:t>
+      </w:r>
+      <w:r>
+        <w:t>conquer,</w:t>
+      </w:r>
+      <w:r>
+        <w:t xml:space="preserve"> and fall</w:t>
+      </w:r>
+      <w:r>
+        <w:t xml:space="preserve"> dependent on its reigning monarch</w:t>
+      </w:r>
+      <w:r>
+        <w:t xml:space="preserve">. </w:t>
+      </w:r>
+      <w:r>
+        <w:t xml:space="preserve">An empire consists </w:t>
+      </w:r>
+      <w:r>
+        <w:t>of the following:</w:t>
+      </w:r>
+    </w:p>
+    <w:p>
+      <w:pPr>
+        <w:ind w:firstLine="0"/>
+      </w:pPr>
+    </w:p>
+    <w:p>
+      <w:pPr>
+        <w:pStyle w:val="ListParagraph"/>
+        <w:numPr>
+          <w:ilvl w:val="0"/>
+          <w:numId w:val="16"/>
+        </w:numPr>
+      </w:pPr>
+      <w:r>
+        <w:t>A name, defined by the province it forms in – the capital</w:t>
+      </w:r>
+    </w:p>
+    <w:p>
+      <w:pPr>
+        <w:pStyle w:val="ListParagraph"/>
+        <w:numPr>
+          <w:ilvl w:val="0"/>
+          <w:numId w:val="16"/>
+        </w:numPr>
+      </w:pPr>
+      <w:r>
+        <w:t>A colour, once again inherited from its capital province</w:t>
+      </w:r>
+    </w:p>
+    <w:p>
+      <w:pPr>
+        <w:pStyle w:val="ListParagraph"/>
+        <w:numPr>
+          <w:ilvl w:val="0"/>
+          <w:numId w:val="16"/>
+        </w:numPr>
+      </w:pPr>
+      <w:r>
+        <w:t>A list of owned provinces – which, when reaching zero, causes the empire to cease to exist</w:t>
+      </w:r>
+    </w:p>
+    <w:p>
+      <w:pPr>
+        <w:pStyle w:val="ListParagraph"/>
+        <w:numPr>
+          <w:ilvl w:val="0"/>
+          <w:numId w:val="16"/>
+        </w:numPr>
+      </w:pPr>
+      <w:r>
+        <w:t>A culture</w:t>
+      </w:r>
+    </w:p>
+    <w:p>
+      <w:pPr>
+        <w:pStyle w:val="ListParagraph"/>
+        <w:numPr>
+          <w:ilvl w:val="0"/>
+          <w:numId w:val="16"/>
+        </w:numPr>
+      </w:pPr>
+      <w:r>
+        <w:t>Five “technologies”</w:t>
+      </w:r>
+    </w:p>
+    <w:p>
+      <w:pPr>
+        <w:pStyle w:val="ListParagraph"/>
+        <w:numPr>
+          <w:ilvl w:val="1"/>
+          <w:numId w:val="16"/>
+        </w:numPr>
+      </w:pPr>
+      <w:r>
+        <w:t>Military technology</w:t>
+      </w:r>
+    </w:p>
+    <w:p>
+      <w:pPr>
+        <w:pStyle w:val="ListParagraph"/>
+        <w:numPr>
+          <w:ilvl w:val="1"/>
+          <w:numId w:val="16"/>
+        </w:numPr>
+      </w:pPr>
+      <w:r>
+        <w:t>Economic technology</w:t>
+      </w:r>
+    </w:p>
+    <w:p>
+      <w:pPr>
+        <w:pStyle w:val="ListParagraph"/>
+        <w:numPr>
+          <w:ilvl w:val="1"/>
+          <w:numId w:val="16"/>
+        </w:numPr>
+      </w:pPr>
+      <w:r>
+        <w:t>Diplomatic technology</w:t>
+      </w:r>
+    </w:p>
+    <w:p>
+      <w:pPr>
+        <w:pStyle w:val="ListParagraph"/>
+        <w:numPr>
+          <w:ilvl w:val="1"/>
+          <w:numId w:val="16"/>
+        </w:numPr>
+      </w:pPr>
+      <w:r>
+        <w:t>Logistics technology</w:t>
+      </w:r>
+    </w:p>
+    <w:p>
+      <w:pPr>
+        <w:pStyle w:val="ListParagraph"/>
+        <w:numPr>
+          <w:ilvl w:val="1"/>
+          <w:numId w:val="16"/>
+        </w:numPr>
+      </w:pPr>
+      <w:r>
+        <w:t>Cultural technology</w:t>
+      </w:r>
+    </w:p>
+    <w:p>
+      <w:pPr>
+        <w:pStyle w:val="ListParagraph"/>
+        <w:numPr>
+          <w:ilvl w:val="0"/>
+          <w:numId w:val="16"/>
+        </w:numPr>
+      </w:pPr>
+      <w:r>
+        <w:t>A reigning monarch</w:t>
+      </w:r>
+    </w:p>
+    <w:p>
+      <w:pPr>
+        <w:pStyle w:val="ListParagraph"/>
+        <w:numPr>
+          <w:ilvl w:val="0"/>
+          <w:numId w:val="16"/>
+        </w:numPr>
+      </w:pPr>
+      <w:r>
+        <w:t>A state religion</w:t>
+      </w:r>
+    </w:p>
+    <w:p>
+      <w:pPr>
+        <w:pStyle w:val="ListParagraph"/>
+        <w:numPr>
+          <w:ilvl w:val="0"/>
+          <w:numId w:val="16"/>
+        </w:numPr>
+      </w:pPr>
+      <w:r>
+        <w:t>A military force – consisting of a maximum value and a current value</w:t>
+      </w:r>
+    </w:p>
+    <w:p>
+      <w:pPr>
+        <w:pStyle w:val="ListParagraph"/>
+        <w:numPr>
+          <w:ilvl w:val="0"/>
+          <w:numId w:val="16"/>
+        </w:numPr>
+      </w:pPr>
+      <w:r>
+        <w:t>A list of opinions of other known nations</w:t>
+      </w:r>
+    </w:p>
+    <w:p>
+      <w:pPr>
+        <w:pStyle w:val="ListParagraph"/>
+        <w:numPr>
+          <w:ilvl w:val="0"/>
+          <w:numId w:val="16"/>
+        </w:numPr>
+      </w:pPr>
+      <w:r>
+        <w:t>A list of any active rebellions</w:t>
+      </w:r>
+    </w:p>
+    <w:p>
+      <w:pPr>
+        <w:pStyle w:val="heading2"/>
+        <w:numPr>
+          <w:ilvl w:val="2"/>
+          <w:numId w:val="1"/>
+        </w:numPr>
+      </w:pPr>
+      <w:r>
+        <w:t>Ruler</w:t>
+      </w:r>
+    </w:p>
+    <w:p>
+      <w:pPr>
+        <w:pStyle w:val="p1a"/>
+      </w:pPr>
+      <w:r>
+        <w:t>First and foremost, each nation will be designated a ruler, the representation of the artificial intelligence for the nation. A ruler consists of a name,</w:t>
+      </w:r>
+      <w:r>
+        <w:t xml:space="preserve"> an age, a birthday, </w:t>
+      </w:r>
+      <w:r>
+        <w:t xml:space="preserve">two “technology focuses” </w:t>
+      </w:r>
+      <w:r>
+        <w:t xml:space="preserve">as well as a list of weighted personality values. The personality values of a ruler are a numeric equivalent of their likelihood to undertake certain actions – a ruler with a high score for colonising land will be more likely to colonise land than others. These personality traits </w:t>
+      </w:r>
+      <w:r>
+        <w:t xml:space="preserve">and their associated actions </w:t>
+      </w:r>
+      <w:r>
+        <w:t>are as follows:</w:t>
+      </w:r>
+    </w:p>
+    <w:p>
+      <w:pPr>
+        <w:ind w:firstLine="0"/>
+      </w:pPr>
+    </w:p>
+    <w:p>
+      <w:pPr>
+        <w:pStyle w:val="ListParagraph"/>
+        <w:numPr>
+          <w:ilvl w:val="0"/>
+          <w:numId w:val="17"/>
+        </w:numPr>
+      </w:pPr>
+      <w:r>
+        <w:t>Declare War</w:t>
+      </w:r>
+      <w:r>
+        <w:t xml:space="preserve"> – Start a war with a neighbour</w:t>
+      </w:r>
+    </w:p>
+    <w:p>
+      <w:pPr>
+        <w:pStyle w:val="ListParagraph"/>
+        <w:numPr>
+          <w:ilvl w:val="0"/>
+          <w:numId w:val="17"/>
+        </w:numPr>
+      </w:pPr>
+      <w:r>
+        <w:t>Develop Technology</w:t>
+      </w:r>
+      <w:r>
+        <w:t xml:space="preserve"> – Attempt to increase one of the technology values for the nation</w:t>
+      </w:r>
+    </w:p>
+    <w:p>
+      <w:pPr>
+        <w:pStyle w:val="ListParagraph"/>
+        <w:numPr>
+          <w:ilvl w:val="0"/>
+          <w:numId w:val="17"/>
+        </w:numPr>
+      </w:pPr>
+      <w:r>
+        <w:t>Learn Technology</w:t>
+      </w:r>
+      <w:r>
+        <w:t xml:space="preserve"> – Increase a technology value by learning from a neighbouring nation</w:t>
+      </w:r>
+    </w:p>
+    <w:p>
+      <w:pPr>
+        <w:pStyle w:val="ListParagraph"/>
+        <w:numPr>
+          <w:ilvl w:val="0"/>
+          <w:numId w:val="17"/>
+        </w:numPr>
+      </w:pPr>
+      <w:r>
+        <w:t>Spread Religion</w:t>
+      </w:r>
+      <w:r>
+        <w:t xml:space="preserve"> – Either adopt a primary religion or </w:t>
+      </w:r>
+      <w:r>
+        <w:t>convert provinces within the empire</w:t>
+      </w:r>
+    </w:p>
+    <w:p>
+      <w:pPr>
+        <w:pStyle w:val="ListParagraph"/>
+        <w:numPr>
+          <w:ilvl w:val="0"/>
+          <w:numId w:val="17"/>
+        </w:numPr>
+      </w:pPr>
+      <w:r>
+        <w:t>Increase Opinion</w:t>
+      </w:r>
+      <w:r>
+        <w:t xml:space="preserve"> – Increase a peer nation</w:t>
+      </w:r>
+      <w:r>
+        <w:t>’</w:t>
+      </w:r>
+      <w:r>
+        <w:t>s opinion of this empire</w:t>
+      </w:r>
+    </w:p>
+    <w:p>
+      <w:pPr>
+        <w:pStyle w:val="ListParagraph"/>
+        <w:numPr>
+          <w:ilvl w:val="0"/>
+          <w:numId w:val="17"/>
+        </w:numPr>
+      </w:pPr>
+      <w:r>
+        <w:t>Spawn Rebellion</w:t>
+      </w:r>
+      <w:r>
+        <w:t xml:space="preserve"> – Increase unrest in some provinces, or spawn a rebellion if there is too high unrest in a region</w:t>
+      </w:r>
+    </w:p>
+    <w:p>
+      <w:pPr>
+        <w:pStyle w:val="ListParagraph"/>
+        <w:numPr>
+          <w:ilvl w:val="0"/>
+          <w:numId w:val="17"/>
+        </w:numPr>
+      </w:pPr>
+      <w:r>
+        <w:t>Colonise</w:t>
+      </w:r>
+      <w:r>
+        <w:t xml:space="preserve"> – Attempt to gain control of a province with no current occupier</w:t>
+      </w:r>
+    </w:p>
+    <w:p>
+      <w:pPr>
+        <w:pStyle w:val="ListParagraph"/>
+        <w:numPr>
+          <w:ilvl w:val="0"/>
+          <w:numId w:val="17"/>
+        </w:numPr>
+      </w:pPr>
+      <w:r>
+        <w:t>Attack</w:t>
+      </w:r>
+      <w:r>
+        <w:t xml:space="preserve"> – Either attempt to gain control of a province owned by a warred nation or suppress an active rebellion using military force</w:t>
+      </w:r>
+    </w:p>
+    <w:p>
+      <w:pPr>
+        <w:pStyle w:val="ListParagraph"/>
+        <w:numPr>
+          <w:ilvl w:val="0"/>
+          <w:numId w:val="17"/>
+        </w:numPr>
+      </w:pPr>
+      <w:r>
+        <w:lastRenderedPageBreak/>
+        <w:t>Stir Unrest</w:t>
+      </w:r>
+      <w:r>
+        <w:t xml:space="preserve"> – Increase unrest in the provinces of a neighbouring nation</w:t>
+      </w:r>
+    </w:p>
+    <w:p>
+      <w:pPr>
+        <w:pStyle w:val="ListParagraph"/>
+        <w:numPr>
+          <w:ilvl w:val="0"/>
+          <w:numId w:val="17"/>
+        </w:numPr>
+      </w:pPr>
+      <w:r>
+        <w:t>Idle</w:t>
+      </w:r>
+      <w:r>
+        <w:t xml:space="preserve"> – Take no action and end the action state</w:t>
+      </w:r>
+    </w:p>
+    <w:p>
+      <w:pPr>
+        <w:ind w:firstLine="0"/>
+      </w:pPr>
+    </w:p>
+    <w:p>
+      <w:pPr>
+        <w:ind w:firstLine="0"/>
+      </w:pPr>
+      <w:r>
+        <w:t xml:space="preserve">When a ruler is able to act, they will order these personality traits in a random-weighted order, attempting to do </w:t>
+      </w:r>
+      <w:r>
+        <w:t>the</w:t>
+      </w:r>
+      <w:r>
+        <w:t xml:space="preserve"> action </w:t>
+      </w:r>
+      <w:r>
+        <w:t xml:space="preserve">pertaining to each trait </w:t>
+      </w:r>
+      <w:r>
+        <w:t>in turn</w:t>
+      </w:r>
+      <w:r>
+        <w:t>, ending their “action” state if they either successfully complete an action or</w:t>
+      </w:r>
+      <w:r>
+        <w:t xml:space="preserve"> reach the “idle” action. </w:t>
+      </w:r>
+      <w:r>
+        <w:t xml:space="preserve">In this way, each ruler will act with their own agenda, </w:t>
+      </w:r>
+      <w:r>
+        <w:t xml:space="preserve">though notably some caveats exist to ensure rulers act </w:t>
+      </w:r>
+      <w:r>
+        <w:t>intelligently.</w:t>
+      </w:r>
+    </w:p>
+    <w:p>
+      <w:pPr>
+        <w:ind w:firstLine="0"/>
+      </w:pPr>
+    </w:p>
+    <w:p>
+      <w:pPr>
+        <w:ind w:firstLine="0"/>
+      </w:pPr>
+      <w:r>
+        <w:t xml:space="preserve">Firstly, if an action cannot be completed, either due to having no applicable targets (such as with colonisation or spreading religion) or having insufficient military power to complete the action, the next action in sequence will be selected. </w:t>
+      </w:r>
+      <w:r>
+        <w:t xml:space="preserve">Secondly, when evaluating some actions, a ruler will consider the opinion penalty said action will incur, and how it will impact their standing with their peers. Finally, decisions will be impacted by other “unpolled” personality traits; “Risk” and “Insult”. The </w:t>
+      </w:r>
+      <w:r>
+        <w:t>“Risk”</w:t>
+      </w:r>
+      <w:r>
+        <w:t xml:space="preserve"> personality value determines how much military power a ruler is willing to divert to an action. This presents an avenue for mistakes to be made – a high </w:t>
+      </w:r>
+      <w:r>
+        <w:t>“Risk”</w:t>
+      </w:r>
+      <w:r>
+        <w:t xml:space="preserve"> ruler may take actions that use up large portions of their military power, putting them at risk of foreign aggression, whereas a </w:t>
+      </w:r>
+      <w:r>
+        <w:t>low</w:t>
+      </w:r>
+      <w:r>
+        <w:t xml:space="preserve"> “Risk”</w:t>
+      </w:r>
+      <w:r>
+        <w:t xml:space="preserve"> ruler may </w:t>
+      </w:r>
+      <w:r>
+        <w:t xml:space="preserve">not take actions that would benefit their nation. </w:t>
+      </w:r>
+      <w:r>
+        <w:t xml:space="preserve">The </w:t>
+      </w:r>
+      <w:r>
+        <w:t>“Insult”</w:t>
+      </w:r>
+      <w:r>
+        <w:t xml:space="preserve"> personality value determines their willingness to take actions that will sour relations with enemy nations – with high</w:t>
+      </w:r>
+      <w:r>
+        <w:t xml:space="preserve"> “Insult”</w:t>
+      </w:r>
+      <w:r>
+        <w:t xml:space="preserve"> value rulers potentially even prioritising tasks that hinder their enemies. </w:t>
+      </w:r>
+    </w:p>
+    <w:p>
+      <w:pPr>
+        <w:ind w:firstLine="0"/>
+      </w:pPr>
+    </w:p>
+    <w:p>
+      <w:pPr>
+        <w:ind w:firstLine="0"/>
+      </w:pPr>
+      <w:r>
+        <w:t>In addition, there are two final personality traits that are both unpolled and do not contribute to actions directly. These are the “Calm” and “Teach” personality values. Each year, a ruler has an opportunity to decrease unrest across their nation – with the likelihood of taking this action being determined by the “Calm” trait.</w:t>
+      </w:r>
+      <w:r>
+        <w:t xml:space="preserve"> The “Teach” trait only impacts the ascent of a new ruler.</w:t>
+      </w:r>
+    </w:p>
+    <w:p>
+      <w:pPr>
+        <w:ind w:firstLine="0"/>
+      </w:pPr>
+    </w:p>
+    <w:p>
+      <w:pPr>
+        <w:ind w:firstLine="0"/>
+      </w:pPr>
+      <w:r>
+        <w:t xml:space="preserve">When a ruler dies, a new ruler will replace them, most likely from the same family as the former ruler. This ruler will receive a new set of personality values, though (if this new ruler is from the same family as the former ruler) these values will be biased by the “Teach” personality value of the former ruler. </w:t>
+      </w:r>
+      <w:r>
+        <w:t xml:space="preserve">A high “Teach” value ruler will </w:t>
+      </w:r>
+      <w:r>
+        <w:t xml:space="preserve">produce heirs with little variance from their own values, whereas a low “Teach” rulers heirs have a higher maximum difference of personality from their predecessor. </w:t>
+      </w:r>
+      <w:r>
+        <w:t xml:space="preserve">If the ruling dynasty is replaced, either through random chance or through rebellion, the new ruler may inherit from a ruler within the same culture </w:t>
+      </w:r>
+      <w:r>
+        <w:t>group or</w:t>
+      </w:r>
+      <w:r>
+        <w:t xml:space="preserve"> be an entirely random new ruler.</w:t>
+      </w:r>
+    </w:p>
+    <w:p>
+      <w:pPr>
+        <w:pStyle w:val="heading2"/>
+        <w:numPr>
+          <w:ilvl w:val="2"/>
+          <w:numId w:val="1"/>
+        </w:numPr>
+      </w:pPr>
+      <w:r>
+        <w:t>Culture</w:t>
+      </w:r>
+      <w:r>
+        <w:t>, Economy and Military</w:t>
+      </w:r>
+    </w:p>
+    <w:p>
+      <w:pPr>
+        <w:pStyle w:val="p1a"/>
+      </w:pPr>
+      <w:r>
+        <w:t xml:space="preserve">When an empire forms, it will inherit the culture of its capital province. A culture determines a number of aspects of the empires, most notably the foreign relations, </w:t>
+      </w:r>
+      <w:r>
+        <w:t>economy,</w:t>
+      </w:r>
+      <w:r>
+        <w:t xml:space="preserve"> and stability of a nation. </w:t>
+      </w:r>
+      <w:r>
+        <w:t xml:space="preserve">Each culture has its own economic system, </w:t>
+      </w:r>
+      <w:r>
+        <w:t>comprising of the economic output of each occupied province within the culture.</w:t>
+      </w:r>
+    </w:p>
+    <w:p>
+      <w:pPr>
+        <w:ind w:firstLine="0"/>
+      </w:pPr>
+    </w:p>
+    <w:p>
+      <w:pPr>
+        <w:ind w:firstLine="0"/>
+      </w:pPr>
+      <w:r>
+        <w:t>When occupied, a province will contribute to economy of its culture based on its properties, including:</w:t>
+      </w:r>
+    </w:p>
+    <w:p>
+      <w:pPr>
+        <w:ind w:firstLine="0"/>
+      </w:pPr>
+    </w:p>
+    <w:p>
+      <w:pPr>
+        <w:pStyle w:val="ListParagraph"/>
+        <w:numPr>
+          <w:ilvl w:val="0"/>
+          <w:numId w:val="18"/>
+        </w:numPr>
+      </w:pPr>
+      <w:r>
+        <w:t>The population of the province</w:t>
+      </w:r>
+    </w:p>
+    <w:p>
+      <w:pPr>
+        <w:pStyle w:val="ListParagraph"/>
+        <w:numPr>
+          <w:ilvl w:val="0"/>
+          <w:numId w:val="18"/>
+        </w:numPr>
+      </w:pPr>
+      <w:r>
+        <w:t>If the province is coastal</w:t>
+      </w:r>
+    </w:p>
+    <w:p>
+      <w:pPr>
+        <w:pStyle w:val="ListParagraph"/>
+        <w:numPr>
+          <w:ilvl w:val="0"/>
+          <w:numId w:val="18"/>
+        </w:numPr>
+      </w:pPr>
+      <w:r>
+        <w:t>The amount of adjacent occupied provinces</w:t>
+      </w:r>
+    </w:p>
+    <w:p>
+      <w:pPr>
+        <w:pStyle w:val="ListParagraph"/>
+        <w:numPr>
+          <w:ilvl w:val="0"/>
+          <w:numId w:val="18"/>
+        </w:numPr>
+      </w:pPr>
+      <w:r>
+        <w:t>The economic technology value of their nation</w:t>
+      </w:r>
+    </w:p>
+    <w:p>
+      <w:pPr>
+        <w:pStyle w:val="ListParagraph"/>
+        <w:numPr>
+          <w:ilvl w:val="0"/>
+          <w:numId w:val="18"/>
+        </w:numPr>
+      </w:pPr>
+      <w:r>
+        <w:t>If the province is owned by a nation that does not share the provinces culture, the province will contribute a reduced amount towards its original culture, with the majority being diverted to the culture of its occupier</w:t>
+      </w:r>
+    </w:p>
+    <w:p>
+      <w:pPr>
+        <w:pStyle w:val="ListParagraph"/>
+        <w:numPr>
+          <w:ilvl w:val="0"/>
+          <w:numId w:val="18"/>
+        </w:numPr>
+      </w:pPr>
+      <w:r>
+        <w:t>The total technology value of its occupier nation</w:t>
+      </w:r>
+    </w:p>
+    <w:p>
+      <w:pPr>
+        <w:ind w:firstLine="0"/>
+      </w:pPr>
+    </w:p>
+    <w:p>
+      <w:pPr>
+        <w:ind w:firstLine="0"/>
+      </w:pPr>
+      <w:r>
+        <w:lastRenderedPageBreak/>
+        <w:t>The scores of each province within a culture will then be totalled to produce the economic score of a culture, and each nation within that culture will receive the proportion of the economic output they contributed towards the economy, with some notable caveats:</w:t>
+      </w:r>
+    </w:p>
+    <w:p>
+      <w:pPr>
+        <w:ind w:firstLine="0"/>
+      </w:pPr>
+    </w:p>
+    <w:p>
+      <w:pPr>
+        <w:pStyle w:val="ListParagraph"/>
+        <w:numPr>
+          <w:ilvl w:val="0"/>
+          <w:numId w:val="19"/>
+        </w:numPr>
+      </w:pPr>
+      <w:r>
+        <w:t>A province will produce less economic output for its nation dependent on its unrest value</w:t>
+      </w:r>
+    </w:p>
+    <w:p>
+      <w:pPr>
+        <w:pStyle w:val="ListParagraph"/>
+        <w:numPr>
+          <w:ilvl w:val="0"/>
+          <w:numId w:val="19"/>
+        </w:numPr>
+      </w:pPr>
+      <w:r>
+        <w:t>A rebellious province will produce no economic output for its nation</w:t>
+      </w:r>
+    </w:p>
+    <w:p>
+      <w:pPr>
+        <w:pStyle w:val="ListParagraph"/>
+        <w:numPr>
+          <w:ilvl w:val="0"/>
+          <w:numId w:val="19"/>
+        </w:numPr>
+      </w:pPr>
+      <w:r>
+        <w:t>A province with a culture different from the occupier’s primary culture will produce reduced economic output</w:t>
+      </w:r>
+    </w:p>
+    <w:p>
+      <w:pPr>
+        <w:pStyle w:val="ListParagraph"/>
+        <w:numPr>
+          <w:ilvl w:val="0"/>
+          <w:numId w:val="19"/>
+        </w:numPr>
+      </w:pPr>
+      <w:r>
+        <w:t>A province with a religion different from the occupier’s primary religion will produce reduced economic output</w:t>
+      </w:r>
+    </w:p>
+    <w:p>
+      <w:pPr>
+        <w:ind w:firstLine="0"/>
+      </w:pPr>
+    </w:p>
+    <w:p>
+      <w:pPr>
+        <w:ind w:firstLine="0"/>
+      </w:pPr>
+      <w:r>
+        <w:t xml:space="preserve">The economic output of a nation is a vital statistic, as it determines the influx of military power received by a nation. </w:t>
+      </w:r>
+      <w:r>
+        <w:t>Each nation has a “military power” score, representing not just their army but the technologies held by said army</w:t>
+      </w:r>
+      <w:r>
+        <w:t xml:space="preserve">. Every three months, a nation will receive new military power dependent on their economic output, with the military power unable to exceed the maximum military power as defined by </w:t>
+      </w:r>
+      <w:r>
+        <w:t>its</w:t>
+      </w:r>
+      <w:r>
+        <w:t xml:space="preserve"> military technology and population-adjusted size of the nation.</w:t>
+      </w:r>
+      <w:r>
+        <w:t xml:space="preserve"> </w:t>
+      </w:r>
+      <w:r>
+        <w:t>The military power of a nation acts as the de-facto currency of a nation, determining how much they can field in battles, as well as being the “cost” of colonising unowned provinces</w:t>
+      </w:r>
+      <w:r>
+        <w:t xml:space="preserve">. </w:t>
+      </w:r>
+      <w:r>
+        <w:t>To maintain a successful military, an empire must carefully manage its own economic score.</w:t>
+      </w:r>
+    </w:p>
+    <w:p>
+      <w:pPr>
+        <w:pStyle w:val="heading2"/>
+        <w:numPr>
+          <w:ilvl w:val="2"/>
+          <w:numId w:val="1"/>
+        </w:numPr>
+      </w:pPr>
+      <w:r>
+        <w:t>Religion</w:t>
+      </w:r>
+    </w:p>
+    <w:p>
+      <w:pPr>
+        <w:pStyle w:val="p1a"/>
+      </w:pPr>
+      <w:r>
+        <w:t>When forming, a nation will either inherit the religion of its capital or, in the case of there being no such religion present, act as a pagan state.</w:t>
+      </w:r>
+      <w:r>
+        <w:t xml:space="preserve"> </w:t>
+      </w:r>
+      <w:r>
+        <w:t>Religions, which form and spread across the map over time, determine much of the opinion and unrest statistics of neighbours and provinces respectively. A ruler may choose to adopt a religion once per lifetime, taking the most-populous religion within their borders and designating it as the state religion. After this action is taken, subsequent calls to said action will allow the ruler to spread the religion to both pagan and heretical provinces – attempting to convert their nation and thereby maintain stability.</w:t>
+      </w:r>
+    </w:p>
+    <w:p>
+      <w:pPr>
+        <w:pStyle w:val="heading2"/>
+        <w:numPr>
+          <w:ilvl w:val="2"/>
+          <w:numId w:val="1"/>
+        </w:numPr>
+      </w:pPr>
+      <w:r>
+        <w:t>Technology</w:t>
+      </w:r>
+    </w:p>
+    <w:p>
+      <w:pPr>
+        <w:pStyle w:val="p1a"/>
+      </w:pPr>
+      <w:r>
+        <w:t>The technology aspect of the simulation c</w:t>
+      </w:r>
+      <w:r>
+        <w:t>onsists of five major technology groups, representing different aspects of real-world technology and having different impacts on the simulation itself</w:t>
+      </w:r>
+      <w:r>
+        <w:t>. The first, military technology, represents the development of both weapons of war and national tactics, serving to increment the maximum military value of a nation.</w:t>
+      </w:r>
+      <w:r>
+        <w:t xml:space="preserve"> The second, economic value, represents the development of trade and industry across the nation, and increments the economic output of each province within the empire’s borders. Diplomacy technology represents both the foreign policy of governments as well as th</w:t>
+      </w:r>
+      <w:r>
+        <w:t xml:space="preserve">e speed of their communication methods, causing it to both impact the opinions of a nation held by other nations as well as increase the chance of a nation being to act on each day. Logistics technology represents the coordination of a </w:t>
+      </w:r>
+      <w:r>
+        <w:t>nation’s</w:t>
+      </w:r>
+      <w:r>
+        <w:t xml:space="preserve"> infrastructure and supply convoys – with higher logistics technology allowing nations to take lesser losses in battles. </w:t>
+      </w:r>
+      <w:r>
+        <w:t>Finally, culture technology represents the cultural and religious unity of a nation – both in terms of national identity and adherence to a nation’s laws – and as such increments the maximum unrest that can be accrued before a rebellion may spawn.</w:t>
+      </w:r>
+    </w:p>
+    <w:p>
+      <w:pPr>
+        <w:ind w:firstLine="0"/>
+      </w:pPr>
+    </w:p>
+    <w:p>
+      <w:pPr>
+        <w:ind w:firstLine="0"/>
+      </w:pPr>
+      <w:r>
+        <w:t xml:space="preserve">Technology may be increased through a number of different methods. </w:t>
+      </w:r>
+      <w:r>
+        <w:t>A newly formed</w:t>
+      </w:r>
+      <w:r>
+        <w:t xml:space="preserve"> nation will spawn with the lowest technology </w:t>
+      </w:r>
+      <w:r>
+        <w:t xml:space="preserve">for each category displayed by other nations with a shared culture – meaning if all nations in a culture have a minimum value of 2 for military technology, any new nation that forms will inherit this baseline of </w:t>
+      </w:r>
+      <w:r>
+        <w:t xml:space="preserve">military </w:t>
+      </w:r>
+      <w:r>
+        <w:t xml:space="preserve">technology. </w:t>
+      </w:r>
+      <w:r>
+        <w:t xml:space="preserve">In cases where there are no other nations of a culture, newly formed empires will inherit the default values of 1 for each category. </w:t>
+      </w:r>
+    </w:p>
+    <w:p>
+      <w:pPr>
+        <w:ind w:firstLine="0"/>
+      </w:pPr>
+    </w:p>
+    <w:p>
+      <w:pPr>
+        <w:ind w:firstLine="0"/>
+      </w:pPr>
+      <w:r>
+        <w:lastRenderedPageBreak/>
+        <w:t>Additionally,</w:t>
+      </w:r>
+      <w:r>
+        <w:t xml:space="preserve"> </w:t>
+      </w:r>
+      <w:r>
+        <w:t xml:space="preserve">a ruler may, when taking an action, choose to develop a technology. This, if successful, will increment one of the technologies, with preference to the </w:t>
+      </w:r>
+      <w:r>
+        <w:t>rulers’</w:t>
+      </w:r>
+      <w:r>
+        <w:t xml:space="preserve"> personal favourite technologies</w:t>
+      </w:r>
+      <w:r>
+        <w:t xml:space="preserve">. If this action fails, it will increment the likelihood of a nation successfully developing a technology when they next poll the action. </w:t>
+      </w:r>
+      <w:r>
+        <w:t>Technology may also be learned from adjacent nations, especially in the case of war, allowin</w:t>
+      </w:r>
+      <w:r>
+        <w:t>g countries to benefit from the technological power of their peers. Unlike developing technology, learning technology is guaranteed to occur if a ruler selects the action and an adjacent empire has higher technology values in at least one category.</w:t>
+      </w:r>
+    </w:p>
+    <w:p>
+      <w:pPr>
+        <w:pStyle w:val="heading2"/>
+        <w:numPr>
+          <w:ilvl w:val="2"/>
+          <w:numId w:val="1"/>
+        </w:numPr>
+      </w:pPr>
+      <w:r>
+        <w:t>Opinions</w:t>
+      </w:r>
+      <w:r>
+        <w:t xml:space="preserve"> </w:t>
+      </w:r>
+    </w:p>
+    <w:p>
+      <w:pPr>
+        <w:pStyle w:val="p1a"/>
+      </w:pPr>
+      <w:r>
+        <w:t xml:space="preserve">Each nation holds an opinion of all nations within its culture as well as any empires they share a border with. </w:t>
+      </w:r>
+      <w:r>
+        <w:t xml:space="preserve">These opinions represent the relations between </w:t>
+      </w:r>
+      <w:r>
+        <w:t>countries and</w:t>
+      </w:r>
+      <w:r>
+        <w:t xml:space="preserve"> allow for more complex decisions to be made dependent on </w:t>
+      </w:r>
+      <w:r>
+        <w:t xml:space="preserve">the political climate of a region. </w:t>
+      </w:r>
+      <w:r>
+        <w:t>There are a number of factors that will impact the opinions of nations, most notably the presence of a shared culture or religion – which will by default cause an opinion bonus between nations</w:t>
+      </w:r>
+      <w:r>
+        <w:t>,</w:t>
+      </w:r>
+      <w:r>
+        <w:t xml:space="preserve"> whereas a lack of shared religion or culture will cause a negative opinion penalty.</w:t>
+      </w:r>
+      <w:r>
+        <w:t xml:space="preserve"> In addition to this, a shared dynasty between monarchs will also cause a large increase in opinion between the two nations.</w:t>
+      </w:r>
+    </w:p>
+    <w:p>
+      <w:pPr>
+        <w:ind w:firstLine="0"/>
+      </w:pPr>
+    </w:p>
+    <w:p>
+      <w:pPr>
+        <w:ind w:firstLine="0"/>
+      </w:pPr>
+      <w:r>
+        <w:t xml:space="preserve">Opinions may also be modified by the titular “modifiers”, which present time-sensitive changes to opinion, be it positive or negative, dependent on the actions of a nation. </w:t>
+      </w:r>
+      <w:r>
+        <w:t xml:space="preserve">For example, when a nation increases a </w:t>
+      </w:r>
+      <w:r>
+        <w:t>peer’s</w:t>
+      </w:r>
+      <w:r>
+        <w:t xml:space="preserve"> opinion of it, enemies of the targeted nation will </w:t>
+      </w:r>
+      <w:r>
+        <w:t>gain a short-term opinion penalty of the empire that initiated the action</w:t>
+      </w:r>
+      <w:r>
+        <w:t>, whereas the target will receive a longer-term increased opinion bonus of the act</w:t>
+      </w:r>
+      <w:r>
+        <w:t xml:space="preserve">ing nation. </w:t>
+      </w:r>
+      <w:r>
+        <w:t>Of note are two war related modifiers – the first, the war modifier itself, allows nations to attack one another while also providing a large opinion penalty</w:t>
+      </w:r>
+      <w:r>
+        <w:t>. The latter represents a peace treaty between nations, giving a small opinion penalty for a large period of time, during which time neither nation may attack the other.</w:t>
+      </w:r>
+    </w:p>
+    <w:p>
+      <w:pPr>
+        <w:ind w:firstLine="0"/>
+      </w:pPr>
+    </w:p>
+    <w:p>
+      <w:pPr>
+        <w:ind w:firstLine="0"/>
+      </w:pPr>
+      <w:r>
+        <w:t>After calculating opinions, a nation may categorise a peer under four labels. The first of these, “ally”, represents a high opinion between two nations which means they are very unlikely to act in ways that would ruin relations with the other, and entirely unable to attack their ally.</w:t>
+      </w:r>
+    </w:p>
+    <w:p>
+      <w:pPr>
+        <w:ind w:firstLine="0"/>
+      </w:pPr>
+    </w:p>
+    <w:p>
+      <w:pPr>
+        <w:ind w:firstLine="0"/>
+      </w:pPr>
+      <w:r>
+        <w:t>The second, “rival”, represents a particularly strained relationship between two nations. Most often forming when two nations have similar relative economic scores within a shared culture group, rivals will have low opinions of one another, causing them to act competitively towards one another – even antagonising each other based on the “insult” personality traits of their respective monarchs. Rival nations have a high chance of going to war with one another, further lowering their relations until one becomes powerful enough to no longer consider the other a threat.</w:t>
+      </w:r>
+    </w:p>
+    <w:p>
+      <w:pPr>
+        <w:ind w:firstLine="0"/>
+      </w:pPr>
+    </w:p>
+    <w:p>
+      <w:pPr>
+        <w:ind w:firstLine="0"/>
+      </w:pPr>
+      <w:r>
+        <w:t>The third, “feared”, is a one-way relationship which is characterised by one nation</w:t>
+      </w:r>
+      <w:r>
+        <w:t xml:space="preserve"> feeling at risk of aggression from another nation. </w:t>
+      </w:r>
+      <w:r>
+        <w:t xml:space="preserve">Nations that fear others will often stray from actions that would anger the </w:t>
+      </w:r>
+      <w:r>
+        <w:t>others and</w:t>
+      </w:r>
+      <w:r>
+        <w:t xml:space="preserve"> may attempt to improve relations in order to minimize the risk of war</w:t>
+      </w:r>
+      <w:r>
+        <w:t xml:space="preserve"> between the two.</w:t>
+      </w:r>
+      <w:r>
+        <w:t xml:space="preserve"> This opinion type is most often formed when an empire has a large difference in military power compared to the other, an aspect which is modified heavily by the “risk” personality value of a ruler.</w:t>
+      </w:r>
+    </w:p>
+    <w:p>
+      <w:pPr>
+        <w:ind w:firstLine="0"/>
+      </w:pPr>
+    </w:p>
+    <w:p>
+      <w:pPr>
+        <w:ind w:firstLine="0"/>
+      </w:pPr>
+      <w:r>
+        <w:t xml:space="preserve">The final category, “unimportant”, represents a </w:t>
+      </w:r>
+      <w:r>
+        <w:t>one-way</w:t>
+      </w:r>
+      <w:r>
+        <w:t xml:space="preserve"> relation between a nation in which they consider another nation entirely unimportant, stopping them from considering the others opinion when determining actions. </w:t>
+      </w:r>
+      <w:r>
+        <w:t xml:space="preserve">This is most likely paired with a “feared” opinion from the opposing </w:t>
+      </w:r>
+      <w:r>
+        <w:t>empire and</w:t>
+      </w:r>
+      <w:r>
+        <w:t xml:space="preserve"> is common in nations with significantly higher military power than their peers.</w:t>
+      </w:r>
+    </w:p>
+    <w:p>
+      <w:pPr>
+        <w:ind w:firstLine="0"/>
+      </w:pPr>
+    </w:p>
+    <w:p>
+      <w:pPr>
+        <w:pStyle w:val="heading2"/>
+        <w:numPr>
+          <w:ilvl w:val="2"/>
+          <w:numId w:val="1"/>
+        </w:numPr>
+      </w:pPr>
+      <w:r>
+        <w:lastRenderedPageBreak/>
+        <w:t>Personal Value</w:t>
+      </w:r>
+    </w:p>
+    <w:p>
+      <w:pPr>
+        <w:ind w:firstLine="0"/>
+      </w:pPr>
+      <w:r>
+        <w:t>When evaluating an action that targets a province, a nation will reference the “personal value” of the target where applicable. The personal value is the sum of the economic value of a province and any other considerations made to the provinces value based on factors such as culture or religion. While the economic output of one province may be lower than another, aspects such as shared culture, religion or multiple shared adjacencies may influence an empire to prefer that with a lesser economic ou</w:t>
+      </w:r>
+      <w:r>
+        <w:t xml:space="preserve">tput. This allows rulers to prioritise their actions in a way that both considers </w:t>
+      </w:r>
+      <w:r>
+        <w:t>economic incentive as well as their own personal attachments to a region</w:t>
+      </w:r>
+      <w:r>
+        <w:t>, making them act in ways that, while not necessarily benefitting their country directly, would accurately depict how a ruler may act in real life.</w:t>
+      </w:r>
+    </w:p>
+    <w:p>
+      <w:pPr>
+        <w:pStyle w:val="heading2"/>
+        <w:numPr>
+          <w:ilvl w:val="2"/>
+          <w:numId w:val="1"/>
+        </w:numPr>
+      </w:pPr>
+      <w:r>
+        <w:t>War</w:t>
+      </w:r>
+    </w:p>
+    <w:p>
+      <w:pPr>
+        <w:pStyle w:val="heading2"/>
+        <w:numPr>
+          <w:ilvl w:val="2"/>
+          <w:numId w:val="1"/>
+        </w:numPr>
+      </w:pPr>
+      <w:r>
+        <w:t>Rebellions</w:t>
+      </w:r>
+    </w:p>
+    <w:p>
+      <w:pPr>
+        <w:pStyle w:val="p1a"/>
+      </w:pPr>
+    </w:p>
+    <w:p>
+      <w:pPr>
+        <w:pStyle w:val="p1a"/>
+      </w:pPr>
+    </w:p>
+    <w:p>
+      <w:pPr>
+        <w:pStyle w:val="p1a"/>
+      </w:pPr>
+    </w:p>
+    <w:p>
+      <w:pPr>
+        <w:pStyle w:val="p1a"/>
+      </w:pPr>
+    </w:p>
+    <w:p>
+      <w:pPr>
+        <w:pStyle w:val="heading2"/>
+      </w:pPr>
+      <w:r>
+        <w:t>Action Design</w:t>
+      </w:r>
+    </w:p>
+    <w:p>
+      <w:pPr>
+        <w:ind w:firstLine="0"/>
+      </w:pPr>
+      <w:r>
+        <w:t>Before the simulation can be designed proper, it is important to outline the actions that can be taken by the artificial intelligence, and how they will cause interactions with the world.</w:t>
+      </w:r>
+      <w:r>
+        <w:t xml:space="preserve"> In accordance with this, these “actions” will also be the first to be implemented into the artefact.</w:t>
+      </w:r>
+      <w:r>
+        <w:t xml:space="preserve"> For this purpose, a simple command line will be implemented to allow nations to be forced to take actions </w:t>
+      </w:r>
+      <w:r>
+        <w:t>manually – allowing for the testing of each feature without having to implement the artificial intelligence first.</w:t>
+      </w:r>
+      <w:r>
+        <w:t xml:space="preserve"> This segment will outline these actions and their impacts and costs.</w:t>
+      </w:r>
+    </w:p>
+    <w:p>
+      <w:pPr>
+        <w:pStyle w:val="heading2"/>
+      </w:pPr>
+      <w:r>
+        <w:t>Artificial Intelligence Design</w:t>
+      </w:r>
+    </w:p>
+    <w:p>
+      <w:pPr>
+        <w:pStyle w:val="heading1"/>
         <w:textAlignment w:val="baseline"/>
       </w:pPr>
-      <w:bookmarkStart w:id="24" w:name="_Toc94716230"/>
+      <w:bookmarkStart w:id="25" w:name="_Toc94716230"/>
       <w:r>
         <w:t>Bibliography</w:t>
       </w:r>
-      <w:bookmarkEnd w:id="24"/>
+      <w:bookmarkEnd w:id="25"/>
       <w:r>
         <w:rPr>
           <w:noProof/>
@@ -11428,6 +12575,7 @@
                 <w:rPr>
                   <w:noProof/>
                 </w:rPr>
+                <w:lastRenderedPageBreak/>
                 <w:t xml:space="preserve">Paradox Development Studio, n.d. </w:t>
               </w:r>
               <w:r>
@@ -11615,6 +12763,51 @@
 </w:document>
 </file>
 
+<file path=word/comments.xml><?xml version="1.0" encoding="utf-8"?>
+<w:comments xmlns:wpc="http://schemas.microsoft.com/office/word/2010/wordprocessingCanvas" xmlns:cx="http://schemas.microsoft.com/office/drawing/2014/chartex" xmlns:cx1="http://schemas.microsoft.com/office/drawing/2015/9/8/chartex" xmlns:cx2="http://schemas.microsoft.com/office/drawing/2015/10/21/chartex" xmlns:cx3="http://schemas.microsoft.com/office/drawing/2016/5/9/chartex" xmlns:cx4="http://schemas.microsoft.com/office/drawing/2016/5/10/chartex" xmlns:cx5="http://schemas.microsoft.com/office/drawing/2016/5/11/chartex" xmlns:cx6="http://schemas.microsoft.com/office/drawing/2016/5/12/chartex" xmlns:cx7="http://schemas.microsoft.com/office/drawing/2016/5/13/chartex" xmlns:cx8="http://schemas.microsoft.com/office/drawing/2016/5/14/chartex" xmlns:mc="http://schemas.openxmlformats.org/markup-compatibility/2006" xmlns:aink="http://schemas.microsoft.com/office/drawing/2016/ink" xmlns:am3d="http://schemas.microsoft.com/office/drawing/2017/model3d" xmlns:o="urn:schemas-microsoft-com:office:office" xmlns:r="http://schemas.openxmlformats.org/officeDocument/2006/relationships" xmlns:m="http://schemas.openxmlformats.org/officeDocument/2006/math" xmlns:v="urn:schemas-microsoft-com:vml" xmlns:wp14="http://schemas.microsoft.com/office/word/2010/wordprocessingDrawing" xmlns:wp="http://schemas.openxmlformats.org/drawingml/2006/wordprocessingDrawing" xmlns:w10="urn:schemas-microsoft-com:office:word" xmlns:w="http://schemas.openxmlformats.org/wordprocessingml/2006/main" xmlns:w14="http://schemas.microsoft.com/office/word/2010/wordml" xmlns:w15="http://schemas.microsoft.com/office/word/2012/wordml" xmlns:w16cex="http://schemas.microsoft.com/office/word/2018/wordml/cex" xmlns:w16cid="http://schemas.microsoft.com/office/word/2016/wordml/cid" xmlns:w16="http://schemas.microsoft.com/office/word/2018/wordml" xmlns:w16sdtdh="http://schemas.microsoft.com/office/word/2020/wordml/sdtdatahash" xmlns:w16se="http://schemas.microsoft.com/office/word/2015/wordml/symex" xmlns:wpg="http://schemas.microsoft.com/office/word/2010/wordprocessingGroup" xmlns:wpi="http://schemas.microsoft.com/office/word/2010/wordprocessingInk" xmlns:wne="http://schemas.microsoft.com/office/word/2006/wordml" xmlns:wps="http://schemas.microsoft.com/office/word/2010/wordprocessingShape" mc:Ignorable="w14 w15 w16se w16cid w16 w16cex w16sdtdh wp14">
+  <w:comment w:id="24" w:author="Jamie Gorman" w:date="2022-03-17T15:11:00Z" w:initials="JG">
+    <w:p>
+      <w:pPr>
+        <w:pStyle w:val="CommentText"/>
+      </w:pPr>
+      <w:r>
+        <w:rPr>
+          <w:rStyle w:val="CommentReference"/>
+        </w:rPr>
+        <w:annotationRef/>
+      </w:r>
+      <w:r>
+        <w:t>May be missing files here and in PNG section</w:t>
+      </w:r>
+      <w:r>
+        <w:t xml:space="preserve">. Add mention of Empires.xml </w:t>
+      </w:r>
+      <w:r>
+        <w:t>and relgions.xml</w:t>
+      </w:r>
+    </w:p>
+  </w:comment>
+</w:comments>
+</file>
+
+<file path=word/commentsExtended.xml><?xml version="1.0" encoding="utf-8"?>
+<w15:commentsEx xmlns:wpc="http://schemas.microsoft.com/office/word/2010/wordprocessingCanvas" xmlns:cx="http://schemas.microsoft.com/office/drawing/2014/chartex" xmlns:cx1="http://schemas.microsoft.com/office/drawing/2015/9/8/chartex" xmlns:cx2="http://schemas.microsoft.com/office/drawing/2015/10/21/chartex" xmlns:cx3="http://schemas.microsoft.com/office/drawing/2016/5/9/chartex" xmlns:cx4="http://schemas.microsoft.com/office/drawing/2016/5/10/chartex" xmlns:cx5="http://schemas.microsoft.com/office/drawing/2016/5/11/chartex" xmlns:cx6="http://schemas.microsoft.com/office/drawing/2016/5/12/chartex" xmlns:cx7="http://schemas.microsoft.com/office/drawing/2016/5/13/chartex" xmlns:cx8="http://schemas.microsoft.com/office/drawing/2016/5/14/chartex" xmlns:mc="http://schemas.openxmlformats.org/markup-compatibility/2006" xmlns:aink="http://schemas.microsoft.com/office/drawing/2016/ink" xmlns:am3d="http://schemas.microsoft.com/office/drawing/2017/model3d" xmlns:o="urn:schemas-microsoft-com:office:office" xmlns:r="http://schemas.openxmlformats.org/officeDocument/2006/relationships" xmlns:m="http://schemas.openxmlformats.org/officeDocument/2006/math" xmlns:v="urn:schemas-microsoft-com:vml" xmlns:wp14="http://schemas.microsoft.com/office/word/2010/wordprocessingDrawing" xmlns:wp="http://schemas.openxmlformats.org/drawingml/2006/wordprocessingDrawing" xmlns:w10="urn:schemas-microsoft-com:office:word" xmlns:w="http://schemas.openxmlformats.org/wordprocessingml/2006/main" xmlns:w14="http://schemas.microsoft.com/office/word/2010/wordml" xmlns:w15="http://schemas.microsoft.com/office/word/2012/wordml" xmlns:w16cex="http://schemas.microsoft.com/office/word/2018/wordml/cex" xmlns:w16cid="http://schemas.microsoft.com/office/word/2016/wordml/cid" xmlns:w16="http://schemas.microsoft.com/office/word/2018/wordml" xmlns:w16sdtdh="http://schemas.microsoft.com/office/word/2020/wordml/sdtdatahash" xmlns:w16se="http://schemas.microsoft.com/office/word/2015/wordml/symex" xmlns:wpg="http://schemas.microsoft.com/office/word/2010/wordprocessingGroup" xmlns:wpi="http://schemas.microsoft.com/office/word/2010/wordprocessingInk" xmlns:wne="http://schemas.microsoft.com/office/word/2006/wordml" xmlns:wps="http://schemas.microsoft.com/office/word/2010/wordprocessingShape" mc:Ignorable="w14 w15 w16se w16cid w16 w16cex w16sdtdh wp14">
+  <w15:commentEx w15:paraId="3FC887D4" w15:done="0"/>
+</w15:commentsEx>
+</file>
+
+<file path=word/commentsExtensible.xml><?xml version="1.0" encoding="utf-8"?>
+<w16cex:commentsExtensible xmlns:wpc="http://schemas.microsoft.com/office/word/2010/wordprocessingCanvas" xmlns:cx="http://schemas.microsoft.com/office/drawing/2014/chartex" xmlns:cx1="http://schemas.microsoft.com/office/drawing/2015/9/8/chartex" xmlns:cx2="http://schemas.microsoft.com/office/drawing/2015/10/21/chartex" xmlns:cx3="http://schemas.microsoft.com/office/drawing/2016/5/9/chartex" xmlns:cx4="http://schemas.microsoft.com/office/drawing/2016/5/10/chartex" xmlns:cx5="http://schemas.microsoft.com/office/drawing/2016/5/11/chartex" xmlns:cx6="http://schemas.microsoft.com/office/drawing/2016/5/12/chartex" xmlns:cx7="http://schemas.microsoft.com/office/drawing/2016/5/13/chartex" xmlns:cx8="http://schemas.microsoft.com/office/drawing/2016/5/14/chartex" xmlns:mc="http://schemas.openxmlformats.org/markup-compatibility/2006" xmlns:aink="http://schemas.microsoft.com/office/drawing/2016/ink" xmlns:am3d="http://schemas.microsoft.com/office/drawing/2017/model3d" xmlns:o="urn:schemas-microsoft-com:office:office" xmlns:r="http://schemas.openxmlformats.org/officeDocument/2006/relationships" xmlns:m="http://schemas.openxmlformats.org/officeDocument/2006/math" xmlns:v="urn:schemas-microsoft-com:vml" xmlns:wp14="http://schemas.microsoft.com/office/word/2010/wordprocessingDrawing" xmlns:wp="http://schemas.openxmlformats.org/drawingml/2006/wordprocessingDrawing" xmlns:w10="urn:schemas-microsoft-com:office:word" xmlns:w="http://schemas.openxmlformats.org/wordprocessingml/2006/main" xmlns:w14="http://schemas.microsoft.com/office/word/2010/wordml" xmlns:w15="http://schemas.microsoft.com/office/word/2012/wordml" xmlns:w16cex="http://schemas.microsoft.com/office/word/2018/wordml/cex" xmlns:w16cid="http://schemas.microsoft.com/office/word/2016/wordml/cid" xmlns:w16="http://schemas.microsoft.com/office/word/2018/wordml" xmlns:w16sdtdh="http://schemas.microsoft.com/office/word/2020/wordml/sdtdatahash" xmlns:w16se="http://schemas.microsoft.com/office/word/2015/wordml/symex" xmlns:wpg="http://schemas.microsoft.com/office/word/2010/wordprocessingGroup" xmlns:wpi="http://schemas.microsoft.com/office/word/2010/wordprocessingInk" xmlns:wne="http://schemas.microsoft.com/office/word/2006/wordml" xmlns:wps="http://schemas.microsoft.com/office/word/2010/wordprocessingShape" mc:Ignorable="w14 w15 w16se w16cid w16 w16cex w16sdtdh wp14">
+  <w16cex:commentExtensible w16cex:durableId="25DDCE25" w16cex:dateUtc="2022-03-17T15:11:00Z"/>
+</w16cex:commentsExtensible>
+</file>
+
+<file path=word/commentsIds.xml><?xml version="1.0" encoding="utf-8"?>
+<w16cid:commentsIds xmlns:wpc="http://schemas.microsoft.com/office/word/2010/wordprocessingCanvas" xmlns:cx="http://schemas.microsoft.com/office/drawing/2014/chartex" xmlns:cx1="http://schemas.microsoft.com/office/drawing/2015/9/8/chartex" xmlns:cx2="http://schemas.microsoft.com/office/drawing/2015/10/21/chartex" xmlns:cx3="http://schemas.microsoft.com/office/drawing/2016/5/9/chartex" xmlns:cx4="http://schemas.microsoft.com/office/drawing/2016/5/10/chartex" xmlns:cx5="http://schemas.microsoft.com/office/drawing/2016/5/11/chartex" xmlns:cx6="http://schemas.microsoft.com/office/drawing/2016/5/12/chartex" xmlns:cx7="http://schemas.microsoft.com/office/drawing/2016/5/13/chartex" xmlns:cx8="http://schemas.microsoft.com/office/drawing/2016/5/14/chartex" xmlns:mc="http://schemas.openxmlformats.org/markup-compatibility/2006" xmlns:aink="http://schemas.microsoft.com/office/drawing/2016/ink" xmlns:am3d="http://schemas.microsoft.com/office/drawing/2017/model3d" xmlns:o="urn:schemas-microsoft-com:office:office" xmlns:r="http://schemas.openxmlformats.org/officeDocument/2006/relationships" xmlns:m="http://schemas.openxmlformats.org/officeDocument/2006/math" xmlns:v="urn:schemas-microsoft-com:vml" xmlns:wp14="http://schemas.microsoft.com/office/word/2010/wordprocessingDrawing" xmlns:wp="http://schemas.openxmlformats.org/drawingml/2006/wordprocessingDrawing" xmlns:w10="urn:schemas-microsoft-com:office:word" xmlns:w="http://schemas.openxmlformats.org/wordprocessingml/2006/main" xmlns:w14="http://schemas.microsoft.com/office/word/2010/wordml" xmlns:w15="http://schemas.microsoft.com/office/word/2012/wordml" xmlns:w16cex="http://schemas.microsoft.com/office/word/2018/wordml/cex" xmlns:w16cid="http://schemas.microsoft.com/office/word/2016/wordml/cid" xmlns:w16="http://schemas.microsoft.com/office/word/2018/wordml" xmlns:w16sdtdh="http://schemas.microsoft.com/office/word/2020/wordml/sdtdatahash" xmlns:w16se="http://schemas.microsoft.com/office/word/2015/wordml/symex" xmlns:wpg="http://schemas.microsoft.com/office/word/2010/wordprocessingGroup" xmlns:wpi="http://schemas.microsoft.com/office/word/2010/wordprocessingInk" xmlns:wne="http://schemas.microsoft.com/office/word/2006/wordml" xmlns:wps="http://schemas.microsoft.com/office/word/2010/wordprocessingShape" mc:Ignorable="w14 w15 w16se w16cid w16 w16cex w16sdtdh wp14">
+  <w16cid:commentId w16cid:paraId="3FC887D4" w16cid:durableId="25DDCE25"/>
+</w16cid:commentsIds>
+</file>
+
 <file path=word/endnotes.xml><?xml version="1.0" encoding="utf-8"?>
 <w:endnotes xmlns:wpc="http://schemas.microsoft.com/office/word/2010/wordprocessingCanvas" xmlns:cx="http://schemas.microsoft.com/office/drawing/2014/chartex" xmlns:cx1="http://schemas.microsoft.com/office/drawing/2015/9/8/chartex" xmlns:cx2="http://schemas.microsoft.com/office/drawing/2015/10/21/chartex" xmlns:cx3="http://schemas.microsoft.com/office/drawing/2016/5/9/chartex" xmlns:cx4="http://schemas.microsoft.com/office/drawing/2016/5/10/chartex" xmlns:cx5="http://schemas.microsoft.com/office/drawing/2016/5/11/chartex" xmlns:cx6="http://schemas.microsoft.com/office/drawing/2016/5/12/chartex" xmlns:cx7="http://schemas.microsoft.com/office/drawing/2016/5/13/chartex" xmlns:cx8="http://schemas.microsoft.com/office/drawing/2016/5/14/chartex" xmlns:mc="http://schemas.openxmlformats.org/markup-compatibility/2006" xmlns:aink="http://schemas.microsoft.com/office/drawing/2016/ink" xmlns:am3d="http://schemas.microsoft.com/office/drawing/2017/model3d" xmlns:o="urn:schemas-microsoft-com:office:office" xmlns:r="http://schemas.openxmlformats.org/officeDocument/2006/relationships" xmlns:m="http://schemas.openxmlformats.org/officeDocument/2006/math" xmlns:v="urn:schemas-microsoft-com:vml" xmlns:wp14="http://schemas.microsoft.com/office/word/2010/wordprocessingDrawing" xmlns:wp="http://schemas.openxmlformats.org/drawingml/2006/wordprocessingDrawing" xmlns:w10="urn:schemas-microsoft-com:office:word" xmlns:w="http://schemas.openxmlformats.org/wordprocessingml/2006/main" xmlns:w14="http://schemas.microsoft.com/office/word/2010/wordml" xmlns:w15="http://schemas.microsoft.com/office/word/2012/wordml" xmlns:w16cex="http://schemas.microsoft.com/office/word/2018/wordml/cex" xmlns:w16cid="http://schemas.microsoft.com/office/word/2016/wordml/cid" xmlns:w16="http://schemas.microsoft.com/office/word/2018/wordml" xmlns:w16sdtdh="http://schemas.microsoft.com/office/word/2020/wordml/sdtdatahash" xmlns:w16se="http://schemas.microsoft.com/office/word/2015/wordml/symex" xmlns:wpg="http://schemas.microsoft.com/office/word/2010/wordprocessingGroup" xmlns:wpi="http://schemas.microsoft.com/office/word/2010/wordprocessingInk" xmlns:wne="http://schemas.microsoft.com/office/word/2006/wordml" xmlns:wps="http://schemas.microsoft.com/office/word/2010/wordprocessingShape" mc:Ignorable="w14 w15 w16se w16cid w16 w16cex w16sdtdh wp14">
   <w:endnote w:type="separator" w:id="-1">
@@ -12659,6 +13852,119 @@
     </w:lvl>
   </w:abstractNum>
   <w:abstractNum w:abstractNumId="7" w15:restartNumberingAfterBreak="0">
+    <w:nsid w:val="44A06770"/>
+    <w:multiLevelType w:val="hybridMultilevel"/>
+    <w:tmpl w:val="FB269AD8"/>
+    <w:lvl w:ilvl="0" w:tplc="08090001">
+      <w:start w:val="1"/>
+      <w:numFmt w:val="bullet"/>
+      <w:lvlText w:val=""/>
+      <w:lvlJc w:val="left"/>
+      <w:pPr>
+        <w:ind w:left="720" w:hanging="360"/>
+      </w:pPr>
+      <w:rPr>
+        <w:rFonts w:ascii="Symbol" w:hAnsi="Symbol" w:hint="default"/>
+      </w:rPr>
+    </w:lvl>
+    <w:lvl w:ilvl="1" w:tplc="08090003" w:tentative="1">
+      <w:start w:val="1"/>
+      <w:numFmt w:val="bullet"/>
+      <w:lvlText w:val="o"/>
+      <w:lvlJc w:val="left"/>
+      <w:pPr>
+        <w:ind w:left="1440" w:hanging="360"/>
+      </w:pPr>
+      <w:rPr>
+        <w:rFonts w:ascii="Courier New" w:hAnsi="Courier New" w:cs="Courier New" w:hint="default"/>
+      </w:rPr>
+    </w:lvl>
+    <w:lvl w:ilvl="2" w:tplc="08090005" w:tentative="1">
+      <w:start w:val="1"/>
+      <w:numFmt w:val="bullet"/>
+      <w:lvlText w:val=""/>
+      <w:lvlJc w:val="left"/>
+      <w:pPr>
+        <w:ind w:left="2160" w:hanging="360"/>
+      </w:pPr>
+      <w:rPr>
+        <w:rFonts w:ascii="Wingdings" w:hAnsi="Wingdings" w:hint="default"/>
+      </w:rPr>
+    </w:lvl>
+    <w:lvl w:ilvl="3" w:tplc="08090001" w:tentative="1">
+      <w:start w:val="1"/>
+      <w:numFmt w:val="bullet"/>
+      <w:lvlText w:val=""/>
+      <w:lvlJc w:val="left"/>
+      <w:pPr>
+        <w:ind w:left="2880" w:hanging="360"/>
+      </w:pPr>
+      <w:rPr>
+        <w:rFonts w:ascii="Symbol" w:hAnsi="Symbol" w:hint="default"/>
+      </w:rPr>
+    </w:lvl>
+    <w:lvl w:ilvl="4" w:tplc="08090003" w:tentative="1">
+      <w:start w:val="1"/>
+      <w:numFmt w:val="bullet"/>
+      <w:lvlText w:val="o"/>
+      <w:lvlJc w:val="left"/>
+      <w:pPr>
+        <w:ind w:left="3600" w:hanging="360"/>
+      </w:pPr>
+      <w:rPr>
+        <w:rFonts w:ascii="Courier New" w:hAnsi="Courier New" w:cs="Courier New" w:hint="default"/>
+      </w:rPr>
+    </w:lvl>
+    <w:lvl w:ilvl="5" w:tplc="08090005" w:tentative="1">
+      <w:start w:val="1"/>
+      <w:numFmt w:val="bullet"/>
+      <w:lvlText w:val=""/>
+      <w:lvlJc w:val="left"/>
+      <w:pPr>
+        <w:ind w:left="4320" w:hanging="360"/>
+      </w:pPr>
+      <w:rPr>
+        <w:rFonts w:ascii="Wingdings" w:hAnsi="Wingdings" w:hint="default"/>
+      </w:rPr>
+    </w:lvl>
+    <w:lvl w:ilvl="6" w:tplc="08090001" w:tentative="1">
+      <w:start w:val="1"/>
+      <w:numFmt w:val="bullet"/>
+      <w:lvlText w:val=""/>
+      <w:lvlJc w:val="left"/>
+      <w:pPr>
+        <w:ind w:left="5040" w:hanging="360"/>
+      </w:pPr>
+      <w:rPr>
+        <w:rFonts w:ascii="Symbol" w:hAnsi="Symbol" w:hint="default"/>
+      </w:rPr>
+    </w:lvl>
+    <w:lvl w:ilvl="7" w:tplc="08090003" w:tentative="1">
+      <w:start w:val="1"/>
+      <w:numFmt w:val="bullet"/>
+      <w:lvlText w:val="o"/>
+      <w:lvlJc w:val="left"/>
+      <w:pPr>
+        <w:ind w:left="5760" w:hanging="360"/>
+      </w:pPr>
+      <w:rPr>
+        <w:rFonts w:ascii="Courier New" w:hAnsi="Courier New" w:cs="Courier New" w:hint="default"/>
+      </w:rPr>
+    </w:lvl>
+    <w:lvl w:ilvl="8" w:tplc="08090005" w:tentative="1">
+      <w:start w:val="1"/>
+      <w:numFmt w:val="bullet"/>
+      <w:lvlText w:val=""/>
+      <w:lvlJc w:val="left"/>
+      <w:pPr>
+        <w:ind w:left="6480" w:hanging="360"/>
+      </w:pPr>
+      <w:rPr>
+        <w:rFonts w:ascii="Wingdings" w:hAnsi="Wingdings" w:hint="default"/>
+      </w:rPr>
+    </w:lvl>
+  </w:abstractNum>
+  <w:abstractNum w:abstractNumId="8" w15:restartNumberingAfterBreak="0">
     <w:nsid w:val="49713179"/>
     <w:multiLevelType w:val="hybridMultilevel"/>
     <w:tmpl w:val="51D6EAEA"/>
@@ -12771,7 +14077,7 @@
       </w:rPr>
     </w:lvl>
   </w:abstractNum>
-  <w:abstractNum w:abstractNumId="8" w15:restartNumberingAfterBreak="0">
+  <w:abstractNum w:abstractNumId="9" w15:restartNumberingAfterBreak="0">
     <w:nsid w:val="4C2607BA"/>
     <w:multiLevelType w:val="hybridMultilevel"/>
     <w:tmpl w:val="2A648750"/>
@@ -12884,7 +14190,120 @@
       </w:rPr>
     </w:lvl>
   </w:abstractNum>
-  <w:abstractNum w:abstractNumId="9" w15:restartNumberingAfterBreak="0">
+  <w:abstractNum w:abstractNumId="10" w15:restartNumberingAfterBreak="0">
+    <w:nsid w:val="4F512DAC"/>
+    <w:multiLevelType w:val="hybridMultilevel"/>
+    <w:tmpl w:val="A52C1104"/>
+    <w:lvl w:ilvl="0" w:tplc="08090001">
+      <w:start w:val="1"/>
+      <w:numFmt w:val="bullet"/>
+      <w:lvlText w:val=""/>
+      <w:lvlJc w:val="left"/>
+      <w:pPr>
+        <w:ind w:left="720" w:hanging="360"/>
+      </w:pPr>
+      <w:rPr>
+        <w:rFonts w:ascii="Symbol" w:hAnsi="Symbol" w:hint="default"/>
+      </w:rPr>
+    </w:lvl>
+    <w:lvl w:ilvl="1" w:tplc="08090003" w:tentative="1">
+      <w:start w:val="1"/>
+      <w:numFmt w:val="bullet"/>
+      <w:lvlText w:val="o"/>
+      <w:lvlJc w:val="left"/>
+      <w:pPr>
+        <w:ind w:left="1440" w:hanging="360"/>
+      </w:pPr>
+      <w:rPr>
+        <w:rFonts w:ascii="Courier New" w:hAnsi="Courier New" w:cs="Courier New" w:hint="default"/>
+      </w:rPr>
+    </w:lvl>
+    <w:lvl w:ilvl="2" w:tplc="08090005" w:tentative="1">
+      <w:start w:val="1"/>
+      <w:numFmt w:val="bullet"/>
+      <w:lvlText w:val=""/>
+      <w:lvlJc w:val="left"/>
+      <w:pPr>
+        <w:ind w:left="2160" w:hanging="360"/>
+      </w:pPr>
+      <w:rPr>
+        <w:rFonts w:ascii="Wingdings" w:hAnsi="Wingdings" w:hint="default"/>
+      </w:rPr>
+    </w:lvl>
+    <w:lvl w:ilvl="3" w:tplc="08090001" w:tentative="1">
+      <w:start w:val="1"/>
+      <w:numFmt w:val="bullet"/>
+      <w:lvlText w:val=""/>
+      <w:lvlJc w:val="left"/>
+      <w:pPr>
+        <w:ind w:left="2880" w:hanging="360"/>
+      </w:pPr>
+      <w:rPr>
+        <w:rFonts w:ascii="Symbol" w:hAnsi="Symbol" w:hint="default"/>
+      </w:rPr>
+    </w:lvl>
+    <w:lvl w:ilvl="4" w:tplc="08090003" w:tentative="1">
+      <w:start w:val="1"/>
+      <w:numFmt w:val="bullet"/>
+      <w:lvlText w:val="o"/>
+      <w:lvlJc w:val="left"/>
+      <w:pPr>
+        <w:ind w:left="3600" w:hanging="360"/>
+      </w:pPr>
+      <w:rPr>
+        <w:rFonts w:ascii="Courier New" w:hAnsi="Courier New" w:cs="Courier New" w:hint="default"/>
+      </w:rPr>
+    </w:lvl>
+    <w:lvl w:ilvl="5" w:tplc="08090005" w:tentative="1">
+      <w:start w:val="1"/>
+      <w:numFmt w:val="bullet"/>
+      <w:lvlText w:val=""/>
+      <w:lvlJc w:val="left"/>
+      <w:pPr>
+        <w:ind w:left="4320" w:hanging="360"/>
+      </w:pPr>
+      <w:rPr>
+        <w:rFonts w:ascii="Wingdings" w:hAnsi="Wingdings" w:hint="default"/>
+      </w:rPr>
+    </w:lvl>
+    <w:lvl w:ilvl="6" w:tplc="08090001" w:tentative="1">
+      <w:start w:val="1"/>
+      <w:numFmt w:val="bullet"/>
+      <w:lvlText w:val=""/>
+      <w:lvlJc w:val="left"/>
+      <w:pPr>
+        <w:ind w:left="5040" w:hanging="360"/>
+      </w:pPr>
+      <w:rPr>
+        <w:rFonts w:ascii="Symbol" w:hAnsi="Symbol" w:hint="default"/>
+      </w:rPr>
+    </w:lvl>
+    <w:lvl w:ilvl="7" w:tplc="08090003" w:tentative="1">
+      <w:start w:val="1"/>
+      <w:numFmt w:val="bullet"/>
+      <w:lvlText w:val="o"/>
+      <w:lvlJc w:val="left"/>
+      <w:pPr>
+        <w:ind w:left="5760" w:hanging="360"/>
+      </w:pPr>
+      <w:rPr>
+        <w:rFonts w:ascii="Courier New" w:hAnsi="Courier New" w:cs="Courier New" w:hint="default"/>
+      </w:rPr>
+    </w:lvl>
+    <w:lvl w:ilvl="8" w:tplc="08090005" w:tentative="1">
+      <w:start w:val="1"/>
+      <w:numFmt w:val="bullet"/>
+      <w:lvlText w:val=""/>
+      <w:lvlJc w:val="left"/>
+      <w:pPr>
+        <w:ind w:left="6480" w:hanging="360"/>
+      </w:pPr>
+      <w:rPr>
+        <w:rFonts w:ascii="Wingdings" w:hAnsi="Wingdings" w:hint="default"/>
+      </w:rPr>
+    </w:lvl>
+  </w:abstractNum>
+  <w:abstractNum w:abstractNumId="11" w15:restartNumberingAfterBreak="0">
     <w:nsid w:val="4F983F99"/>
     <w:multiLevelType w:val="hybridMultilevel"/>
     <w:tmpl w:val="2A846E74"/>
@@ -12997,7 +14416,120 @@
       </w:rPr>
     </w:lvl>
   </w:abstractNum>
-  <w:abstractNum w:abstractNumId="10" w15:restartNumberingAfterBreak="0">
+  <w:abstractNum w:abstractNumId="12" w15:restartNumberingAfterBreak="0">
+    <w:nsid w:val="58F33C68"/>
+    <w:multiLevelType w:val="hybridMultilevel"/>
+    <w:tmpl w:val="4BE0679A"/>
+    <w:lvl w:ilvl="0" w:tplc="08090001">
+      <w:start w:val="1"/>
+      <w:numFmt w:val="bullet"/>
+      <w:lvlText w:val=""/>
+      <w:lvlJc w:val="left"/>
+      <w:pPr>
+        <w:ind w:left="768" w:hanging="360"/>
+      </w:pPr>
+      <w:rPr>
+        <w:rFonts w:ascii="Symbol" w:hAnsi="Symbol" w:hint="default"/>
+      </w:rPr>
+    </w:lvl>
+    <w:lvl w:ilvl="1" w:tplc="08090003">
+      <w:start w:val="1"/>
+      <w:numFmt w:val="bullet"/>
+      <w:lvlText w:val="o"/>
+      <w:lvlJc w:val="left"/>
+      <w:pPr>
+        <w:ind w:left="1488" w:hanging="360"/>
+      </w:pPr>
+      <w:rPr>
+        <w:rFonts w:ascii="Courier New" w:hAnsi="Courier New" w:cs="Courier New" w:hint="default"/>
+      </w:rPr>
+    </w:lvl>
+    <w:lvl w:ilvl="2" w:tplc="08090005">
+      <w:start w:val="1"/>
+      <w:numFmt w:val="bullet"/>
+      <w:lvlText w:val=""/>
+      <w:lvlJc w:val="left"/>
+      <w:pPr>
+        <w:ind w:left="2208" w:hanging="360"/>
+      </w:pPr>
+      <w:rPr>
+        <w:rFonts w:ascii="Wingdings" w:hAnsi="Wingdings" w:hint="default"/>
+      </w:rPr>
+    </w:lvl>
+    <w:lvl w:ilvl="3" w:tplc="08090001" w:tentative="1">
+      <w:start w:val="1"/>
+      <w:numFmt w:val="bullet"/>
+      <w:lvlText w:val=""/>
+      <w:lvlJc w:val="left"/>
+      <w:pPr>
+        <w:ind w:left="2928" w:hanging="360"/>
+      </w:pPr>
+      <w:rPr>
+        <w:rFonts w:ascii="Symbol" w:hAnsi="Symbol" w:hint="default"/>
+      </w:rPr>
+    </w:lvl>
+    <w:lvl w:ilvl="4" w:tplc="08090003" w:tentative="1">
+      <w:start w:val="1"/>
+      <w:numFmt w:val="bullet"/>
+      <w:lvlText w:val="o"/>
+      <w:lvlJc w:val="left"/>
+      <w:pPr>
+        <w:ind w:left="3648" w:hanging="360"/>
+      </w:pPr>
+      <w:rPr>
+        <w:rFonts w:ascii="Courier New" w:hAnsi="Courier New" w:cs="Courier New" w:hint="default"/>
+      </w:rPr>
+    </w:lvl>
+    <w:lvl w:ilvl="5" w:tplc="08090005" w:tentative="1">
+      <w:start w:val="1"/>
+      <w:numFmt w:val="bullet"/>
+      <w:lvlText w:val=""/>
+      <w:lvlJc w:val="left"/>
+      <w:pPr>
+        <w:ind w:left="4368" w:hanging="360"/>
+      </w:pPr>
+      <w:rPr>
+        <w:rFonts w:ascii="Wingdings" w:hAnsi="Wingdings" w:hint="default"/>
+      </w:rPr>
+    </w:lvl>
+    <w:lvl w:ilvl="6" w:tplc="08090001" w:tentative="1">
+      <w:start w:val="1"/>
+      <w:numFmt w:val="bullet"/>
+      <w:lvlText w:val=""/>
+      <w:lvlJc w:val="left"/>
+      <w:pPr>
+        <w:ind w:left="5088" w:hanging="360"/>
+      </w:pPr>
+      <w:rPr>
+        <w:rFonts w:ascii="Symbol" w:hAnsi="Symbol" w:hint="default"/>
+      </w:rPr>
+    </w:lvl>
+    <w:lvl w:ilvl="7" w:tplc="08090003" w:tentative="1">
+      <w:start w:val="1"/>
+      <w:numFmt w:val="bullet"/>
+      <w:lvlText w:val="o"/>
+      <w:lvlJc w:val="left"/>
+      <w:pPr>
+        <w:ind w:left="5808" w:hanging="360"/>
+      </w:pPr>
+      <w:rPr>
+        <w:rFonts w:ascii="Courier New" w:hAnsi="Courier New" w:cs="Courier New" w:hint="default"/>
+      </w:rPr>
+    </w:lvl>
+    <w:lvl w:ilvl="8" w:tplc="08090005" w:tentative="1">
+      <w:start w:val="1"/>
+      <w:numFmt w:val="bullet"/>
+      <w:lvlText w:val=""/>
+      <w:lvlJc w:val="left"/>
+      <w:pPr>
+        <w:ind w:left="6528" w:hanging="360"/>
+      </w:pPr>
+      <w:rPr>
+        <w:rFonts w:ascii="Wingdings" w:hAnsi="Wingdings" w:hint="default"/>
+      </w:rPr>
+    </w:lvl>
+  </w:abstractNum>
+  <w:abstractNum w:abstractNumId="13" w15:restartNumberingAfterBreak="0">
     <w:nsid w:val="5E484417"/>
     <w:multiLevelType w:val="hybridMultilevel"/>
     <w:tmpl w:val="E49CE50E"/>
@@ -13110,7 +14642,120 @@
       </w:rPr>
     </w:lvl>
   </w:abstractNum>
-  <w:abstractNum w:abstractNumId="11" w15:restartNumberingAfterBreak="0">
+  <w:abstractNum w:abstractNumId="14" w15:restartNumberingAfterBreak="0">
+    <w:nsid w:val="646D668D"/>
+    <w:multiLevelType w:val="hybridMultilevel"/>
+    <w:tmpl w:val="FACAAF40"/>
+    <w:lvl w:ilvl="0" w:tplc="08090001">
+      <w:start w:val="1"/>
+      <w:numFmt w:val="bullet"/>
+      <w:lvlText w:val=""/>
+      <w:lvlJc w:val="left"/>
+      <w:pPr>
+        <w:ind w:left="720" w:hanging="360"/>
+      </w:pPr>
+      <w:rPr>
+        <w:rFonts w:ascii="Symbol" w:hAnsi="Symbol" w:hint="default"/>
+      </w:rPr>
+    </w:lvl>
+    <w:lvl w:ilvl="1" w:tplc="08090003">
+      <w:start w:val="1"/>
+      <w:numFmt w:val="bullet"/>
+      <w:lvlText w:val="o"/>
+      <w:lvlJc w:val="left"/>
+      <w:pPr>
+        <w:ind w:left="1440" w:hanging="360"/>
+      </w:pPr>
+      <w:rPr>
+        <w:rFonts w:ascii="Courier New" w:hAnsi="Courier New" w:cs="Courier New" w:hint="default"/>
+      </w:rPr>
+    </w:lvl>
+    <w:lvl w:ilvl="2" w:tplc="08090005">
+      <w:start w:val="1"/>
+      <w:numFmt w:val="bullet"/>
+      <w:lvlText w:val=""/>
+      <w:lvlJc w:val="left"/>
+      <w:pPr>
+        <w:ind w:left="2160" w:hanging="360"/>
+      </w:pPr>
+      <w:rPr>
+        <w:rFonts w:ascii="Wingdings" w:hAnsi="Wingdings" w:hint="default"/>
+      </w:rPr>
+    </w:lvl>
+    <w:lvl w:ilvl="3" w:tplc="08090001" w:tentative="1">
+      <w:start w:val="1"/>
+      <w:numFmt w:val="bullet"/>
+      <w:lvlText w:val=""/>
+      <w:lvlJc w:val="left"/>
+      <w:pPr>
+        <w:ind w:left="2880" w:hanging="360"/>
+      </w:pPr>
+      <w:rPr>
+        <w:rFonts w:ascii="Symbol" w:hAnsi="Symbol" w:hint="default"/>
+      </w:rPr>
+    </w:lvl>
+    <w:lvl w:ilvl="4" w:tplc="08090003" w:tentative="1">
+      <w:start w:val="1"/>
+      <w:numFmt w:val="bullet"/>
+      <w:lvlText w:val="o"/>
+      <w:lvlJc w:val="left"/>
+      <w:pPr>
+        <w:ind w:left="3600" w:hanging="360"/>
+      </w:pPr>
+      <w:rPr>
+        <w:rFonts w:ascii="Courier New" w:hAnsi="Courier New" w:cs="Courier New" w:hint="default"/>
+      </w:rPr>
+    </w:lvl>
+    <w:lvl w:ilvl="5" w:tplc="08090005" w:tentative="1">
+      <w:start w:val="1"/>
+      <w:numFmt w:val="bullet"/>
+      <w:lvlText w:val=""/>
+      <w:lvlJc w:val="left"/>
+      <w:pPr>
+        <w:ind w:left="4320" w:hanging="360"/>
+      </w:pPr>
+      <w:rPr>
+        <w:rFonts w:ascii="Wingdings" w:hAnsi="Wingdings" w:hint="default"/>
+      </w:rPr>
+    </w:lvl>
+    <w:lvl w:ilvl="6" w:tplc="08090001" w:tentative="1">
+      <w:start w:val="1"/>
+      <w:numFmt w:val="bullet"/>
+      <w:lvlText w:val=""/>
+      <w:lvlJc w:val="left"/>
+      <w:pPr>
+        <w:ind w:left="5040" w:hanging="360"/>
+      </w:pPr>
+      <w:rPr>
+        <w:rFonts w:ascii="Symbol" w:hAnsi="Symbol" w:hint="default"/>
+      </w:rPr>
+    </w:lvl>
+    <w:lvl w:ilvl="7" w:tplc="08090003" w:tentative="1">
+      <w:start w:val="1"/>
+      <w:numFmt w:val="bullet"/>
+      <w:lvlText w:val="o"/>
+      <w:lvlJc w:val="left"/>
+      <w:pPr>
+        <w:ind w:left="5760" w:hanging="360"/>
+      </w:pPr>
+      <w:rPr>
+        <w:rFonts w:ascii="Courier New" w:hAnsi="Courier New" w:cs="Courier New" w:hint="default"/>
+      </w:rPr>
+    </w:lvl>
+    <w:lvl w:ilvl="8" w:tplc="08090005" w:tentative="1">
+      <w:start w:val="1"/>
+      <w:numFmt w:val="bullet"/>
+      <w:lvlText w:val=""/>
+      <w:lvlJc w:val="left"/>
+      <w:pPr>
+        <w:ind w:left="6480" w:hanging="360"/>
+      </w:pPr>
+      <w:rPr>
+        <w:rFonts w:ascii="Wingdings" w:hAnsi="Wingdings" w:hint="default"/>
+      </w:rPr>
+    </w:lvl>
+  </w:abstractNum>
+  <w:abstractNum w:abstractNumId="15" w15:restartNumberingAfterBreak="0">
     <w:nsid w:val="6D4D6DD4"/>
     <w:multiLevelType w:val="hybridMultilevel"/>
     <w:tmpl w:val="6084230C"/>
@@ -13223,7 +14868,7 @@
       </w:rPr>
     </w:lvl>
   </w:abstractNum>
-  <w:abstractNum w:abstractNumId="12" w15:restartNumberingAfterBreak="0">
+  <w:abstractNum w:abstractNumId="16" w15:restartNumberingAfterBreak="0">
     <w:nsid w:val="6FD211D7"/>
     <w:multiLevelType w:val="hybridMultilevel"/>
     <w:tmpl w:val="210885F2"/>
@@ -13336,7 +14981,7 @@
       </w:rPr>
     </w:lvl>
   </w:abstractNum>
-  <w:abstractNum w:abstractNumId="13" w15:restartNumberingAfterBreak="0">
+  <w:abstractNum w:abstractNumId="17" w15:restartNumberingAfterBreak="0">
     <w:nsid w:val="7738779A"/>
     <w:multiLevelType w:val="multilevel"/>
     <w:tmpl w:val="5A886B9C"/>
@@ -13458,14 +15103,127 @@
       </w:pPr>
     </w:lvl>
   </w:abstractNum>
+  <w:abstractNum w:abstractNumId="18" w15:restartNumberingAfterBreak="0">
+    <w:nsid w:val="7D0D3FFF"/>
+    <w:multiLevelType w:val="hybridMultilevel"/>
+    <w:tmpl w:val="B68EEFAA"/>
+    <w:lvl w:ilvl="0" w:tplc="08090001">
+      <w:start w:val="1"/>
+      <w:numFmt w:val="bullet"/>
+      <w:lvlText w:val=""/>
+      <w:lvlJc w:val="left"/>
+      <w:pPr>
+        <w:ind w:left="720" w:hanging="360"/>
+      </w:pPr>
+      <w:rPr>
+        <w:rFonts w:ascii="Symbol" w:hAnsi="Symbol" w:hint="default"/>
+      </w:rPr>
+    </w:lvl>
+    <w:lvl w:ilvl="1" w:tplc="08090003" w:tentative="1">
+      <w:start w:val="1"/>
+      <w:numFmt w:val="bullet"/>
+      <w:lvlText w:val="o"/>
+      <w:lvlJc w:val="left"/>
+      <w:pPr>
+        <w:ind w:left="1440" w:hanging="360"/>
+      </w:pPr>
+      <w:rPr>
+        <w:rFonts w:ascii="Courier New" w:hAnsi="Courier New" w:cs="Courier New" w:hint="default"/>
+      </w:rPr>
+    </w:lvl>
+    <w:lvl w:ilvl="2" w:tplc="08090005" w:tentative="1">
+      <w:start w:val="1"/>
+      <w:numFmt w:val="bullet"/>
+      <w:lvlText w:val=""/>
+      <w:lvlJc w:val="left"/>
+      <w:pPr>
+        <w:ind w:left="2160" w:hanging="360"/>
+      </w:pPr>
+      <w:rPr>
+        <w:rFonts w:ascii="Wingdings" w:hAnsi="Wingdings" w:hint="default"/>
+      </w:rPr>
+    </w:lvl>
+    <w:lvl w:ilvl="3" w:tplc="08090001" w:tentative="1">
+      <w:start w:val="1"/>
+      <w:numFmt w:val="bullet"/>
+      <w:lvlText w:val=""/>
+      <w:lvlJc w:val="left"/>
+      <w:pPr>
+        <w:ind w:left="2880" w:hanging="360"/>
+      </w:pPr>
+      <w:rPr>
+        <w:rFonts w:ascii="Symbol" w:hAnsi="Symbol" w:hint="default"/>
+      </w:rPr>
+    </w:lvl>
+    <w:lvl w:ilvl="4" w:tplc="08090003" w:tentative="1">
+      <w:start w:val="1"/>
+      <w:numFmt w:val="bullet"/>
+      <w:lvlText w:val="o"/>
+      <w:lvlJc w:val="left"/>
+      <w:pPr>
+        <w:ind w:left="3600" w:hanging="360"/>
+      </w:pPr>
+      <w:rPr>
+        <w:rFonts w:ascii="Courier New" w:hAnsi="Courier New" w:cs="Courier New" w:hint="default"/>
+      </w:rPr>
+    </w:lvl>
+    <w:lvl w:ilvl="5" w:tplc="08090005" w:tentative="1">
+      <w:start w:val="1"/>
+      <w:numFmt w:val="bullet"/>
+      <w:lvlText w:val=""/>
+      <w:lvlJc w:val="left"/>
+      <w:pPr>
+        <w:ind w:left="4320" w:hanging="360"/>
+      </w:pPr>
+      <w:rPr>
+        <w:rFonts w:ascii="Wingdings" w:hAnsi="Wingdings" w:hint="default"/>
+      </w:rPr>
+    </w:lvl>
+    <w:lvl w:ilvl="6" w:tplc="08090001" w:tentative="1">
+      <w:start w:val="1"/>
+      <w:numFmt w:val="bullet"/>
+      <w:lvlText w:val=""/>
+      <w:lvlJc w:val="left"/>
+      <w:pPr>
+        <w:ind w:left="5040" w:hanging="360"/>
+      </w:pPr>
+      <w:rPr>
+        <w:rFonts w:ascii="Symbol" w:hAnsi="Symbol" w:hint="default"/>
+      </w:rPr>
+    </w:lvl>
+    <w:lvl w:ilvl="7" w:tplc="08090003" w:tentative="1">
+      <w:start w:val="1"/>
+      <w:numFmt w:val="bullet"/>
+      <w:lvlText w:val="o"/>
+      <w:lvlJc w:val="left"/>
+      <w:pPr>
+        <w:ind w:left="5760" w:hanging="360"/>
+      </w:pPr>
+      <w:rPr>
+        <w:rFonts w:ascii="Courier New" w:hAnsi="Courier New" w:cs="Courier New" w:hint="default"/>
+      </w:rPr>
+    </w:lvl>
+    <w:lvl w:ilvl="8" w:tplc="08090005" w:tentative="1">
+      <w:start w:val="1"/>
+      <w:numFmt w:val="bullet"/>
+      <w:lvlText w:val=""/>
+      <w:lvlJc w:val="left"/>
+      <w:pPr>
+        <w:ind w:left="6480" w:hanging="360"/>
+      </w:pPr>
+      <w:rPr>
+        <w:rFonts w:ascii="Wingdings" w:hAnsi="Wingdings" w:hint="default"/>
+      </w:rPr>
+    </w:lvl>
+  </w:abstractNum>
   <w:num w:numId="1">
-    <w:abstractNumId w:val="13"/>
+    <w:abstractNumId w:val="17"/>
   </w:num>
   <w:num w:numId="2">
-    <w:abstractNumId w:val="12"/>
+    <w:abstractNumId w:val="16"/>
   </w:num>
   <w:num w:numId="3">
-    <w:abstractNumId w:val="10"/>
+    <w:abstractNumId w:val="13"/>
   </w:num>
   <w:num w:numId="4">
     <w:abstractNumId w:val="2"/>
@@ -13480,7 +15238,7 @@
     <w:abstractNumId w:val="5"/>
   </w:num>
   <w:num w:numId="8">
-    <w:abstractNumId w:val="11"/>
+    <w:abstractNumId w:val="15"/>
   </w:num>
   <w:num w:numId="9">
     <w:abstractNumId w:val="3"/>
@@ -13489,18 +15247,41 @@
     <w:abstractNumId w:val="4"/>
   </w:num>
   <w:num w:numId="11">
-    <w:abstractNumId w:val="7"/>
+    <w:abstractNumId w:val="8"/>
   </w:num>
   <w:num w:numId="12">
-    <w:abstractNumId w:val="8"/>
+    <w:abstractNumId w:val="9"/>
   </w:num>
   <w:num w:numId="13">
     <w:abstractNumId w:val="1"/>
   </w:num>
   <w:num w:numId="14">
-    <w:abstractNumId w:val="9"/>
+    <w:abstractNumId w:val="11"/>
+  </w:num>
+  <w:num w:numId="15">
+    <w:abstractNumId w:val="18"/>
+  </w:num>
+  <w:num w:numId="16">
+    <w:abstractNumId w:val="12"/>
+  </w:num>
+  <w:num w:numId="17">
+    <w:abstractNumId w:val="10"/>
+  </w:num>
+  <w:num w:numId="18">
+    <w:abstractNumId w:val="14"/>
+  </w:num>
+  <w:num w:numId="19">
+    <w:abstractNumId w:val="7"/>
   </w:num>
 </w:numbering>
+</file>
+
+<file path=word/people.xml><?xml version="1.0" encoding="utf-8"?>
+<w15:people xmlns:wpc="http://schemas.microsoft.com/office/word/2010/wordprocessingCanvas" xmlns:cx="http://schemas.microsoft.com/office/drawing/2014/chartex" xmlns:cx1="http://schemas.microsoft.com/office/drawing/2015/9/8/chartex" xmlns:cx2="http://schemas.microsoft.com/office/drawing/2015/10/21/chartex" xmlns:cx3="http://schemas.microsoft.com/office/drawing/2016/5/9/chartex" xmlns:cx4="http://schemas.microsoft.com/office/drawing/2016/5/10/chartex" xmlns:cx5="http://schemas.microsoft.com/office/drawing/2016/5/11/chartex" xmlns:cx6="http://schemas.microsoft.com/office/drawing/2016/5/12/chartex" xmlns:cx7="http://schemas.microsoft.com/office/drawing/2016/5/13/chartex" xmlns:cx8="http://schemas.microsoft.com/office/drawing/2016/5/14/chartex" xmlns:mc="http://schemas.openxmlformats.org/markup-compatibility/2006" xmlns:aink="http://schemas.microsoft.com/office/drawing/2016/ink" xmlns:am3d="http://schemas.microsoft.com/office/drawing/2017/model3d" xmlns:o="urn:schemas-microsoft-com:office:office" xmlns:r="http://schemas.openxmlformats.org/officeDocument/2006/relationships" xmlns:m="http://schemas.openxmlformats.org/officeDocument/2006/math" xmlns:v="urn:schemas-microsoft-com:vml" xmlns:wp14="http://schemas.microsoft.com/office/word/2010/wordprocessingDrawing" xmlns:wp="http://schemas.openxmlformats.org/drawingml/2006/wordprocessingDrawing" xmlns:w10="urn:schemas-microsoft-com:office:word" xmlns:w="http://schemas.openxmlformats.org/wordprocessingml/2006/main" xmlns:w14="http://schemas.microsoft.com/office/word/2010/wordml" xmlns:w15="http://schemas.microsoft.com/office/word/2012/wordml" xmlns:w16cex="http://schemas.microsoft.com/office/word/2018/wordml/cex" xmlns:w16cid="http://schemas.microsoft.com/office/word/2016/wordml/cid" xmlns:w16="http://schemas.microsoft.com/office/word/2018/wordml" xmlns:w16sdtdh="http://schemas.microsoft.com/office/word/2020/wordml/sdtdatahash" xmlns:w16se="http://schemas.microsoft.com/office/word/2015/wordml/symex" xmlns:wpg="http://schemas.microsoft.com/office/word/2010/wordprocessingGroup" xmlns:wpi="http://schemas.microsoft.com/office/word/2010/wordprocessingInk" xmlns:wne="http://schemas.microsoft.com/office/word/2006/wordml" xmlns:wps="http://schemas.microsoft.com/office/word/2010/wordprocessingShape" mc:Ignorable="w14 w15 w16se w16cid w16 w16cex w16sdtdh wp14">
+  <w15:person w15:author="Jamie Gorman">
+    <w15:presenceInfo w15:providerId="None" w15:userId="Jamie Gorman"/>
+  </w15:person>
+</w15:people>
 </file>
 
 <file path=word/styles.xml><?xml version="1.0" encoding="utf-8"?>
@@ -14715,7 +16496,7 @@
     <b:Title>Bay 12 Games</b:Title>
     <b:Year>2006</b:Year>
     <b:URL>http://www.bay12games.com/dwarves/</b:URL>
-    <b:RefOrder>2</b:RefOrder>
+    <b:RefOrder>1</b:RefOrder>
   </b:Source>
   <b:Source>
     <b:Tag>Dwa10</b:Tag>
@@ -14728,7 +16509,7 @@
       </b:Author>
     </b:Author>
     <b:URL>https://dwarffortresswiki.org/index.php/DF2014:Calendar</b:URL>
-    <b:RefOrder>3</b:RefOrder>
+    <b:RefOrder>2</b:RefOrder>
   </b:Source>
   <b:Source>
     <b:Tag>Tar</b:Tag>
@@ -14756,7 +16537,7 @@
     <b:Year>2009</b:Year>
     <b:Month>November</b:Month>
     <b:Day>3</b:Day>
-    <b:RefOrder>4</b:RefOrder>
+    <b:RefOrder>3</b:RefOrder>
   </b:Source>
   <b:Source>
     <b:Tag>Ala82</b:Tag>
@@ -14779,7 +16560,7 @@
     <b:Pages>371-384</b:Pages>
     <b:Volume>25</b:Volume>
     <b:Issue>6</b:Issue>
-    <b:RefOrder>6</b:RefOrder>
+    <b:RefOrder>5</b:RefOrder>
   </b:Source>
   <b:Source>
     <b:Tag>Tar10</b:Tag>
@@ -14799,7 +16580,7 @@
     </b:Author>
     <b:Month>July</b:Month>
     <b:Day>1</b:Day>
-    <b:RefOrder>7</b:RefOrder>
+    <b:RefOrder>6</b:RefOrder>
   </b:Source>
   <b:Source>
     <b:Tag>Tar13</b:Tag>
@@ -14819,7 +16600,7 @@
     </b:Author>
     <b:Month>May</b:Month>
     <b:Day>23</b:Day>
-    <b:RefOrder>5</b:RefOrder>
+    <b:RefOrder>4</b:RefOrder>
   </b:Source>
   <b:Source>
     <b:Tag>Val14</b:Tag>
@@ -14833,7 +16614,7 @@
       </b:Author>
     </b:Author>
     <b:URL>https://store.steampowered.com/app/241369/Expansion__Europa_Universalis_IV_Conquest_of_Paradise/</b:URL>
-    <b:RefOrder>10</b:RefOrder>
+    <b:RefOrder>9</b:RefOrder>
   </b:Source>
   <b:Source>
     <b:Tag>Mos13</b:Tag>
@@ -14847,7 +16628,7 @@
     <b:Title>Spelunky World</b:Title>
     <b:Year>2013</b:Year>
     <b:URL>https://spelunkyworld.com/</b:URL>
-    <b:RefOrder>11</b:RefOrder>
+    <b:RefOrder>10</b:RefOrder>
   </b:Source>
   <b:Source>
     <b:Tag>Val11</b:Tag>
@@ -14861,7 +16642,7 @@
     <b:Title>Steampowered Store - The Binding of Isaac</b:Title>
     <b:Year>2011</b:Year>
     <b:URL>https://store.steampowered.com/app/113200/The_Binding_of_Isaac/</b:URL>
-    <b:RefOrder>12</b:RefOrder>
+    <b:RefOrder>11</b:RefOrder>
   </b:Source>
   <b:Source>
     <b:Tag>Par13</b:Tag>
@@ -14875,7 +16656,7 @@
     <b:Title>Paradox Plaza</b:Title>
     <b:Year>2013</b:Year>
     <b:URL>https://www.paradoxplaza.com/europa-universalis-iv/EUEU04GSK-MASTER.html</b:URL>
-    <b:RefOrder>8</b:RefOrder>
+    <b:RefOrder>7</b:RefOrder>
   </b:Source>
   <b:Source>
     <b:Tag>Par</b:Tag>
@@ -14888,7 +16669,7 @@
     </b:Author>
     <b:Title>Europa Universalis Wiki</b:Title>
     <b:URL>https://eu4.paradoxwikis.com/Province</b:URL>
-    <b:RefOrder>9</b:RefOrder>
+    <b:RefOrder>8</b:RefOrder>
   </b:Source>
   <b:Source>
     <b:Tag>Fir</b:Tag>
@@ -14902,7 +16683,7 @@
     <b:Title>Civilization 5 Home Page</b:Title>
     <b:URL>https://civilization.com/en-GB/civilization-5/</b:URL>
     <b:Year>2010</b:Year>
-    <b:RefOrder>13</b:RefOrder>
+    <b:RefOrder>12</b:RefOrder>
   </b:Source>
   <b:Source>
     <b:Tag>Jam18</b:Tag>
@@ -14921,32 +16702,13 @@
     <b:Title>Github - Iron Age</b:Title>
     <b:Year>2018</b:Year>
     <b:URL>https://github.com/JaVonox/Iron_Age</b:URL>
-    <b:RefOrder>14</b:RefOrder>
-  </b:Source>
-  <b:Source>
-    <b:Tag>Lor72</b:Tag>
-    <b:SourceType>ConferenceProceedings</b:SourceType>
-    <b:Guid>{9791DB0F-57A8-47B3-8D8F-81F7E45DE2C9}</b:Guid>
-    <b:Title>Does the flap of a butterfly’s wings in Brazil set off a tornado in Texas?</b:Title>
-    <b:Year>1972</b:Year>
-    <b:Author>
-      <b:Author>
-        <b:NameList>
-          <b:Person>
-            <b:Last>Lorenz</b:Last>
-            <b:First>Edward</b:First>
-          </b:Person>
-        </b:NameList>
-      </b:Author>
-    </b:Author>
-    <b:City>Cambridge, Massachusetts</b:City>
-    <b:RefOrder>1</b:RefOrder>
+    <b:RefOrder>13</b:RefOrder>
   </b:Source>
 </b:Sources>
 </file>
 
 <file path=customXml/itemProps1.xml><?xml version="1.0" encoding="utf-8"?>
-<ds:datastoreItem xmlns:ds="http://schemas.openxmlformats.org/officeDocument/2006/customXml" ds:itemID="{03700A38-9232-401B-9682-8122F4633E93}">
+<ds:datastoreItem xmlns:ds="http://schemas.openxmlformats.org/officeDocument/2006/customXml" ds:itemID="{A0ED744D-00DD-4623-AD97-305AFF389F58}">
   <ds:schemaRefs>
     <ds:schemaRef ds:uri="http://schemas.openxmlformats.org/officeDocument/2006/bibliography"/>
   </ds:schemaRefs>

</xml_diff>

<commit_message>
Added some writeup details
</commit_message>
<xml_diff>
--- a/Documentation/100505349Dissertation.docx
+++ b/Documentation/100505349Dissertation.docx
@@ -199,7 +199,7 @@
             </w:rPr>
             <w:fldChar w:fldCharType="separate"/>
           </w:r>
-          <w:hyperlink w:anchor="_Toc94716206" w:history="1">
+          <w:hyperlink w:anchor="_Toc98511251" w:history="1">
             <w:r>
               <w:rPr>
                 <w:rStyle w:val="Hyperlink"/>
@@ -243,7 +243,7 @@
                 <w:noProof/>
                 <w:webHidden/>
               </w:rPr>
-              <w:instrText xml:space="preserve"> PAGEREF _Toc94716206 \h </w:instrText>
+              <w:instrText xml:space="preserve"> PAGEREF _Toc98511251 \h </w:instrText>
             </w:r>
             <w:r>
               <w:rPr>
@@ -289,7 +289,7 @@
               <w:lang w:eastAsia="en-GB"/>
             </w:rPr>
           </w:pPr>
-          <w:hyperlink w:anchor="_Toc94716207" w:history="1">
+          <w:hyperlink w:anchor="_Toc98511252" w:history="1">
             <w:r>
               <w:rPr>
                 <w:rStyle w:val="Hyperlink"/>
@@ -333,7 +333,7 @@
                 <w:noProof/>
                 <w:webHidden/>
               </w:rPr>
-              <w:instrText xml:space="preserve"> PAGEREF _Toc94716207 \h </w:instrText>
+              <w:instrText xml:space="preserve"> PAGEREF _Toc98511252 \h </w:instrText>
             </w:r>
             <w:r>
               <w:rPr>
@@ -379,7 +379,7 @@
               <w:lang w:eastAsia="en-GB"/>
             </w:rPr>
           </w:pPr>
-          <w:hyperlink w:anchor="_Toc94716208" w:history="1">
+          <w:hyperlink w:anchor="_Toc98511253" w:history="1">
             <w:r>
               <w:rPr>
                 <w:rStyle w:val="Hyperlink"/>
@@ -423,7 +423,7 @@
                 <w:noProof/>
                 <w:webHidden/>
               </w:rPr>
-              <w:instrText xml:space="preserve"> PAGEREF _Toc94716208 \h </w:instrText>
+              <w:instrText xml:space="preserve"> PAGEREF _Toc98511253 \h </w:instrText>
             </w:r>
             <w:r>
               <w:rPr>
@@ -469,7 +469,7 @@
               <w:lang w:eastAsia="en-GB"/>
             </w:rPr>
           </w:pPr>
-          <w:hyperlink w:anchor="_Toc94716209" w:history="1">
+          <w:hyperlink w:anchor="_Toc98511254" w:history="1">
             <w:r>
               <w:rPr>
                 <w:rStyle w:val="Hyperlink"/>
@@ -513,7 +513,7 @@
                 <w:noProof/>
                 <w:webHidden/>
               </w:rPr>
-              <w:instrText xml:space="preserve"> PAGEREF _Toc94716209 \h </w:instrText>
+              <w:instrText xml:space="preserve"> PAGEREF _Toc98511254 \h </w:instrText>
             </w:r>
             <w:r>
               <w:rPr>
@@ -559,7 +559,7 @@
               <w:lang w:eastAsia="en-GB"/>
             </w:rPr>
           </w:pPr>
-          <w:hyperlink w:anchor="_Toc94716210" w:history="1">
+          <w:hyperlink w:anchor="_Toc98511255" w:history="1">
             <w:r>
               <w:rPr>
                 <w:rStyle w:val="Hyperlink"/>
@@ -603,7 +603,7 @@
                 <w:noProof/>
                 <w:webHidden/>
               </w:rPr>
-              <w:instrText xml:space="preserve"> PAGEREF _Toc94716210 \h </w:instrText>
+              <w:instrText xml:space="preserve"> PAGEREF _Toc98511255 \h </w:instrText>
             </w:r>
             <w:r>
               <w:rPr>
@@ -649,7 +649,7 @@
               <w:lang w:eastAsia="en-GB"/>
             </w:rPr>
           </w:pPr>
-          <w:hyperlink w:anchor="_Toc94716211" w:history="1">
+          <w:hyperlink w:anchor="_Toc98511256" w:history="1">
             <w:r>
               <w:rPr>
                 <w:rStyle w:val="Hyperlink"/>
@@ -693,7 +693,7 @@
                 <w:noProof/>
                 <w:webHidden/>
               </w:rPr>
-              <w:instrText xml:space="preserve"> PAGEREF _Toc94716211 \h </w:instrText>
+              <w:instrText xml:space="preserve"> PAGEREF _Toc98511256 \h </w:instrText>
             </w:r>
             <w:r>
               <w:rPr>
@@ -739,7 +739,7 @@
               <w:lang w:eastAsia="en-GB"/>
             </w:rPr>
           </w:pPr>
-          <w:hyperlink w:anchor="_Toc94716212" w:history="1">
+          <w:hyperlink w:anchor="_Toc98511257" w:history="1">
             <w:r>
               <w:rPr>
                 <w:rStyle w:val="Hyperlink"/>
@@ -783,7 +783,7 @@
                 <w:noProof/>
                 <w:webHidden/>
               </w:rPr>
-              <w:instrText xml:space="preserve"> PAGEREF _Toc94716212 \h </w:instrText>
+              <w:instrText xml:space="preserve"> PAGEREF _Toc98511257 \h </w:instrText>
             </w:r>
             <w:r>
               <w:rPr>
@@ -829,7 +829,7 @@
               <w:lang w:eastAsia="en-GB"/>
             </w:rPr>
           </w:pPr>
-          <w:hyperlink w:anchor="_Toc94716213" w:history="1">
+          <w:hyperlink w:anchor="_Toc98511258" w:history="1">
             <w:r>
               <w:rPr>
                 <w:rStyle w:val="Hyperlink"/>
@@ -873,7 +873,7 @@
                 <w:noProof/>
                 <w:webHidden/>
               </w:rPr>
-              <w:instrText xml:space="preserve"> PAGEREF _Toc94716213 \h </w:instrText>
+              <w:instrText xml:space="preserve"> PAGEREF _Toc98511258 \h </w:instrText>
             </w:r>
             <w:r>
               <w:rPr>
@@ -919,7 +919,7 @@
               <w:lang w:eastAsia="en-GB"/>
             </w:rPr>
           </w:pPr>
-          <w:hyperlink w:anchor="_Toc94716214" w:history="1">
+          <w:hyperlink w:anchor="_Toc98511259" w:history="1">
             <w:r>
               <w:rPr>
                 <w:rStyle w:val="Hyperlink"/>
@@ -963,7 +963,7 @@
                 <w:noProof/>
                 <w:webHidden/>
               </w:rPr>
-              <w:instrText xml:space="preserve"> PAGEREF _Toc94716214 \h </w:instrText>
+              <w:instrText xml:space="preserve"> PAGEREF _Toc98511259 \h </w:instrText>
             </w:r>
             <w:r>
               <w:rPr>
@@ -1009,7 +1009,7 @@
               <w:lang w:eastAsia="en-GB"/>
             </w:rPr>
           </w:pPr>
-          <w:hyperlink w:anchor="_Toc94716215" w:history="1">
+          <w:hyperlink w:anchor="_Toc98511260" w:history="1">
             <w:r>
               <w:rPr>
                 <w:rStyle w:val="Hyperlink"/>
@@ -1053,7 +1053,7 @@
                 <w:noProof/>
                 <w:webHidden/>
               </w:rPr>
-              <w:instrText xml:space="preserve"> PAGEREF _Toc94716215 \h </w:instrText>
+              <w:instrText xml:space="preserve"> PAGEREF _Toc98511260 \h </w:instrText>
             </w:r>
             <w:r>
               <w:rPr>
@@ -1099,7 +1099,7 @@
               <w:lang w:eastAsia="en-GB"/>
             </w:rPr>
           </w:pPr>
-          <w:hyperlink w:anchor="_Toc94716216" w:history="1">
+          <w:hyperlink w:anchor="_Toc98511261" w:history="1">
             <w:r>
               <w:rPr>
                 <w:rStyle w:val="Hyperlink"/>
@@ -1143,7 +1143,7 @@
                 <w:noProof/>
                 <w:webHidden/>
               </w:rPr>
-              <w:instrText xml:space="preserve"> PAGEREF _Toc94716216 \h </w:instrText>
+              <w:instrText xml:space="preserve"> PAGEREF _Toc98511261 \h </w:instrText>
             </w:r>
             <w:r>
               <w:rPr>
@@ -1189,7 +1189,7 @@
               <w:lang w:eastAsia="en-GB"/>
             </w:rPr>
           </w:pPr>
-          <w:hyperlink w:anchor="_Toc94716217" w:history="1">
+          <w:hyperlink w:anchor="_Toc98511262" w:history="1">
             <w:r>
               <w:rPr>
                 <w:rStyle w:val="Hyperlink"/>
@@ -1233,7 +1233,7 @@
                 <w:noProof/>
                 <w:webHidden/>
               </w:rPr>
-              <w:instrText xml:space="preserve"> PAGEREF _Toc94716217 \h </w:instrText>
+              <w:instrText xml:space="preserve"> PAGEREF _Toc98511262 \h </w:instrText>
             </w:r>
             <w:r>
               <w:rPr>
@@ -1279,7 +1279,7 @@
               <w:lang w:eastAsia="en-GB"/>
             </w:rPr>
           </w:pPr>
-          <w:hyperlink w:anchor="_Toc94716218" w:history="1">
+          <w:hyperlink w:anchor="_Toc98511263" w:history="1">
             <w:r>
               <w:rPr>
                 <w:rStyle w:val="Hyperlink"/>
@@ -1323,7 +1323,7 @@
                 <w:noProof/>
                 <w:webHidden/>
               </w:rPr>
-              <w:instrText xml:space="preserve"> PAGEREF _Toc94716218 \h </w:instrText>
+              <w:instrText xml:space="preserve"> PAGEREF _Toc98511263 \h </w:instrText>
             </w:r>
             <w:r>
               <w:rPr>
@@ -1369,7 +1369,7 @@
               <w:lang w:eastAsia="en-GB"/>
             </w:rPr>
           </w:pPr>
-          <w:hyperlink w:anchor="_Toc94716219" w:history="1">
+          <w:hyperlink w:anchor="_Toc98511264" w:history="1">
             <w:r>
               <w:rPr>
                 <w:rStyle w:val="Hyperlink"/>
@@ -1413,7 +1413,7 @@
                 <w:noProof/>
                 <w:webHidden/>
               </w:rPr>
-              <w:instrText xml:space="preserve"> PAGEREF _Toc94716219 \h </w:instrText>
+              <w:instrText xml:space="preserve"> PAGEREF _Toc98511264 \h </w:instrText>
             </w:r>
             <w:r>
               <w:rPr>
@@ -1459,7 +1459,7 @@
               <w:lang w:eastAsia="en-GB"/>
             </w:rPr>
           </w:pPr>
-          <w:hyperlink w:anchor="_Toc94716220" w:history="1">
+          <w:hyperlink w:anchor="_Toc98511265" w:history="1">
             <w:r>
               <w:rPr>
                 <w:rStyle w:val="Hyperlink"/>
@@ -1503,7 +1503,7 @@
                 <w:noProof/>
                 <w:webHidden/>
               </w:rPr>
-              <w:instrText xml:space="preserve"> PAGEREF _Toc94716220 \h </w:instrText>
+              <w:instrText xml:space="preserve"> PAGEREF _Toc98511265 \h </w:instrText>
             </w:r>
             <w:r>
               <w:rPr>
@@ -1549,7 +1549,7 @@
               <w:lang w:eastAsia="en-GB"/>
             </w:rPr>
           </w:pPr>
-          <w:hyperlink w:anchor="_Toc94716221" w:history="1">
+          <w:hyperlink w:anchor="_Toc98511266" w:history="1">
             <w:r>
               <w:rPr>
                 <w:rStyle w:val="Hyperlink"/>
@@ -1593,7 +1593,7 @@
                 <w:noProof/>
                 <w:webHidden/>
               </w:rPr>
-              <w:instrText xml:space="preserve"> PAGEREF _Toc94716221 \h </w:instrText>
+              <w:instrText xml:space="preserve"> PAGEREF _Toc98511266 \h </w:instrText>
             </w:r>
             <w:r>
               <w:rPr>
@@ -1639,7 +1639,7 @@
               <w:lang w:eastAsia="en-GB"/>
             </w:rPr>
           </w:pPr>
-          <w:hyperlink w:anchor="_Toc94716222" w:history="1">
+          <w:hyperlink w:anchor="_Toc98511267" w:history="1">
             <w:r>
               <w:rPr>
                 <w:rStyle w:val="Hyperlink"/>
@@ -1683,7 +1683,7 @@
                 <w:noProof/>
                 <w:webHidden/>
               </w:rPr>
-              <w:instrText xml:space="preserve"> PAGEREF _Toc94716222 \h </w:instrText>
+              <w:instrText xml:space="preserve"> PAGEREF _Toc98511267 \h </w:instrText>
             </w:r>
             <w:r>
               <w:rPr>
@@ -1729,7 +1729,7 @@
               <w:lang w:eastAsia="en-GB"/>
             </w:rPr>
           </w:pPr>
-          <w:hyperlink w:anchor="_Toc94716223" w:history="1">
+          <w:hyperlink w:anchor="_Toc98511268" w:history="1">
             <w:r>
               <w:rPr>
                 <w:rStyle w:val="Hyperlink"/>
@@ -1773,7 +1773,7 @@
                 <w:noProof/>
                 <w:webHidden/>
               </w:rPr>
-              <w:instrText xml:space="preserve"> PAGEREF _Toc94716223 \h </w:instrText>
+              <w:instrText xml:space="preserve"> PAGEREF _Toc98511268 \h </w:instrText>
             </w:r>
             <w:r>
               <w:rPr>
@@ -1819,7 +1819,7 @@
               <w:lang w:eastAsia="en-GB"/>
             </w:rPr>
           </w:pPr>
-          <w:hyperlink w:anchor="_Toc94716224" w:history="1">
+          <w:hyperlink w:anchor="_Toc98511269" w:history="1">
             <w:r>
               <w:rPr>
                 <w:rStyle w:val="Hyperlink"/>
@@ -1863,7 +1863,7 @@
                 <w:noProof/>
                 <w:webHidden/>
               </w:rPr>
-              <w:instrText xml:space="preserve"> PAGEREF _Toc94716224 \h </w:instrText>
+              <w:instrText xml:space="preserve"> PAGEREF _Toc98511269 \h </w:instrText>
             </w:r>
             <w:r>
               <w:rPr>
@@ -1909,7 +1909,7 @@
               <w:lang w:eastAsia="en-GB"/>
             </w:rPr>
           </w:pPr>
-          <w:hyperlink w:anchor="_Toc94716225" w:history="1">
+          <w:hyperlink w:anchor="_Toc98511270" w:history="1">
             <w:r>
               <w:rPr>
                 <w:rStyle w:val="Hyperlink"/>
@@ -1953,7 +1953,7 @@
                 <w:noProof/>
                 <w:webHidden/>
               </w:rPr>
-              <w:instrText xml:space="preserve"> PAGEREF _Toc94716225 \h </w:instrText>
+              <w:instrText xml:space="preserve"> PAGEREF _Toc98511270 \h </w:instrText>
             </w:r>
             <w:r>
               <w:rPr>
@@ -1999,7 +1999,7 @@
               <w:lang w:eastAsia="en-GB"/>
             </w:rPr>
           </w:pPr>
-          <w:hyperlink w:anchor="_Toc94716226" w:history="1">
+          <w:hyperlink w:anchor="_Toc98511271" w:history="1">
             <w:r>
               <w:rPr>
                 <w:rStyle w:val="Hyperlink"/>
@@ -2043,7 +2043,7 @@
                 <w:noProof/>
                 <w:webHidden/>
               </w:rPr>
-              <w:instrText xml:space="preserve"> PAGEREF _Toc94716226 \h </w:instrText>
+              <w:instrText xml:space="preserve"> PAGEREF _Toc98511271 \h </w:instrText>
             </w:r>
             <w:r>
               <w:rPr>
@@ -2089,7 +2089,7 @@
               <w:lang w:eastAsia="en-GB"/>
             </w:rPr>
           </w:pPr>
-          <w:hyperlink w:anchor="_Toc94716227" w:history="1">
+          <w:hyperlink w:anchor="_Toc98511272" w:history="1">
             <w:r>
               <w:rPr>
                 <w:rStyle w:val="Hyperlink"/>
@@ -2133,7 +2133,7 @@
                 <w:noProof/>
                 <w:webHidden/>
               </w:rPr>
-              <w:instrText xml:space="preserve"> PAGEREF _Toc94716227 \h </w:instrText>
+              <w:instrText xml:space="preserve"> PAGEREF _Toc98511272 \h </w:instrText>
             </w:r>
             <w:r>
               <w:rPr>
@@ -2179,7 +2179,7 @@
               <w:lang w:eastAsia="en-GB"/>
             </w:rPr>
           </w:pPr>
-          <w:hyperlink w:anchor="_Toc94716228" w:history="1">
+          <w:hyperlink w:anchor="_Toc98511273" w:history="1">
             <w:r>
               <w:rPr>
                 <w:rStyle w:val="Hyperlink"/>
@@ -2223,7 +2223,7 @@
                 <w:noProof/>
                 <w:webHidden/>
               </w:rPr>
-              <w:instrText xml:space="preserve"> PAGEREF _Toc94716228 \h </w:instrText>
+              <w:instrText xml:space="preserve"> PAGEREF _Toc98511273 \h </w:instrText>
             </w:r>
             <w:r>
               <w:rPr>
@@ -2269,7 +2269,7 @@
               <w:lang w:eastAsia="en-GB"/>
             </w:rPr>
           </w:pPr>
-          <w:hyperlink w:anchor="_Toc94716229" w:history="1">
+          <w:hyperlink w:anchor="_Toc98511274" w:history="1">
             <w:r>
               <w:rPr>
                 <w:rStyle w:val="Hyperlink"/>
@@ -2313,7 +2313,7 @@
                 <w:noProof/>
                 <w:webHidden/>
               </w:rPr>
-              <w:instrText xml:space="preserve"> PAGEREF _Toc94716229 \h </w:instrText>
+              <w:instrText xml:space="preserve"> PAGEREF _Toc98511274 \h </w:instrText>
             </w:r>
             <w:r>
               <w:rPr>
@@ -2334,6 +2334,276 @@
                 <w:webHidden/>
               </w:rPr>
               <w:t>17</w:t>
+            </w:r>
+            <w:r>
+              <w:rPr>
+                <w:noProof/>
+                <w:webHidden/>
+              </w:rPr>
+              <w:fldChar w:fldCharType="end"/>
+            </w:r>
+          </w:hyperlink>
+        </w:p>
+        <w:p>
+          <w:pPr>
+            <w:pStyle w:val="TOC2"/>
+            <w:tabs>
+              <w:tab w:val="left" w:pos="1100"/>
+              <w:tab w:val="right" w:leader="dot" w:pos="7926"/>
+            </w:tabs>
+            <w:rPr>
+              <w:rFonts w:asciiTheme="minorHAnsi" w:eastAsiaTheme="minorEastAsia" w:hAnsiTheme="minorHAnsi" w:cstheme="minorBidi"/>
+              <w:noProof/>
+              <w:sz w:val="22"/>
+              <w:szCs w:val="22"/>
+              <w:lang w:eastAsia="en-GB"/>
+            </w:rPr>
+          </w:pPr>
+          <w:hyperlink w:anchor="_Toc98511275" w:history="1">
+            <w:r>
+              <w:rPr>
+                <w:rStyle w:val="Hyperlink"/>
+                <w:noProof/>
+              </w:rPr>
+              <w:t>5.3</w:t>
+            </w:r>
+            <w:r>
+              <w:rPr>
+                <w:rFonts w:asciiTheme="minorHAnsi" w:eastAsiaTheme="minorEastAsia" w:hAnsiTheme="minorHAnsi" w:cstheme="minorBidi"/>
+                <w:noProof/>
+                <w:sz w:val="22"/>
+                <w:szCs w:val="22"/>
+                <w:lang w:eastAsia="en-GB"/>
+              </w:rPr>
+              <w:tab/>
+            </w:r>
+            <w:r>
+              <w:rPr>
+                <w:rStyle w:val="Hyperlink"/>
+                <w:noProof/>
+              </w:rPr>
+              <w:t>Saving</w:t>
+            </w:r>
+            <w:r>
+              <w:rPr>
+                <w:noProof/>
+                <w:webHidden/>
+              </w:rPr>
+              <w:tab/>
+            </w:r>
+            <w:r>
+              <w:rPr>
+                <w:noProof/>
+                <w:webHidden/>
+              </w:rPr>
+              <w:fldChar w:fldCharType="begin"/>
+            </w:r>
+            <w:r>
+              <w:rPr>
+                <w:noProof/>
+                <w:webHidden/>
+              </w:rPr>
+              <w:instrText xml:space="preserve"> PAGEREF _Toc98511275 \h </w:instrText>
+            </w:r>
+            <w:r>
+              <w:rPr>
+                <w:noProof/>
+                <w:webHidden/>
+              </w:rPr>
+            </w:r>
+            <w:r>
+              <w:rPr>
+                <w:noProof/>
+                <w:webHidden/>
+              </w:rPr>
+              <w:fldChar w:fldCharType="separate"/>
+            </w:r>
+            <w:r>
+              <w:rPr>
+                <w:noProof/>
+                <w:webHidden/>
+              </w:rPr>
+              <w:t>18</w:t>
+            </w:r>
+            <w:r>
+              <w:rPr>
+                <w:noProof/>
+                <w:webHidden/>
+              </w:rPr>
+              <w:fldChar w:fldCharType="end"/>
+            </w:r>
+          </w:hyperlink>
+        </w:p>
+        <w:p>
+          <w:pPr>
+            <w:pStyle w:val="TOC2"/>
+            <w:tabs>
+              <w:tab w:val="left" w:pos="1100"/>
+              <w:tab w:val="right" w:leader="dot" w:pos="7926"/>
+            </w:tabs>
+            <w:rPr>
+              <w:rFonts w:asciiTheme="minorHAnsi" w:eastAsiaTheme="minorEastAsia" w:hAnsiTheme="minorHAnsi" w:cstheme="minorBidi"/>
+              <w:noProof/>
+              <w:sz w:val="22"/>
+              <w:szCs w:val="22"/>
+              <w:lang w:eastAsia="en-GB"/>
+            </w:rPr>
+          </w:pPr>
+          <w:hyperlink w:anchor="_Toc98511276" w:history="1">
+            <w:r>
+              <w:rPr>
+                <w:rStyle w:val="Hyperlink"/>
+                <w:noProof/>
+              </w:rPr>
+              <w:t>5.3.1</w:t>
+            </w:r>
+            <w:r>
+              <w:rPr>
+                <w:rFonts w:asciiTheme="minorHAnsi" w:eastAsiaTheme="minorEastAsia" w:hAnsiTheme="minorHAnsi" w:cstheme="minorBidi"/>
+                <w:noProof/>
+                <w:sz w:val="22"/>
+                <w:szCs w:val="22"/>
+                <w:lang w:eastAsia="en-GB"/>
+              </w:rPr>
+              <w:tab/>
+            </w:r>
+            <w:r>
+              <w:rPr>
+                <w:rStyle w:val="Hyperlink"/>
+                <w:noProof/>
+              </w:rPr>
+              <w:t>XML files</w:t>
+            </w:r>
+            <w:r>
+              <w:rPr>
+                <w:noProof/>
+                <w:webHidden/>
+              </w:rPr>
+              <w:tab/>
+            </w:r>
+            <w:r>
+              <w:rPr>
+                <w:noProof/>
+                <w:webHidden/>
+              </w:rPr>
+              <w:fldChar w:fldCharType="begin"/>
+            </w:r>
+            <w:r>
+              <w:rPr>
+                <w:noProof/>
+                <w:webHidden/>
+              </w:rPr>
+              <w:instrText xml:space="preserve"> PAGEREF _Toc98511276 \h </w:instrText>
+            </w:r>
+            <w:r>
+              <w:rPr>
+                <w:noProof/>
+                <w:webHidden/>
+              </w:rPr>
+            </w:r>
+            <w:r>
+              <w:rPr>
+                <w:noProof/>
+                <w:webHidden/>
+              </w:rPr>
+              <w:fldChar w:fldCharType="separate"/>
+            </w:r>
+            <w:r>
+              <w:rPr>
+                <w:noProof/>
+                <w:webHidden/>
+              </w:rPr>
+              <w:t>18</w:t>
+            </w:r>
+            <w:r>
+              <w:rPr>
+                <w:noProof/>
+                <w:webHidden/>
+              </w:rPr>
+              <w:fldChar w:fldCharType="end"/>
+            </w:r>
+          </w:hyperlink>
+        </w:p>
+        <w:p>
+          <w:pPr>
+            <w:pStyle w:val="TOC2"/>
+            <w:tabs>
+              <w:tab w:val="left" w:pos="1100"/>
+              <w:tab w:val="right" w:leader="dot" w:pos="7926"/>
+            </w:tabs>
+            <w:rPr>
+              <w:rFonts w:asciiTheme="minorHAnsi" w:eastAsiaTheme="minorEastAsia" w:hAnsiTheme="minorHAnsi" w:cstheme="minorBidi"/>
+              <w:noProof/>
+              <w:sz w:val="22"/>
+              <w:szCs w:val="22"/>
+              <w:lang w:eastAsia="en-GB"/>
+            </w:rPr>
+          </w:pPr>
+          <w:hyperlink w:anchor="_Toc98511277" w:history="1">
+            <w:r>
+              <w:rPr>
+                <w:rStyle w:val="Hyperlink"/>
+                <w:noProof/>
+              </w:rPr>
+              <w:t>5.3.2</w:t>
+            </w:r>
+            <w:r>
+              <w:rPr>
+                <w:rFonts w:asciiTheme="minorHAnsi" w:eastAsiaTheme="minorEastAsia" w:hAnsiTheme="minorHAnsi" w:cstheme="minorBidi"/>
+                <w:noProof/>
+                <w:sz w:val="22"/>
+                <w:szCs w:val="22"/>
+                <w:lang w:eastAsia="en-GB"/>
+              </w:rPr>
+              <w:tab/>
+            </w:r>
+            <w:r>
+              <w:rPr>
+                <w:rStyle w:val="Hyperlink"/>
+                <w:noProof/>
+              </w:rPr>
+              <w:t>PNG files</w:t>
+            </w:r>
+            <w:r>
+              <w:rPr>
+                <w:noProof/>
+                <w:webHidden/>
+              </w:rPr>
+              <w:tab/>
+            </w:r>
+            <w:r>
+              <w:rPr>
+                <w:noProof/>
+                <w:webHidden/>
+              </w:rPr>
+              <w:fldChar w:fldCharType="begin"/>
+            </w:r>
+            <w:r>
+              <w:rPr>
+                <w:noProof/>
+                <w:webHidden/>
+              </w:rPr>
+              <w:instrText xml:space="preserve"> PAGEREF _Toc98511277 \h </w:instrText>
+            </w:r>
+            <w:r>
+              <w:rPr>
+                <w:noProof/>
+                <w:webHidden/>
+              </w:rPr>
+            </w:r>
+            <w:r>
+              <w:rPr>
+                <w:noProof/>
+                <w:webHidden/>
+              </w:rPr>
+              <w:fldChar w:fldCharType="separate"/>
+            </w:r>
+            <w:r>
+              <w:rPr>
+                <w:noProof/>
+                <w:webHidden/>
+              </w:rPr>
+              <w:t>18</w:t>
             </w:r>
             <w:r>
               <w:rPr>
@@ -2359,7 +2629,7 @@
               <w:lang w:eastAsia="en-GB"/>
             </w:rPr>
           </w:pPr>
-          <w:hyperlink w:anchor="_Toc94716230" w:history="1">
+          <w:hyperlink w:anchor="_Toc98511278" w:history="1">
             <w:r>
               <w:rPr>
                 <w:rStyle w:val="Hyperlink"/>
@@ -2382,6 +2652,996 @@
                 <w:rStyle w:val="Hyperlink"/>
                 <w:noProof/>
               </w:rPr>
+              <w:t>Simulation Design</w:t>
+            </w:r>
+            <w:r>
+              <w:rPr>
+                <w:noProof/>
+                <w:webHidden/>
+              </w:rPr>
+              <w:tab/>
+            </w:r>
+            <w:r>
+              <w:rPr>
+                <w:noProof/>
+                <w:webHidden/>
+              </w:rPr>
+              <w:fldChar w:fldCharType="begin"/>
+            </w:r>
+            <w:r>
+              <w:rPr>
+                <w:noProof/>
+                <w:webHidden/>
+              </w:rPr>
+              <w:instrText xml:space="preserve"> PAGEREF _Toc98511278 \h </w:instrText>
+            </w:r>
+            <w:r>
+              <w:rPr>
+                <w:noProof/>
+                <w:webHidden/>
+              </w:rPr>
+            </w:r>
+            <w:r>
+              <w:rPr>
+                <w:noProof/>
+                <w:webHidden/>
+              </w:rPr>
+              <w:fldChar w:fldCharType="separate"/>
+            </w:r>
+            <w:r>
+              <w:rPr>
+                <w:noProof/>
+                <w:webHidden/>
+              </w:rPr>
+              <w:t>19</w:t>
+            </w:r>
+            <w:r>
+              <w:rPr>
+                <w:noProof/>
+                <w:webHidden/>
+              </w:rPr>
+              <w:fldChar w:fldCharType="end"/>
+            </w:r>
+          </w:hyperlink>
+        </w:p>
+        <w:p>
+          <w:pPr>
+            <w:pStyle w:val="TOC2"/>
+            <w:tabs>
+              <w:tab w:val="left" w:pos="1100"/>
+              <w:tab w:val="right" w:leader="dot" w:pos="7926"/>
+            </w:tabs>
+            <w:rPr>
+              <w:rFonts w:asciiTheme="minorHAnsi" w:eastAsiaTheme="minorEastAsia" w:hAnsiTheme="minorHAnsi" w:cstheme="minorBidi"/>
+              <w:noProof/>
+              <w:sz w:val="22"/>
+              <w:szCs w:val="22"/>
+              <w:lang w:eastAsia="en-GB"/>
+            </w:rPr>
+          </w:pPr>
+          <w:hyperlink w:anchor="_Toc98511279" w:history="1">
+            <w:r>
+              <w:rPr>
+                <w:rStyle w:val="Hyperlink"/>
+                <w:noProof/>
+              </w:rPr>
+              <w:t>6.1</w:t>
+            </w:r>
+            <w:r>
+              <w:rPr>
+                <w:rFonts w:asciiTheme="minorHAnsi" w:eastAsiaTheme="minorEastAsia" w:hAnsiTheme="minorHAnsi" w:cstheme="minorBidi"/>
+                <w:noProof/>
+                <w:sz w:val="22"/>
+                <w:szCs w:val="22"/>
+                <w:lang w:eastAsia="en-GB"/>
+              </w:rPr>
+              <w:tab/>
+            </w:r>
+            <w:r>
+              <w:rPr>
+                <w:rStyle w:val="Hyperlink"/>
+                <w:noProof/>
+              </w:rPr>
+              <w:t>Empires</w:t>
+            </w:r>
+            <w:r>
+              <w:rPr>
+                <w:noProof/>
+                <w:webHidden/>
+              </w:rPr>
+              <w:tab/>
+            </w:r>
+            <w:r>
+              <w:rPr>
+                <w:noProof/>
+                <w:webHidden/>
+              </w:rPr>
+              <w:fldChar w:fldCharType="begin"/>
+            </w:r>
+            <w:r>
+              <w:rPr>
+                <w:noProof/>
+                <w:webHidden/>
+              </w:rPr>
+              <w:instrText xml:space="preserve"> PAGEREF _Toc98511279 \h </w:instrText>
+            </w:r>
+            <w:r>
+              <w:rPr>
+                <w:noProof/>
+                <w:webHidden/>
+              </w:rPr>
+            </w:r>
+            <w:r>
+              <w:rPr>
+                <w:noProof/>
+                <w:webHidden/>
+              </w:rPr>
+              <w:fldChar w:fldCharType="separate"/>
+            </w:r>
+            <w:r>
+              <w:rPr>
+                <w:noProof/>
+                <w:webHidden/>
+              </w:rPr>
+              <w:t>19</w:t>
+            </w:r>
+            <w:r>
+              <w:rPr>
+                <w:noProof/>
+                <w:webHidden/>
+              </w:rPr>
+              <w:fldChar w:fldCharType="end"/>
+            </w:r>
+          </w:hyperlink>
+        </w:p>
+        <w:p>
+          <w:pPr>
+            <w:pStyle w:val="TOC2"/>
+            <w:tabs>
+              <w:tab w:val="left" w:pos="1100"/>
+              <w:tab w:val="right" w:leader="dot" w:pos="7926"/>
+            </w:tabs>
+            <w:rPr>
+              <w:rFonts w:asciiTheme="minorHAnsi" w:eastAsiaTheme="minorEastAsia" w:hAnsiTheme="minorHAnsi" w:cstheme="minorBidi"/>
+              <w:noProof/>
+              <w:sz w:val="22"/>
+              <w:szCs w:val="22"/>
+              <w:lang w:eastAsia="en-GB"/>
+            </w:rPr>
+          </w:pPr>
+          <w:hyperlink w:anchor="_Toc98511280" w:history="1">
+            <w:r>
+              <w:rPr>
+                <w:rStyle w:val="Hyperlink"/>
+                <w:noProof/>
+              </w:rPr>
+              <w:t>6.1.1</w:t>
+            </w:r>
+            <w:r>
+              <w:rPr>
+                <w:rFonts w:asciiTheme="minorHAnsi" w:eastAsiaTheme="minorEastAsia" w:hAnsiTheme="minorHAnsi" w:cstheme="minorBidi"/>
+                <w:noProof/>
+                <w:sz w:val="22"/>
+                <w:szCs w:val="22"/>
+                <w:lang w:eastAsia="en-GB"/>
+              </w:rPr>
+              <w:tab/>
+            </w:r>
+            <w:r>
+              <w:rPr>
+                <w:rStyle w:val="Hyperlink"/>
+                <w:noProof/>
+              </w:rPr>
+              <w:t>Ruler</w:t>
+            </w:r>
+            <w:r>
+              <w:rPr>
+                <w:noProof/>
+                <w:webHidden/>
+              </w:rPr>
+              <w:tab/>
+            </w:r>
+            <w:r>
+              <w:rPr>
+                <w:noProof/>
+                <w:webHidden/>
+              </w:rPr>
+              <w:fldChar w:fldCharType="begin"/>
+            </w:r>
+            <w:r>
+              <w:rPr>
+                <w:noProof/>
+                <w:webHidden/>
+              </w:rPr>
+              <w:instrText xml:space="preserve"> PAGEREF _Toc98511280 \h </w:instrText>
+            </w:r>
+            <w:r>
+              <w:rPr>
+                <w:noProof/>
+                <w:webHidden/>
+              </w:rPr>
+            </w:r>
+            <w:r>
+              <w:rPr>
+                <w:noProof/>
+                <w:webHidden/>
+              </w:rPr>
+              <w:fldChar w:fldCharType="separate"/>
+            </w:r>
+            <w:r>
+              <w:rPr>
+                <w:noProof/>
+                <w:webHidden/>
+              </w:rPr>
+              <w:t>19</w:t>
+            </w:r>
+            <w:r>
+              <w:rPr>
+                <w:noProof/>
+                <w:webHidden/>
+              </w:rPr>
+              <w:fldChar w:fldCharType="end"/>
+            </w:r>
+          </w:hyperlink>
+        </w:p>
+        <w:p>
+          <w:pPr>
+            <w:pStyle w:val="TOC2"/>
+            <w:tabs>
+              <w:tab w:val="left" w:pos="1100"/>
+              <w:tab w:val="right" w:leader="dot" w:pos="7926"/>
+            </w:tabs>
+            <w:rPr>
+              <w:rFonts w:asciiTheme="minorHAnsi" w:eastAsiaTheme="minorEastAsia" w:hAnsiTheme="minorHAnsi" w:cstheme="minorBidi"/>
+              <w:noProof/>
+              <w:sz w:val="22"/>
+              <w:szCs w:val="22"/>
+              <w:lang w:eastAsia="en-GB"/>
+            </w:rPr>
+          </w:pPr>
+          <w:hyperlink w:anchor="_Toc98511281" w:history="1">
+            <w:r>
+              <w:rPr>
+                <w:rStyle w:val="Hyperlink"/>
+                <w:noProof/>
+              </w:rPr>
+              <w:t>6.1.2</w:t>
+            </w:r>
+            <w:r>
+              <w:rPr>
+                <w:rFonts w:asciiTheme="minorHAnsi" w:eastAsiaTheme="minorEastAsia" w:hAnsiTheme="minorHAnsi" w:cstheme="minorBidi"/>
+                <w:noProof/>
+                <w:sz w:val="22"/>
+                <w:szCs w:val="22"/>
+                <w:lang w:eastAsia="en-GB"/>
+              </w:rPr>
+              <w:tab/>
+            </w:r>
+            <w:r>
+              <w:rPr>
+                <w:rStyle w:val="Hyperlink"/>
+                <w:noProof/>
+              </w:rPr>
+              <w:t>Culture, Economy and Military</w:t>
+            </w:r>
+            <w:r>
+              <w:rPr>
+                <w:noProof/>
+                <w:webHidden/>
+              </w:rPr>
+              <w:tab/>
+            </w:r>
+            <w:r>
+              <w:rPr>
+                <w:noProof/>
+                <w:webHidden/>
+              </w:rPr>
+              <w:fldChar w:fldCharType="begin"/>
+            </w:r>
+            <w:r>
+              <w:rPr>
+                <w:noProof/>
+                <w:webHidden/>
+              </w:rPr>
+              <w:instrText xml:space="preserve"> PAGEREF _Toc98511281 \h </w:instrText>
+            </w:r>
+            <w:r>
+              <w:rPr>
+                <w:noProof/>
+                <w:webHidden/>
+              </w:rPr>
+            </w:r>
+            <w:r>
+              <w:rPr>
+                <w:noProof/>
+                <w:webHidden/>
+              </w:rPr>
+              <w:fldChar w:fldCharType="separate"/>
+            </w:r>
+            <w:r>
+              <w:rPr>
+                <w:noProof/>
+                <w:webHidden/>
+              </w:rPr>
+              <w:t>20</w:t>
+            </w:r>
+            <w:r>
+              <w:rPr>
+                <w:noProof/>
+                <w:webHidden/>
+              </w:rPr>
+              <w:fldChar w:fldCharType="end"/>
+            </w:r>
+          </w:hyperlink>
+        </w:p>
+        <w:p>
+          <w:pPr>
+            <w:pStyle w:val="TOC2"/>
+            <w:tabs>
+              <w:tab w:val="left" w:pos="1100"/>
+              <w:tab w:val="right" w:leader="dot" w:pos="7926"/>
+            </w:tabs>
+            <w:rPr>
+              <w:rFonts w:asciiTheme="minorHAnsi" w:eastAsiaTheme="minorEastAsia" w:hAnsiTheme="minorHAnsi" w:cstheme="minorBidi"/>
+              <w:noProof/>
+              <w:sz w:val="22"/>
+              <w:szCs w:val="22"/>
+              <w:lang w:eastAsia="en-GB"/>
+            </w:rPr>
+          </w:pPr>
+          <w:hyperlink w:anchor="_Toc98511282" w:history="1">
+            <w:r>
+              <w:rPr>
+                <w:rStyle w:val="Hyperlink"/>
+                <w:noProof/>
+              </w:rPr>
+              <w:t>6.1.3</w:t>
+            </w:r>
+            <w:r>
+              <w:rPr>
+                <w:rFonts w:asciiTheme="minorHAnsi" w:eastAsiaTheme="minorEastAsia" w:hAnsiTheme="minorHAnsi" w:cstheme="minorBidi"/>
+                <w:noProof/>
+                <w:sz w:val="22"/>
+                <w:szCs w:val="22"/>
+                <w:lang w:eastAsia="en-GB"/>
+              </w:rPr>
+              <w:tab/>
+            </w:r>
+            <w:r>
+              <w:rPr>
+                <w:rStyle w:val="Hyperlink"/>
+                <w:noProof/>
+              </w:rPr>
+              <w:t>Religion</w:t>
+            </w:r>
+            <w:r>
+              <w:rPr>
+                <w:noProof/>
+                <w:webHidden/>
+              </w:rPr>
+              <w:tab/>
+            </w:r>
+            <w:r>
+              <w:rPr>
+                <w:noProof/>
+                <w:webHidden/>
+              </w:rPr>
+              <w:fldChar w:fldCharType="begin"/>
+            </w:r>
+            <w:r>
+              <w:rPr>
+                <w:noProof/>
+                <w:webHidden/>
+              </w:rPr>
+              <w:instrText xml:space="preserve"> PAGEREF _Toc98511282 \h </w:instrText>
+            </w:r>
+            <w:r>
+              <w:rPr>
+                <w:noProof/>
+                <w:webHidden/>
+              </w:rPr>
+            </w:r>
+            <w:r>
+              <w:rPr>
+                <w:noProof/>
+                <w:webHidden/>
+              </w:rPr>
+              <w:fldChar w:fldCharType="separate"/>
+            </w:r>
+            <w:r>
+              <w:rPr>
+                <w:noProof/>
+                <w:webHidden/>
+              </w:rPr>
+              <w:t>21</w:t>
+            </w:r>
+            <w:r>
+              <w:rPr>
+                <w:noProof/>
+                <w:webHidden/>
+              </w:rPr>
+              <w:fldChar w:fldCharType="end"/>
+            </w:r>
+          </w:hyperlink>
+        </w:p>
+        <w:p>
+          <w:pPr>
+            <w:pStyle w:val="TOC2"/>
+            <w:tabs>
+              <w:tab w:val="left" w:pos="1100"/>
+              <w:tab w:val="right" w:leader="dot" w:pos="7926"/>
+            </w:tabs>
+            <w:rPr>
+              <w:rFonts w:asciiTheme="minorHAnsi" w:eastAsiaTheme="minorEastAsia" w:hAnsiTheme="minorHAnsi" w:cstheme="minorBidi"/>
+              <w:noProof/>
+              <w:sz w:val="22"/>
+              <w:szCs w:val="22"/>
+              <w:lang w:eastAsia="en-GB"/>
+            </w:rPr>
+          </w:pPr>
+          <w:hyperlink w:anchor="_Toc98511283" w:history="1">
+            <w:r>
+              <w:rPr>
+                <w:rStyle w:val="Hyperlink"/>
+                <w:noProof/>
+              </w:rPr>
+              <w:t>6.1.4</w:t>
+            </w:r>
+            <w:r>
+              <w:rPr>
+                <w:rFonts w:asciiTheme="minorHAnsi" w:eastAsiaTheme="minorEastAsia" w:hAnsiTheme="minorHAnsi" w:cstheme="minorBidi"/>
+                <w:noProof/>
+                <w:sz w:val="22"/>
+                <w:szCs w:val="22"/>
+                <w:lang w:eastAsia="en-GB"/>
+              </w:rPr>
+              <w:tab/>
+            </w:r>
+            <w:r>
+              <w:rPr>
+                <w:rStyle w:val="Hyperlink"/>
+                <w:noProof/>
+              </w:rPr>
+              <w:t>Technology</w:t>
+            </w:r>
+            <w:r>
+              <w:rPr>
+                <w:noProof/>
+                <w:webHidden/>
+              </w:rPr>
+              <w:tab/>
+            </w:r>
+            <w:r>
+              <w:rPr>
+                <w:noProof/>
+                <w:webHidden/>
+              </w:rPr>
+              <w:fldChar w:fldCharType="begin"/>
+            </w:r>
+            <w:r>
+              <w:rPr>
+                <w:noProof/>
+                <w:webHidden/>
+              </w:rPr>
+              <w:instrText xml:space="preserve"> PAGEREF _Toc98511283 \h </w:instrText>
+            </w:r>
+            <w:r>
+              <w:rPr>
+                <w:noProof/>
+                <w:webHidden/>
+              </w:rPr>
+            </w:r>
+            <w:r>
+              <w:rPr>
+                <w:noProof/>
+                <w:webHidden/>
+              </w:rPr>
+              <w:fldChar w:fldCharType="separate"/>
+            </w:r>
+            <w:r>
+              <w:rPr>
+                <w:noProof/>
+                <w:webHidden/>
+              </w:rPr>
+              <w:t>21</w:t>
+            </w:r>
+            <w:r>
+              <w:rPr>
+                <w:noProof/>
+                <w:webHidden/>
+              </w:rPr>
+              <w:fldChar w:fldCharType="end"/>
+            </w:r>
+          </w:hyperlink>
+        </w:p>
+        <w:p>
+          <w:pPr>
+            <w:pStyle w:val="TOC2"/>
+            <w:tabs>
+              <w:tab w:val="left" w:pos="1100"/>
+              <w:tab w:val="right" w:leader="dot" w:pos="7926"/>
+            </w:tabs>
+            <w:rPr>
+              <w:rFonts w:asciiTheme="minorHAnsi" w:eastAsiaTheme="minorEastAsia" w:hAnsiTheme="minorHAnsi" w:cstheme="minorBidi"/>
+              <w:noProof/>
+              <w:sz w:val="22"/>
+              <w:szCs w:val="22"/>
+              <w:lang w:eastAsia="en-GB"/>
+            </w:rPr>
+          </w:pPr>
+          <w:hyperlink w:anchor="_Toc98511284" w:history="1">
+            <w:r>
+              <w:rPr>
+                <w:rStyle w:val="Hyperlink"/>
+                <w:noProof/>
+              </w:rPr>
+              <w:t>6.1.5</w:t>
+            </w:r>
+            <w:r>
+              <w:rPr>
+                <w:rFonts w:asciiTheme="minorHAnsi" w:eastAsiaTheme="minorEastAsia" w:hAnsiTheme="minorHAnsi" w:cstheme="minorBidi"/>
+                <w:noProof/>
+                <w:sz w:val="22"/>
+                <w:szCs w:val="22"/>
+                <w:lang w:eastAsia="en-GB"/>
+              </w:rPr>
+              <w:tab/>
+            </w:r>
+            <w:r>
+              <w:rPr>
+                <w:rStyle w:val="Hyperlink"/>
+                <w:noProof/>
+              </w:rPr>
+              <w:t>Opinions</w:t>
+            </w:r>
+            <w:r>
+              <w:rPr>
+                <w:noProof/>
+                <w:webHidden/>
+              </w:rPr>
+              <w:tab/>
+            </w:r>
+            <w:r>
+              <w:rPr>
+                <w:noProof/>
+                <w:webHidden/>
+              </w:rPr>
+              <w:fldChar w:fldCharType="begin"/>
+            </w:r>
+            <w:r>
+              <w:rPr>
+                <w:noProof/>
+                <w:webHidden/>
+              </w:rPr>
+              <w:instrText xml:space="preserve"> PAGEREF _Toc98511284 \h </w:instrText>
+            </w:r>
+            <w:r>
+              <w:rPr>
+                <w:noProof/>
+                <w:webHidden/>
+              </w:rPr>
+            </w:r>
+            <w:r>
+              <w:rPr>
+                <w:noProof/>
+                <w:webHidden/>
+              </w:rPr>
+              <w:fldChar w:fldCharType="separate"/>
+            </w:r>
+            <w:r>
+              <w:rPr>
+                <w:noProof/>
+                <w:webHidden/>
+              </w:rPr>
+              <w:t>22</w:t>
+            </w:r>
+            <w:r>
+              <w:rPr>
+                <w:noProof/>
+                <w:webHidden/>
+              </w:rPr>
+              <w:fldChar w:fldCharType="end"/>
+            </w:r>
+          </w:hyperlink>
+        </w:p>
+        <w:p>
+          <w:pPr>
+            <w:pStyle w:val="TOC2"/>
+            <w:tabs>
+              <w:tab w:val="left" w:pos="1100"/>
+              <w:tab w:val="right" w:leader="dot" w:pos="7926"/>
+            </w:tabs>
+            <w:rPr>
+              <w:rFonts w:asciiTheme="minorHAnsi" w:eastAsiaTheme="minorEastAsia" w:hAnsiTheme="minorHAnsi" w:cstheme="minorBidi"/>
+              <w:noProof/>
+              <w:sz w:val="22"/>
+              <w:szCs w:val="22"/>
+              <w:lang w:eastAsia="en-GB"/>
+            </w:rPr>
+          </w:pPr>
+          <w:hyperlink w:anchor="_Toc98511285" w:history="1">
+            <w:r>
+              <w:rPr>
+                <w:rStyle w:val="Hyperlink"/>
+                <w:noProof/>
+              </w:rPr>
+              <w:t>6.1.6</w:t>
+            </w:r>
+            <w:r>
+              <w:rPr>
+                <w:rFonts w:asciiTheme="minorHAnsi" w:eastAsiaTheme="minorEastAsia" w:hAnsiTheme="minorHAnsi" w:cstheme="minorBidi"/>
+                <w:noProof/>
+                <w:sz w:val="22"/>
+                <w:szCs w:val="22"/>
+                <w:lang w:eastAsia="en-GB"/>
+              </w:rPr>
+              <w:tab/>
+            </w:r>
+            <w:r>
+              <w:rPr>
+                <w:rStyle w:val="Hyperlink"/>
+                <w:noProof/>
+              </w:rPr>
+              <w:t>War</w:t>
+            </w:r>
+            <w:r>
+              <w:rPr>
+                <w:noProof/>
+                <w:webHidden/>
+              </w:rPr>
+              <w:tab/>
+            </w:r>
+            <w:r>
+              <w:rPr>
+                <w:noProof/>
+                <w:webHidden/>
+              </w:rPr>
+              <w:fldChar w:fldCharType="begin"/>
+            </w:r>
+            <w:r>
+              <w:rPr>
+                <w:noProof/>
+                <w:webHidden/>
+              </w:rPr>
+              <w:instrText xml:space="preserve"> PAGEREF _Toc98511285 \h </w:instrText>
+            </w:r>
+            <w:r>
+              <w:rPr>
+                <w:noProof/>
+                <w:webHidden/>
+              </w:rPr>
+            </w:r>
+            <w:r>
+              <w:rPr>
+                <w:noProof/>
+                <w:webHidden/>
+              </w:rPr>
+              <w:fldChar w:fldCharType="separate"/>
+            </w:r>
+            <w:r>
+              <w:rPr>
+                <w:noProof/>
+                <w:webHidden/>
+              </w:rPr>
+              <w:t>23</w:t>
+            </w:r>
+            <w:r>
+              <w:rPr>
+                <w:noProof/>
+                <w:webHidden/>
+              </w:rPr>
+              <w:fldChar w:fldCharType="end"/>
+            </w:r>
+          </w:hyperlink>
+        </w:p>
+        <w:p>
+          <w:pPr>
+            <w:pStyle w:val="TOC2"/>
+            <w:tabs>
+              <w:tab w:val="left" w:pos="1100"/>
+              <w:tab w:val="right" w:leader="dot" w:pos="7926"/>
+            </w:tabs>
+            <w:rPr>
+              <w:rFonts w:asciiTheme="minorHAnsi" w:eastAsiaTheme="minorEastAsia" w:hAnsiTheme="minorHAnsi" w:cstheme="minorBidi"/>
+              <w:noProof/>
+              <w:sz w:val="22"/>
+              <w:szCs w:val="22"/>
+              <w:lang w:eastAsia="en-GB"/>
+            </w:rPr>
+          </w:pPr>
+          <w:hyperlink w:anchor="_Toc98511286" w:history="1">
+            <w:r>
+              <w:rPr>
+                <w:rStyle w:val="Hyperlink"/>
+                <w:noProof/>
+              </w:rPr>
+              <w:t>6.1.7</w:t>
+            </w:r>
+            <w:r>
+              <w:rPr>
+                <w:rFonts w:asciiTheme="minorHAnsi" w:eastAsiaTheme="minorEastAsia" w:hAnsiTheme="minorHAnsi" w:cstheme="minorBidi"/>
+                <w:noProof/>
+                <w:sz w:val="22"/>
+                <w:szCs w:val="22"/>
+                <w:lang w:eastAsia="en-GB"/>
+              </w:rPr>
+              <w:tab/>
+            </w:r>
+            <w:r>
+              <w:rPr>
+                <w:rStyle w:val="Hyperlink"/>
+                <w:noProof/>
+              </w:rPr>
+              <w:t>Unrest &amp; Rebellions</w:t>
+            </w:r>
+            <w:r>
+              <w:rPr>
+                <w:noProof/>
+                <w:webHidden/>
+              </w:rPr>
+              <w:tab/>
+            </w:r>
+            <w:r>
+              <w:rPr>
+                <w:noProof/>
+                <w:webHidden/>
+              </w:rPr>
+              <w:fldChar w:fldCharType="begin"/>
+            </w:r>
+            <w:r>
+              <w:rPr>
+                <w:noProof/>
+                <w:webHidden/>
+              </w:rPr>
+              <w:instrText xml:space="preserve"> PAGEREF _Toc98511286 \h </w:instrText>
+            </w:r>
+            <w:r>
+              <w:rPr>
+                <w:noProof/>
+                <w:webHidden/>
+              </w:rPr>
+            </w:r>
+            <w:r>
+              <w:rPr>
+                <w:noProof/>
+                <w:webHidden/>
+              </w:rPr>
+              <w:fldChar w:fldCharType="separate"/>
+            </w:r>
+            <w:r>
+              <w:rPr>
+                <w:noProof/>
+                <w:webHidden/>
+              </w:rPr>
+              <w:t>24</w:t>
+            </w:r>
+            <w:r>
+              <w:rPr>
+                <w:noProof/>
+                <w:webHidden/>
+              </w:rPr>
+              <w:fldChar w:fldCharType="end"/>
+            </w:r>
+          </w:hyperlink>
+        </w:p>
+        <w:p>
+          <w:pPr>
+            <w:pStyle w:val="TOC2"/>
+            <w:tabs>
+              <w:tab w:val="left" w:pos="1100"/>
+              <w:tab w:val="right" w:leader="dot" w:pos="7926"/>
+            </w:tabs>
+            <w:rPr>
+              <w:rFonts w:asciiTheme="minorHAnsi" w:eastAsiaTheme="minorEastAsia" w:hAnsiTheme="minorHAnsi" w:cstheme="minorBidi"/>
+              <w:noProof/>
+              <w:sz w:val="22"/>
+              <w:szCs w:val="22"/>
+              <w:lang w:eastAsia="en-GB"/>
+            </w:rPr>
+          </w:pPr>
+          <w:hyperlink w:anchor="_Toc98511287" w:history="1">
+            <w:r>
+              <w:rPr>
+                <w:rStyle w:val="Hyperlink"/>
+                <w:noProof/>
+              </w:rPr>
+              <w:t>6.2</w:t>
+            </w:r>
+            <w:r>
+              <w:rPr>
+                <w:rFonts w:asciiTheme="minorHAnsi" w:eastAsiaTheme="minorEastAsia" w:hAnsiTheme="minorHAnsi" w:cstheme="minorBidi"/>
+                <w:noProof/>
+                <w:sz w:val="22"/>
+                <w:szCs w:val="22"/>
+                <w:lang w:eastAsia="en-GB"/>
+              </w:rPr>
+              <w:tab/>
+            </w:r>
+            <w:r>
+              <w:rPr>
+                <w:rStyle w:val="Hyperlink"/>
+                <w:noProof/>
+              </w:rPr>
+              <w:t>Action Design</w:t>
+            </w:r>
+            <w:r>
+              <w:rPr>
+                <w:noProof/>
+                <w:webHidden/>
+              </w:rPr>
+              <w:tab/>
+            </w:r>
+            <w:r>
+              <w:rPr>
+                <w:noProof/>
+                <w:webHidden/>
+              </w:rPr>
+              <w:fldChar w:fldCharType="begin"/>
+            </w:r>
+            <w:r>
+              <w:rPr>
+                <w:noProof/>
+                <w:webHidden/>
+              </w:rPr>
+              <w:instrText xml:space="preserve"> PAGEREF _Toc98511287 \h </w:instrText>
+            </w:r>
+            <w:r>
+              <w:rPr>
+                <w:noProof/>
+                <w:webHidden/>
+              </w:rPr>
+            </w:r>
+            <w:r>
+              <w:rPr>
+                <w:noProof/>
+                <w:webHidden/>
+              </w:rPr>
+              <w:fldChar w:fldCharType="separate"/>
+            </w:r>
+            <w:r>
+              <w:rPr>
+                <w:noProof/>
+                <w:webHidden/>
+              </w:rPr>
+              <w:t>25</w:t>
+            </w:r>
+            <w:r>
+              <w:rPr>
+                <w:noProof/>
+                <w:webHidden/>
+              </w:rPr>
+              <w:fldChar w:fldCharType="end"/>
+            </w:r>
+          </w:hyperlink>
+        </w:p>
+        <w:p>
+          <w:pPr>
+            <w:pStyle w:val="TOC2"/>
+            <w:tabs>
+              <w:tab w:val="left" w:pos="1100"/>
+              <w:tab w:val="right" w:leader="dot" w:pos="7926"/>
+            </w:tabs>
+            <w:rPr>
+              <w:rFonts w:asciiTheme="minorHAnsi" w:eastAsiaTheme="minorEastAsia" w:hAnsiTheme="minorHAnsi" w:cstheme="minorBidi"/>
+              <w:noProof/>
+              <w:sz w:val="22"/>
+              <w:szCs w:val="22"/>
+              <w:lang w:eastAsia="en-GB"/>
+            </w:rPr>
+          </w:pPr>
+          <w:hyperlink w:anchor="_Toc98511288" w:history="1">
+            <w:r>
+              <w:rPr>
+                <w:rStyle w:val="Hyperlink"/>
+                <w:noProof/>
+              </w:rPr>
+              <w:t>6.3</w:t>
+            </w:r>
+            <w:r>
+              <w:rPr>
+                <w:rFonts w:asciiTheme="minorHAnsi" w:eastAsiaTheme="minorEastAsia" w:hAnsiTheme="minorHAnsi" w:cstheme="minorBidi"/>
+                <w:noProof/>
+                <w:sz w:val="22"/>
+                <w:szCs w:val="22"/>
+                <w:lang w:eastAsia="en-GB"/>
+              </w:rPr>
+              <w:tab/>
+            </w:r>
+            <w:r>
+              <w:rPr>
+                <w:rStyle w:val="Hyperlink"/>
+                <w:noProof/>
+              </w:rPr>
+              <w:t>Artificial Intelligence Design</w:t>
+            </w:r>
+            <w:r>
+              <w:rPr>
+                <w:noProof/>
+                <w:webHidden/>
+              </w:rPr>
+              <w:tab/>
+            </w:r>
+            <w:r>
+              <w:rPr>
+                <w:noProof/>
+                <w:webHidden/>
+              </w:rPr>
+              <w:fldChar w:fldCharType="begin"/>
+            </w:r>
+            <w:r>
+              <w:rPr>
+                <w:noProof/>
+                <w:webHidden/>
+              </w:rPr>
+              <w:instrText xml:space="preserve"> PAGEREF _Toc98511288 \h </w:instrText>
+            </w:r>
+            <w:r>
+              <w:rPr>
+                <w:noProof/>
+                <w:webHidden/>
+              </w:rPr>
+            </w:r>
+            <w:r>
+              <w:rPr>
+                <w:noProof/>
+                <w:webHidden/>
+              </w:rPr>
+              <w:fldChar w:fldCharType="separate"/>
+            </w:r>
+            <w:r>
+              <w:rPr>
+                <w:noProof/>
+                <w:webHidden/>
+              </w:rPr>
+              <w:t>25</w:t>
+            </w:r>
+            <w:r>
+              <w:rPr>
+                <w:noProof/>
+                <w:webHidden/>
+              </w:rPr>
+              <w:fldChar w:fldCharType="end"/>
+            </w:r>
+          </w:hyperlink>
+        </w:p>
+        <w:p>
+          <w:pPr>
+            <w:pStyle w:val="TOC1"/>
+            <w:tabs>
+              <w:tab w:val="left" w:pos="660"/>
+              <w:tab w:val="right" w:leader="dot" w:pos="7926"/>
+            </w:tabs>
+            <w:rPr>
+              <w:rFonts w:asciiTheme="minorHAnsi" w:eastAsiaTheme="minorEastAsia" w:hAnsiTheme="minorHAnsi" w:cstheme="minorBidi"/>
+              <w:noProof/>
+              <w:sz w:val="22"/>
+              <w:szCs w:val="22"/>
+              <w:lang w:eastAsia="en-GB"/>
+            </w:rPr>
+          </w:pPr>
+          <w:hyperlink w:anchor="_Toc98511289" w:history="1">
+            <w:r>
+              <w:rPr>
+                <w:rStyle w:val="Hyperlink"/>
+                <w:noProof/>
+              </w:rPr>
+              <w:t>7</w:t>
+            </w:r>
+            <w:r>
+              <w:rPr>
+                <w:rFonts w:asciiTheme="minorHAnsi" w:eastAsiaTheme="minorEastAsia" w:hAnsiTheme="minorHAnsi" w:cstheme="minorBidi"/>
+                <w:noProof/>
+                <w:sz w:val="22"/>
+                <w:szCs w:val="22"/>
+                <w:lang w:eastAsia="en-GB"/>
+              </w:rPr>
+              <w:tab/>
+            </w:r>
+            <w:r>
+              <w:rPr>
+                <w:rStyle w:val="Hyperlink"/>
+                <w:noProof/>
+              </w:rPr>
               <w:t>Bibliography</w:t>
             </w:r>
             <w:r>
@@ -2403,7 +3663,7 @@
                 <w:noProof/>
                 <w:webHidden/>
               </w:rPr>
-              <w:instrText xml:space="preserve"> PAGEREF _Toc94716230 \h </w:instrText>
+              <w:instrText xml:space="preserve"> PAGEREF _Toc98511289 \h </w:instrText>
             </w:r>
             <w:r>
               <w:rPr>
@@ -2423,7 +3683,7 @@
                 <w:noProof/>
                 <w:webHidden/>
               </w:rPr>
-              <w:t>18</w:t>
+              <w:t>25</w:t>
             </w:r>
             <w:r>
               <w:rPr>
@@ -2481,7 +3741,7 @@
         <w:pStyle w:val="heading1"/>
         <w:textAlignment w:val="baseline"/>
       </w:pPr>
-      <w:bookmarkStart w:id="0" w:name="_Toc94716206"/>
+      <w:bookmarkStart w:id="0" w:name="_Toc98511251"/>
       <w:r>
         <w:lastRenderedPageBreak/>
         <w:t>Introduction</w:t>
@@ -2507,7 +3767,7 @@
         <w:pStyle w:val="heading1"/>
         <w:textAlignment w:val="baseline"/>
       </w:pPr>
-      <w:bookmarkStart w:id="1" w:name="_Toc94716207"/>
+      <w:bookmarkStart w:id="1" w:name="_Toc98511252"/>
       <w:r>
         <w:t>Literature Review</w:t>
       </w:r>
@@ -2544,7 +3804,7 @@
         <w:spacing w:before="0"/>
         <w:textAlignment w:val="baseline"/>
       </w:pPr>
-      <w:bookmarkStart w:id="2" w:name="_Toc94716208"/>
+      <w:bookmarkStart w:id="2" w:name="_Toc98511253"/>
       <w:r>
         <w:t>Dwarf Fortress</w:t>
       </w:r>
@@ -2856,7 +4116,7 @@
         <w:spacing w:before="0"/>
         <w:textAlignment w:val="baseline"/>
       </w:pPr>
-      <w:bookmarkStart w:id="3" w:name="_Toc94716209"/>
+      <w:bookmarkStart w:id="3" w:name="_Toc98511254"/>
       <w:r>
         <w:lastRenderedPageBreak/>
         <w:t>World Generation</w:t>
@@ -3097,7 +4357,7 @@
         <w:spacing w:before="0"/>
         <w:textAlignment w:val="baseline"/>
       </w:pPr>
-      <w:bookmarkStart w:id="4" w:name="_Toc94716210"/>
+      <w:bookmarkStart w:id="4" w:name="_Toc98511255"/>
       <w:r>
         <w:t>Europa Universalis 4</w:t>
       </w:r>
@@ -3219,7 +4479,7 @@
         <w:spacing w:before="0"/>
         <w:textAlignment w:val="baseline"/>
       </w:pPr>
-      <w:bookmarkStart w:id="5" w:name="_Toc94716211"/>
+      <w:bookmarkStart w:id="5" w:name="_Toc98511256"/>
       <w:r>
         <w:t>Provinces</w:t>
       </w:r>
@@ -3417,7 +4677,7 @@
         <w:spacing w:before="0"/>
         <w:textAlignment w:val="baseline"/>
       </w:pPr>
-      <w:bookmarkStart w:id="6" w:name="_Toc94716212"/>
+      <w:bookmarkStart w:id="6" w:name="_Toc98511257"/>
       <w:r>
         <w:t>Artificial Intelligence</w:t>
       </w:r>
@@ -3533,7 +4793,7 @@
         <w:spacing w:before="0"/>
         <w:textAlignment w:val="baseline"/>
       </w:pPr>
-      <w:bookmarkStart w:id="7" w:name="_Toc94716213"/>
+      <w:bookmarkStart w:id="7" w:name="_Toc98511258"/>
       <w:r>
         <w:t>Random New World</w:t>
       </w:r>
@@ -3624,8 +4884,13 @@
         <w:t xml:space="preserve"> put together to make a map. </w:t>
       </w:r>
       <w:r>
-        <w:t>This method has seen successful usage in games like Spelunky</w:t>
-      </w:r>
+        <w:t xml:space="preserve">This method has seen successful usage in games like </w:t>
+      </w:r>
+      <w:proofErr w:type="spellStart"/>
+      <w:r>
+        <w:t>Spelunky</w:t>
+      </w:r>
+      <w:proofErr w:type="spellEnd"/>
       <w:r>
         <w:t xml:space="preserve"> HD</w:t>
       </w:r>
@@ -3755,7 +5020,7 @@
         <w:spacing w:before="0"/>
         <w:textAlignment w:val="baseline"/>
       </w:pPr>
-      <w:bookmarkStart w:id="8" w:name="_Toc94716214"/>
+      <w:bookmarkStart w:id="8" w:name="_Toc98511259"/>
       <w:r>
         <w:t>Sid Meier</w:t>
       </w:r>
@@ -3772,7 +5037,15 @@
         <w:ind w:firstLine="0"/>
       </w:pPr>
       <w:r>
-        <w:t>Another game that has some relevance to this project is the 2010 Firaxis game Sid Meier’s Civilization 5</w:t>
+        <w:t xml:space="preserve">Another game that has some relevance to this project is the 2010 </w:t>
+      </w:r>
+      <w:proofErr w:type="spellStart"/>
+      <w:r>
+        <w:t>Firaxis</w:t>
+      </w:r>
+      <w:proofErr w:type="spellEnd"/>
+      <w:r>
+        <w:t xml:space="preserve"> game Sid Meier’s Civilization 5</w:t>
       </w:r>
       <w:r>
         <w:t xml:space="preserve"> </w:t>
@@ -3829,7 +5102,7 @@
         <w:spacing w:before="0"/>
         <w:textAlignment w:val="baseline"/>
       </w:pPr>
-      <w:bookmarkStart w:id="9" w:name="_Toc94716215"/>
+      <w:bookmarkStart w:id="9" w:name="_Toc98511260"/>
       <w:r>
         <w:t>Artificial Intelligence</w:t>
       </w:r>
@@ -3897,7 +5170,7 @@
         <w:spacing w:before="0"/>
         <w:textAlignment w:val="baseline"/>
       </w:pPr>
-      <w:bookmarkStart w:id="10" w:name="_Toc94716216"/>
+      <w:bookmarkStart w:id="10" w:name="_Toc98511261"/>
       <w:r>
         <w:t>Iron Age</w:t>
       </w:r>
@@ -3983,7 +5256,7 @@
         <w:spacing w:before="0"/>
         <w:textAlignment w:val="baseline"/>
       </w:pPr>
-      <w:bookmarkStart w:id="11" w:name="_Toc94716217"/>
+      <w:bookmarkStart w:id="11" w:name="_Toc98511262"/>
       <w:r>
         <w:t>World Generation</w:t>
       </w:r>
@@ -4159,7 +5432,7 @@
         <w:spacing w:before="0"/>
         <w:textAlignment w:val="baseline"/>
       </w:pPr>
-      <w:bookmarkStart w:id="12" w:name="_Toc94716218"/>
+      <w:bookmarkStart w:id="12" w:name="_Toc98511263"/>
       <w:r>
         <w:lastRenderedPageBreak/>
         <w:t>Simulation &amp; Artificial Intelligence</w:t>
@@ -4259,7 +5532,7 @@
         <w:spacing w:before="0"/>
         <w:textAlignment w:val="baseline"/>
       </w:pPr>
-      <w:bookmarkStart w:id="13" w:name="_Toc94716219"/>
+      <w:bookmarkStart w:id="13" w:name="_Toc98511264"/>
       <w:r>
         <w:t>Tile</w:t>
       </w:r>
@@ -4289,13 +5562,29 @@
         <w:ind w:firstLine="0"/>
       </w:pPr>
       <w:r>
-        <w:t xml:space="preserve">This was done by first randomly selecting an index within the dataset containing the names of various cities, the first number of characters from this name would then be stored in memory. The algorithm would then find another random index, and compare the last stored character to the character in the same position in the character array (For example, if the memory stored the words “Lond”, a comparison against the city of “Leeds” would return true, as the fourth character is shared), </w:t>
+        <w:t>This was done by first randomly selecting an index within the dataset containing the names of various cities, the first number of characters from this name would then be stored in memory. The algorithm would then find another random index, and compare the last stored character to the character in the same position in the character array (For example, if the memory stored the words “</w:t>
+      </w:r>
+      <w:proofErr w:type="spellStart"/>
+      <w:r>
+        <w:t>Lond</w:t>
+      </w:r>
+      <w:proofErr w:type="spellEnd"/>
+      <w:r>
+        <w:t xml:space="preserve">”, a comparison against the city of “Leeds” would return true, as the fourth character is shared), </w:t>
       </w:r>
       <w:r>
         <w:t>after which</w:t>
       </w:r>
       <w:r>
-        <w:t xml:space="preserve"> the mechanism would pull a number of characters from this word to append to the original memory (In the listed example, this would produce “Londs”).</w:t>
+        <w:t xml:space="preserve"> the mechanism would pull a number of characters from this word to append to the original memory (In the listed example, this would produce “</w:t>
+      </w:r>
+      <w:proofErr w:type="spellStart"/>
+      <w:r>
+        <w:t>Londs</w:t>
+      </w:r>
+      <w:proofErr w:type="spellEnd"/>
+      <w:r>
+        <w:t>”).</w:t>
       </w:r>
       <w:r>
         <w:t xml:space="preserve"> This process would continue until the system reached a blank character or no names that fit the con</w:t>
@@ -4325,7 +5614,7 @@
         <w:pStyle w:val="heading1"/>
         <w:textAlignment w:val="baseline"/>
       </w:pPr>
-      <w:bookmarkStart w:id="14" w:name="_Toc94716220"/>
+      <w:bookmarkStart w:id="14" w:name="_Toc98511265"/>
       <w:r>
         <w:t>World Design</w:t>
       </w:r>
@@ -4346,7 +5635,7 @@
       <w:pPr>
         <w:pStyle w:val="heading2"/>
       </w:pPr>
-      <w:bookmarkStart w:id="15" w:name="_Toc94716221"/>
+      <w:bookmarkStart w:id="15" w:name="_Toc98511266"/>
       <w:r>
         <w:lastRenderedPageBreak/>
         <w:t>World Map</w:t>
@@ -4368,7 +5657,7 @@
         <w:spacing w:before="0"/>
         <w:textAlignment w:val="baseline"/>
       </w:pPr>
-      <w:bookmarkStart w:id="16" w:name="_Toc94716222"/>
+      <w:bookmarkStart w:id="16" w:name="_Toc98511267"/>
       <w:r>
         <w:t>World Generation</w:t>
       </w:r>
@@ -6028,7 +7317,7 @@
         <w:spacing w:before="0"/>
         <w:textAlignment w:val="baseline"/>
       </w:pPr>
-      <w:bookmarkStart w:id="17" w:name="_Toc94716223"/>
+      <w:bookmarkStart w:id="17" w:name="_Toc98511268"/>
       <w:r>
         <w:t>Provinces</w:t>
       </w:r>
@@ -6311,7 +7600,7 @@
       <w:pPr>
         <w:pStyle w:val="heading2"/>
       </w:pPr>
-      <w:bookmarkStart w:id="18" w:name="_Toc94716224"/>
+      <w:bookmarkStart w:id="18" w:name="_Toc98511269"/>
       <w:r>
         <w:t xml:space="preserve">World </w:t>
       </w:r>
@@ -6405,7 +7694,7 @@
       <w:pPr>
         <w:pStyle w:val="heading1"/>
       </w:pPr>
-      <w:bookmarkStart w:id="19" w:name="_Toc94716225"/>
+      <w:bookmarkStart w:id="19" w:name="_Toc98511270"/>
       <w:r>
         <w:t>World Generation</w:t>
       </w:r>
@@ -7434,7 +8723,7 @@
       <w:pPr>
         <w:pStyle w:val="heading2"/>
       </w:pPr>
-      <w:bookmarkStart w:id="20" w:name="_Toc94716226"/>
+      <w:bookmarkStart w:id="20" w:name="_Toc98511271"/>
       <w:r>
         <w:t>Biomes</w:t>
       </w:r>
@@ -8733,14 +10022,27 @@
                             <w:r>
                               <w:t xml:space="preserve">Figure </w:t>
                             </w:r>
-                            <w:fldSimple w:instr=" SEQ Figure \* ARABIC ">
-                              <w:r>
-                                <w:rPr>
-                                  <w:noProof/>
-                                </w:rPr>
-                                <w:t>1</w:t>
-                              </w:r>
-                            </w:fldSimple>
+                            <w:r>
+                              <w:fldChar w:fldCharType="begin"/>
+                            </w:r>
+                            <w:r>
+                              <w:instrText xml:space="preserve"> SEQ Figure \* ARABIC </w:instrText>
+                            </w:r>
+                            <w:r>
+                              <w:fldChar w:fldCharType="separate"/>
+                            </w:r>
+                            <w:r>
+                              <w:rPr>
+                                <w:noProof/>
+                              </w:rPr>
+                              <w:t>1</w:t>
+                            </w:r>
+                            <w:r>
+                              <w:rPr>
+                                <w:noProof/>
+                              </w:rPr>
+                              <w:fldChar w:fldCharType="end"/>
+                            </w:r>
                             <w:r>
                               <w:t xml:space="preserve"> A world generated using the world generation algorithm</w:t>
                             </w:r>
@@ -8780,14 +10082,27 @@
                       <w:r>
                         <w:t xml:space="preserve">Figure </w:t>
                       </w:r>
-                      <w:fldSimple w:instr=" SEQ Figure \* ARABIC ">
-                        <w:r>
-                          <w:rPr>
-                            <w:noProof/>
-                          </w:rPr>
-                          <w:t>1</w:t>
-                        </w:r>
-                      </w:fldSimple>
+                      <w:r>
+                        <w:fldChar w:fldCharType="begin"/>
+                      </w:r>
+                      <w:r>
+                        <w:instrText xml:space="preserve"> SEQ Figure \* ARABIC </w:instrText>
+                      </w:r>
+                      <w:r>
+                        <w:fldChar w:fldCharType="separate"/>
+                      </w:r>
+                      <w:r>
+                        <w:rPr>
+                          <w:noProof/>
+                        </w:rPr>
+                        <w:t>1</w:t>
+                      </w:r>
+                      <w:r>
+                        <w:rPr>
+                          <w:noProof/>
+                        </w:rPr>
+                        <w:fldChar w:fldCharType="end"/>
+                      </w:r>
                       <w:r>
                         <w:t xml:space="preserve"> A world generated using the world generation algorithm</w:t>
                       </w:r>
@@ -8918,7 +10233,7 @@
       <w:pPr>
         <w:pStyle w:val="heading1"/>
       </w:pPr>
-      <w:bookmarkStart w:id="21" w:name="_Toc94716227"/>
+      <w:bookmarkStart w:id="21" w:name="_Toc98511272"/>
       <w:r>
         <w:rPr>
           <w:noProof/>
@@ -9060,14 +10375,27 @@
                             <w:r>
                               <w:t xml:space="preserve">Figure </w:t>
                             </w:r>
-                            <w:fldSimple w:instr=" SEQ Figure \* ARABIC ">
-                              <w:r>
-                                <w:rPr>
-                                  <w:noProof/>
-                                </w:rPr>
-                                <w:t>3</w:t>
-                              </w:r>
-                            </w:fldSimple>
+                            <w:r>
+                              <w:fldChar w:fldCharType="begin"/>
+                            </w:r>
+                            <w:r>
+                              <w:instrText xml:space="preserve"> SEQ Figure \* ARABIC </w:instrText>
+                            </w:r>
+                            <w:r>
+                              <w:fldChar w:fldCharType="separate"/>
+                            </w:r>
+                            <w:r>
+                              <w:rPr>
+                                <w:noProof/>
+                              </w:rPr>
+                              <w:t>3</w:t>
+                            </w:r>
+                            <w:r>
+                              <w:rPr>
+                                <w:noProof/>
+                              </w:rPr>
+                              <w:fldChar w:fldCharType="end"/>
+                            </w:r>
                             <w:r>
                               <w:t xml:space="preserve"> An elevation map. Showing green land as flat land - yellow land as hills and red land as mountains.</w:t>
                             </w:r>
@@ -9103,14 +10431,27 @@
                       <w:r>
                         <w:t xml:space="preserve">Figure </w:t>
                       </w:r>
-                      <w:fldSimple w:instr=" SEQ Figure \* ARABIC ">
-                        <w:r>
-                          <w:rPr>
-                            <w:noProof/>
-                          </w:rPr>
-                          <w:t>3</w:t>
-                        </w:r>
-                      </w:fldSimple>
+                      <w:r>
+                        <w:fldChar w:fldCharType="begin"/>
+                      </w:r>
+                      <w:r>
+                        <w:instrText xml:space="preserve"> SEQ Figure \* ARABIC </w:instrText>
+                      </w:r>
+                      <w:r>
+                        <w:fldChar w:fldCharType="separate"/>
+                      </w:r>
+                      <w:r>
+                        <w:rPr>
+                          <w:noProof/>
+                        </w:rPr>
+                        <w:t>3</w:t>
+                      </w:r>
+                      <w:r>
+                        <w:rPr>
+                          <w:noProof/>
+                        </w:rPr>
+                        <w:fldChar w:fldCharType="end"/>
+                      </w:r>
                       <w:r>
                         <w:t xml:space="preserve"> An elevation map. Showing green land as flat land - yellow land as hills and red land as mountains.</w:t>
                       </w:r>
@@ -9236,14 +10577,27 @@
                             <w:r>
                               <w:t xml:space="preserve">Figure </w:t>
                             </w:r>
-                            <w:fldSimple w:instr=" SEQ Figure \* ARABIC ">
-                              <w:r>
-                                <w:rPr>
-                                  <w:noProof/>
-                                </w:rPr>
-                                <w:t>2</w:t>
-                              </w:r>
-                            </w:fldSimple>
+                            <w:r>
+                              <w:fldChar w:fldCharType="begin"/>
+                            </w:r>
+                            <w:r>
+                              <w:instrText xml:space="preserve"> SEQ Figure \* ARABIC </w:instrText>
+                            </w:r>
+                            <w:r>
+                              <w:fldChar w:fldCharType="separate"/>
+                            </w:r>
+                            <w:r>
+                              <w:rPr>
+                                <w:noProof/>
+                              </w:rPr>
+                              <w:t>2</w:t>
+                            </w:r>
+                            <w:r>
+                              <w:rPr>
+                                <w:noProof/>
+                              </w:rPr>
+                              <w:fldChar w:fldCharType="end"/>
+                            </w:r>
                             <w:r>
                               <w:t xml:space="preserve"> An example of the map mode window. Each icon representing a different displayable property on the map. In this screenshot, the elevation </w:t>
                             </w:r>
@@ -9288,14 +10642,27 @@
                       <w:r>
                         <w:t xml:space="preserve">Figure </w:t>
                       </w:r>
-                      <w:fldSimple w:instr=" SEQ Figure \* ARABIC ">
-                        <w:r>
-                          <w:rPr>
-                            <w:noProof/>
-                          </w:rPr>
-                          <w:t>2</w:t>
-                        </w:r>
-                      </w:fldSimple>
+                      <w:r>
+                        <w:fldChar w:fldCharType="begin"/>
+                      </w:r>
+                      <w:r>
+                        <w:instrText xml:space="preserve"> SEQ Figure \* ARABIC </w:instrText>
+                      </w:r>
+                      <w:r>
+                        <w:fldChar w:fldCharType="separate"/>
+                      </w:r>
+                      <w:r>
+                        <w:rPr>
+                          <w:noProof/>
+                        </w:rPr>
+                        <w:t>2</w:t>
+                      </w:r>
+                      <w:r>
+                        <w:rPr>
+                          <w:noProof/>
+                        </w:rPr>
+                        <w:fldChar w:fldCharType="end"/>
+                      </w:r>
                       <w:r>
                         <w:t xml:space="preserve"> An example of the map mode window. Each icon representing a different displayable property on the map. In this screenshot, the elevation </w:t>
                       </w:r>
@@ -9321,7 +10688,15 @@
         <w:t xml:space="preserve"> This initial procedure generated relatively flat land, with only minor inclines in the form of mountains and plateaus. To fix this, the hills procedure first sets all “Medium” elevation land to “Low” (Excluding oceans, which fall under a new property, “NA”)</w:t>
       </w:r>
       <w:r>
-        <w:t xml:space="preserve"> before selecting a random assortment of these “Low” provinces to be incremented to “Medium”. The implementation of hills provides a new avenue for the eventual decision-making procedure to consider – as heightened terrain </w:t>
+        <w:t xml:space="preserve"> before selecting a random assortment of these “Low” provinces to be incremented </w:t>
+      </w:r>
+      <w:proofErr w:type="gramStart"/>
+      <w:r>
+        <w:t>to</w:t>
+      </w:r>
+      <w:proofErr w:type="gramEnd"/>
+      <w:r>
+        <w:t xml:space="preserve"> “Medium”. The implementation of hills provides a new avenue for the eventual decision-making procedure to consider – as heightened terrain </w:t>
       </w:r>
       <w:r>
         <w:t>provides a defensive advantage to any owner of the province.</w:t>
@@ -9337,7 +10712,7 @@
       <w:pPr>
         <w:pStyle w:val="heading2"/>
       </w:pPr>
-      <w:bookmarkStart w:id="22" w:name="_Toc94716228"/>
+      <w:bookmarkStart w:id="22" w:name="_Toc98511273"/>
       <w:r>
         <w:t>Culture</w:t>
       </w:r>
@@ -9398,9 +10773,11 @@
           <w:numId w:val="12"/>
         </w:numPr>
       </w:pPr>
+      <w:proofErr w:type="spellStart"/>
       <w:r>
         <w:t>Krasonvi</w:t>
       </w:r>
+      <w:proofErr w:type="spellEnd"/>
     </w:p>
     <w:p>
       <w:pPr>
@@ -9422,9 +10799,11 @@
           <w:numId w:val="12"/>
         </w:numPr>
       </w:pPr>
+      <w:proofErr w:type="spellStart"/>
       <w:r>
         <w:t>Attastia</w:t>
       </w:r>
+      <w:proofErr w:type="spellEnd"/>
     </w:p>
     <w:p>
       <w:pPr>
@@ -9434,9 +10813,11 @@
           <w:numId w:val="12"/>
         </w:numPr>
       </w:pPr>
+      <w:proofErr w:type="spellStart"/>
       <w:r>
         <w:t>Endalu</w:t>
       </w:r>
+      <w:proofErr w:type="spellEnd"/>
     </w:p>
     <w:p>
       <w:pPr>
@@ -9446,9 +10827,11 @@
           <w:numId w:val="12"/>
         </w:numPr>
       </w:pPr>
+      <w:proofErr w:type="spellStart"/>
       <w:r>
         <w:t>Bajakh</w:t>
       </w:r>
+      <w:proofErr w:type="spellEnd"/>
     </w:p>
     <w:p>
       <w:pPr>
@@ -9458,9 +10841,11 @@
           <w:numId w:val="12"/>
         </w:numPr>
       </w:pPr>
+      <w:proofErr w:type="spellStart"/>
       <w:r>
         <w:t>Vantelier</w:t>
       </w:r>
+      <w:proofErr w:type="spellEnd"/>
     </w:p>
     <w:p>
       <w:pPr>
@@ -9470,9 +10855,11 @@
           <w:numId w:val="12"/>
         </w:numPr>
       </w:pPr>
+      <w:proofErr w:type="spellStart"/>
       <w:r>
         <w:t>Ameraya</w:t>
       </w:r>
+      <w:proofErr w:type="spellEnd"/>
     </w:p>
     <w:p>
       <w:pPr>
@@ -9547,14 +10934,27 @@
                             <w:r>
                               <w:t xml:space="preserve">Figure </w:t>
                             </w:r>
-                            <w:fldSimple w:instr=" SEQ Figure \* ARABIC ">
-                              <w:r>
-                                <w:rPr>
-                                  <w:noProof/>
-                                </w:rPr>
-                                <w:t>4</w:t>
-                              </w:r>
-                            </w:fldSimple>
+                            <w:r>
+                              <w:fldChar w:fldCharType="begin"/>
+                            </w:r>
+                            <w:r>
+                              <w:instrText xml:space="preserve"> SEQ Figure \* ARABIC </w:instrText>
+                            </w:r>
+                            <w:r>
+                              <w:fldChar w:fldCharType="separate"/>
+                            </w:r>
+                            <w:r>
+                              <w:rPr>
+                                <w:noProof/>
+                              </w:rPr>
+                              <w:t>4</w:t>
+                            </w:r>
+                            <w:r>
+                              <w:rPr>
+                                <w:noProof/>
+                              </w:rPr>
+                              <w:fldChar w:fldCharType="end"/>
+                            </w:r>
                             <w:r>
                               <w:t xml:space="preserve"> A map of the different cultures on a world map</w:t>
                             </w:r>
@@ -9590,14 +10990,27 @@
                       <w:r>
                         <w:t xml:space="preserve">Figure </w:t>
                       </w:r>
-                      <w:fldSimple w:instr=" SEQ Figure \* ARABIC ">
-                        <w:r>
-                          <w:rPr>
-                            <w:noProof/>
-                          </w:rPr>
-                          <w:t>4</w:t>
-                        </w:r>
-                      </w:fldSimple>
+                      <w:r>
+                        <w:fldChar w:fldCharType="begin"/>
+                      </w:r>
+                      <w:r>
+                        <w:instrText xml:space="preserve"> SEQ Figure \* ARABIC </w:instrText>
+                      </w:r>
+                      <w:r>
+                        <w:fldChar w:fldCharType="separate"/>
+                      </w:r>
+                      <w:r>
+                        <w:rPr>
+                          <w:noProof/>
+                        </w:rPr>
+                        <w:t>4</w:t>
+                      </w:r>
+                      <w:r>
+                        <w:rPr>
+                          <w:noProof/>
+                        </w:rPr>
+                        <w:fldChar w:fldCharType="end"/>
+                      </w:r>
                       <w:r>
                         <w:t xml:space="preserve"> A map of the different cultures on a world map</w:t>
                       </w:r>
@@ -9955,7 +11368,7 @@
       <w:pPr>
         <w:pStyle w:val="heading2"/>
       </w:pPr>
-      <w:bookmarkStart w:id="23" w:name="_Toc94716229"/>
+      <w:bookmarkStart w:id="23" w:name="_Toc98511274"/>
       <w:r>
         <w:t>Population</w:t>
       </w:r>
@@ -10669,14 +12082,27 @@
                             <w:r>
                               <w:t xml:space="preserve">Figure </w:t>
                             </w:r>
-                            <w:fldSimple w:instr=" SEQ Figure \* ARABIC ">
-                              <w:r>
-                                <w:rPr>
-                                  <w:noProof/>
-                                </w:rPr>
-                                <w:t>5</w:t>
-                              </w:r>
-                            </w:fldSimple>
+                            <w:r>
+                              <w:fldChar w:fldCharType="begin"/>
+                            </w:r>
+                            <w:r>
+                              <w:instrText xml:space="preserve"> SEQ Figure \* ARABIC </w:instrText>
+                            </w:r>
+                            <w:r>
+                              <w:fldChar w:fldCharType="separate"/>
+                            </w:r>
+                            <w:r>
+                              <w:rPr>
+                                <w:noProof/>
+                              </w:rPr>
+                              <w:t>5</w:t>
+                            </w:r>
+                            <w:r>
+                              <w:rPr>
+                                <w:noProof/>
+                              </w:rPr>
+                              <w:fldChar w:fldCharType="end"/>
+                            </w:r>
                             <w:r>
                               <w:t xml:space="preserve"> A world population map. In this world, civilization has largely centered around the upper right corner of the map due to its moderate temperature, high </w:t>
                             </w:r>
@@ -10718,14 +12144,27 @@
                       <w:r>
                         <w:t xml:space="preserve">Figure </w:t>
                       </w:r>
-                      <w:fldSimple w:instr=" SEQ Figure \* ARABIC ">
-                        <w:r>
-                          <w:rPr>
-                            <w:noProof/>
-                          </w:rPr>
-                          <w:t>5</w:t>
-                        </w:r>
-                      </w:fldSimple>
+                      <w:r>
+                        <w:fldChar w:fldCharType="begin"/>
+                      </w:r>
+                      <w:r>
+                        <w:instrText xml:space="preserve"> SEQ Figure \* ARABIC </w:instrText>
+                      </w:r>
+                      <w:r>
+                        <w:fldChar w:fldCharType="separate"/>
+                      </w:r>
+                      <w:r>
+                        <w:rPr>
+                          <w:noProof/>
+                        </w:rPr>
+                        <w:t>5</w:t>
+                      </w:r>
+                      <w:r>
+                        <w:rPr>
+                          <w:noProof/>
+                        </w:rPr>
+                        <w:fldChar w:fldCharType="end"/>
+                      </w:r>
                       <w:r>
                         <w:t xml:space="preserve"> A world population map. In this world, civilization has largely centered around the upper right corner of the map due to its moderate temperature, high </w:t>
                       </w:r>
@@ -10759,8 +12198,13 @@
       <w:pPr>
         <w:pStyle w:val="heading2"/>
       </w:pPr>
-      <w:r>
-        <w:t xml:space="preserve">Saving </w:t>
+      <w:bookmarkStart w:id="24" w:name="_Toc98511275"/>
+      <w:r>
+        <w:t>Saving</w:t>
+      </w:r>
+      <w:bookmarkEnd w:id="24"/>
+      <w:r>
+        <w:t xml:space="preserve"> </w:t>
       </w:r>
     </w:p>
     <w:p>
@@ -10815,21 +12259,23 @@
           <w:numId w:val="1"/>
         </w:numPr>
       </w:pPr>
+      <w:bookmarkStart w:id="25" w:name="_Toc98511276"/>
       <w:r>
         <w:t xml:space="preserve">XML </w:t>
       </w:r>
-      <w:commentRangeStart w:id="24"/>
+      <w:commentRangeStart w:id="26"/>
       <w:r>
         <w:t>files</w:t>
       </w:r>
-      <w:commentRangeEnd w:id="24"/>
+      <w:commentRangeEnd w:id="26"/>
       <w:r>
         <w:rPr>
           <w:rStyle w:val="CommentReference"/>
           <w:b w:val="0"/>
         </w:rPr>
-        <w:commentReference w:id="24"/>
-      </w:r>
+        <w:commentReference w:id="26"/>
+      </w:r>
+      <w:bookmarkEnd w:id="25"/>
     </w:p>
     <w:p>
       <w:pPr>
@@ -10839,7 +12285,31 @@
         <w:t>Each save file within the document is written in an XML format – with nodes representing concepts such as provinces and cultures</w:t>
       </w:r>
       <w:r>
-        <w:t xml:space="preserve">. When first generating a world, three files are written to – “World.sav”, “WorldData/Provinces.xml” and “WorldData/Cultures.xml”. The first file, the world save file defines the basic properties for a world, such as the height and width of the map, and its data will be loaded first to ensure all world configuration settings are maintained. </w:t>
+        <w:t>. When first generating a world, three files are written to – “</w:t>
+      </w:r>
+      <w:proofErr w:type="spellStart"/>
+      <w:r>
+        <w:t>World.sav</w:t>
+      </w:r>
+      <w:proofErr w:type="spellEnd"/>
+      <w:r>
+        <w:t>”, “</w:t>
+      </w:r>
+      <w:proofErr w:type="spellStart"/>
+      <w:r>
+        <w:t>WorldData</w:t>
+      </w:r>
+      <w:proofErr w:type="spellEnd"/>
+      <w:r>
+        <w:t>/Provinces.xml” and “</w:t>
+      </w:r>
+      <w:proofErr w:type="spellStart"/>
+      <w:r>
+        <w:t>WorldData</w:t>
+      </w:r>
+      <w:proofErr w:type="spellEnd"/>
+      <w:r>
+        <w:t xml:space="preserve">/Cultures.xml”. The first file, the world save file defines the basic properties for a world, such as the height and width of the map, and its data will be loaded first to ensure all world configuration settings are maintained. </w:t>
       </w:r>
     </w:p>
     <w:p>
@@ -10891,9 +12361,11 @@
           <w:numId w:val="1"/>
         </w:numPr>
       </w:pPr>
+      <w:bookmarkStart w:id="27" w:name="_Toc98511277"/>
       <w:r>
         <w:t>PNG files</w:t>
       </w:r>
+      <w:bookmarkEnd w:id="27"/>
     </w:p>
     <w:p>
       <w:pPr>
@@ -10938,9 +12410,11 @@
       <w:pPr>
         <w:pStyle w:val="heading1"/>
       </w:pPr>
+      <w:bookmarkStart w:id="28" w:name="_Toc98511278"/>
       <w:r>
         <w:t>Simulation Design</w:t>
       </w:r>
+      <w:bookmarkEnd w:id="28"/>
     </w:p>
     <w:p>
       <w:pPr>
@@ -10966,9 +12440,11 @@
       <w:pPr>
         <w:pStyle w:val="heading2"/>
       </w:pPr>
+      <w:bookmarkStart w:id="29" w:name="_Toc98511279"/>
       <w:r>
         <w:t>Empires</w:t>
       </w:r>
+      <w:bookmarkEnd w:id="29"/>
     </w:p>
     <w:p>
       <w:pPr>
@@ -11192,9 +12668,11 @@
           <w:numId w:val="1"/>
         </w:numPr>
       </w:pPr>
+      <w:bookmarkStart w:id="30" w:name="_Toc98511280"/>
       <w:r>
         <w:t>Ruler</w:t>
       </w:r>
+      <w:bookmarkEnd w:id="30"/>
     </w:p>
     <w:p>
       <w:pPr>
@@ -11233,7 +12711,13 @@
         </w:numPr>
       </w:pPr>
       <w:r>
-        <w:t>Declare War</w:t>
+        <w:t xml:space="preserve">Declare </w:t>
+      </w:r>
+      <w:r>
+        <w:t>w</w:t>
+      </w:r>
+      <w:r>
+        <w:t>ar</w:t>
       </w:r>
       <w:r>
         <w:t xml:space="preserve"> – Start a war with a neighbour</w:t>
@@ -11248,7 +12732,13 @@
         </w:numPr>
       </w:pPr>
       <w:r>
-        <w:t>Develop Technology</w:t>
+        <w:t xml:space="preserve">Develop </w:t>
+      </w:r>
+      <w:r>
+        <w:t>t</w:t>
+      </w:r>
+      <w:r>
+        <w:t>echnology</w:t>
       </w:r>
       <w:r>
         <w:t xml:space="preserve"> – Attempt to increase one of the technology values for the nation</w:t>
@@ -11263,7 +12753,13 @@
         </w:numPr>
       </w:pPr>
       <w:r>
-        <w:t>Learn Technology</w:t>
+        <w:t xml:space="preserve">Learn </w:t>
+      </w:r>
+      <w:r>
+        <w:t>t</w:t>
+      </w:r>
+      <w:r>
+        <w:t>echnology</w:t>
       </w:r>
       <w:r>
         <w:t xml:space="preserve"> – Increase a technology value by learning from a neighbouring nation</w:t>
@@ -11278,7 +12774,13 @@
         </w:numPr>
       </w:pPr>
       <w:r>
-        <w:t>Spread Religion</w:t>
+        <w:t xml:space="preserve">Spread </w:t>
+      </w:r>
+      <w:r>
+        <w:t>r</w:t>
+      </w:r>
+      <w:r>
+        <w:t>eligion</w:t>
       </w:r>
       <w:r>
         <w:t xml:space="preserve"> – Either adopt a primary religion or </w:t>
@@ -11296,7 +12798,13 @@
         </w:numPr>
       </w:pPr>
       <w:r>
-        <w:t>Increase Opinion</w:t>
+        <w:t xml:space="preserve">Increase </w:t>
+      </w:r>
+      <w:r>
+        <w:t>o</w:t>
+      </w:r>
+      <w:r>
+        <w:t>pinion</w:t>
       </w:r>
       <w:r>
         <w:t xml:space="preserve"> – Increase a peer nation</w:t>
@@ -11317,7 +12825,13 @@
         </w:numPr>
       </w:pPr>
       <w:r>
-        <w:t>Spawn Rebellion</w:t>
+        <w:t xml:space="preserve">Spawn </w:t>
+      </w:r>
+      <w:r>
+        <w:t>r</w:t>
+      </w:r>
+      <w:r>
+        <w:t>ebellion</w:t>
       </w:r>
       <w:r>
         <w:t xml:space="preserve"> – Increase unrest in some provinces, or spawn a rebellion if there is too high unrest in a region</w:t>
@@ -11363,7 +12877,13 @@
       </w:pPr>
       <w:r>
         <w:lastRenderedPageBreak/>
-        <w:t>Stir Unrest</w:t>
+        <w:t xml:space="preserve">Stir </w:t>
+      </w:r>
+      <w:r>
+        <w:t>u</w:t>
+      </w:r>
+      <w:r>
+        <w:t>nrest</w:t>
       </w:r>
       <w:r>
         <w:t xml:space="preserve"> – Increase unrest in the provinces of a neighbouring nation</w:t>
@@ -11531,12 +13051,11 @@
           <w:numId w:val="1"/>
         </w:numPr>
       </w:pPr>
-      <w:r>
-        <w:t>Culture</w:t>
-      </w:r>
-      <w:r>
-        <w:t>, Economy and Military</w:t>
-      </w:r>
+      <w:bookmarkStart w:id="31" w:name="_Toc98511281"/>
+      <w:r>
+        <w:t>Culture, Economy and Military</w:t>
+      </w:r>
+      <w:bookmarkEnd w:id="31"/>
     </w:p>
     <w:p>
       <w:pPr>
@@ -11760,9 +13279,11 @@
           <w:numId w:val="1"/>
         </w:numPr>
       </w:pPr>
+      <w:bookmarkStart w:id="32" w:name="_Toc98511282"/>
       <w:r>
         <w:t>Religion</w:t>
       </w:r>
+      <w:bookmarkEnd w:id="32"/>
     </w:p>
     <w:p>
       <w:pPr>
@@ -11786,9 +13307,11 @@
           <w:numId w:val="1"/>
         </w:numPr>
       </w:pPr>
+      <w:bookmarkStart w:id="33" w:name="_Toc98511283"/>
       <w:r>
         <w:t>Technology</w:t>
       </w:r>
+      <w:bookmarkEnd w:id="33"/>
     </w:p>
     <w:p>
       <w:pPr>
@@ -11893,9 +13416,11 @@
           <w:numId w:val="1"/>
         </w:numPr>
       </w:pPr>
+      <w:bookmarkStart w:id="34" w:name="_Toc98511284"/>
       <w:r>
         <w:t>Opinions</w:t>
       </w:r>
+      <w:bookmarkEnd w:id="34"/>
       <w:r>
         <w:t xml:space="preserve"> </w:t>
       </w:r>
@@ -12067,26 +13592,534 @@
           <w:numId w:val="1"/>
         </w:numPr>
       </w:pPr>
+      <w:bookmarkStart w:id="35" w:name="_Toc98511285"/>
       <w:r>
         <w:lastRenderedPageBreak/>
-        <w:t>Personal Value</w:t>
-      </w:r>
-    </w:p>
-    <w:p>
-      <w:pPr>
-        <w:ind w:firstLine="0"/>
-      </w:pPr>
-      <w:r>
-        <w:t>When evaluating an action that targets a province, a nation will reference the “personal value” of the target where applicable. The personal value is the sum of the economic value of a province and any other considerations made to the provinces value based on factors such as culture or religion. While the economic output of one province may be lower than another, aspects such as shared culture, religion or multiple shared adjacencies may influence an empire to prefer that with a lesser economic ou</w:t>
-      </w:r>
-      <w:r>
-        <w:t xml:space="preserve">tput. This allows rulers to prioritise their actions in a way that both considers </w:t>
-      </w:r>
-      <w:r>
-        <w:t>economic incentive as well as their own personal attachments to a region</w:t>
-      </w:r>
-      <w:r>
-        <w:t>, making them act in ways that, while not necessarily benefitting their country directly, would accurately depict how a ruler may act in real life.</w:t>
+        <w:t>War</w:t>
+      </w:r>
+      <w:bookmarkEnd w:id="35"/>
+    </w:p>
+    <w:p>
+      <w:pPr>
+        <w:pStyle w:val="p1a"/>
+      </w:pPr>
+      <w:r>
+        <w:t>When opinions become strained, or a nation sees potential value in conquering land held by a rival, a war may be started between two empires.</w:t>
+      </w:r>
+      <w:r>
+        <w:t xml:space="preserve"> When at war, nations will attempt to wrest control of provinces by starting battles over territory. </w:t>
+      </w:r>
+      <w:r>
+        <w:t>Each battle starts when an empire at war polls the “attack” action, after which they will choose a province to attack. Each side of the conflict will field a proportion of their current military power towards the battle, and the chance of the attacker succeeding will be calculated using these values as well as other factors. The following formula determines the chance of each side:</w:t>
+      </w:r>
+    </w:p>
+    <w:p>
+      <w:pPr>
+        <w:ind w:firstLine="0"/>
+      </w:pPr>
+    </w:p>
+    <w:p>
+      <w:pPr>
+        <w:pStyle w:val="p1a"/>
+      </w:pPr>
+      <m:oMathPara>
+        <m:oMath>
+          <m:r>
+            <w:rPr>
+              <w:rFonts w:ascii="Cambria Math" w:hAnsi="Cambria Math"/>
+            </w:rPr>
+            <m:t>BattlePower=FieldedPower*((</m:t>
+          </m:r>
+          <m:nary>
+            <m:naryPr>
+              <m:chr m:val="∑"/>
+              <m:limLoc m:val="undOvr"/>
+              <m:subHide m:val="1"/>
+              <m:supHide m:val="1"/>
+              <m:ctrlPr>
+                <w:rPr>
+                  <w:rFonts w:ascii="Cambria Math" w:hAnsi="Cambria Math"/>
+                  <w:i/>
+                </w:rPr>
+              </m:ctrlPr>
+            </m:naryPr>
+            <m:sub/>
+            <m:sup/>
+            <m:e>
+              <m:r>
+                <w:rPr>
+                  <w:rFonts w:ascii="Cambria Math" w:hAnsi="Cambria Math"/>
+                </w:rPr>
+                <m:t>Modifiers)+(ReinforcementBonus)</m:t>
+              </m:r>
+            </m:e>
+          </m:nary>
+        </m:oMath>
+      </m:oMathPara>
+    </w:p>
+    <w:p>
+      <w:pPr>
+        <w:ind w:firstLine="0"/>
+      </w:pPr>
+    </w:p>
+    <w:p>
+      <w:pPr>
+        <w:pStyle w:val="p1a"/>
+      </w:pPr>
+      <w:r>
+        <w:t xml:space="preserve">Modifiers for the attacker side are as </w:t>
+      </w:r>
+      <w:commentRangeStart w:id="36"/>
+      <w:r>
+        <w:t>follows</w:t>
+      </w:r>
+      <w:commentRangeEnd w:id="36"/>
+      <w:r>
+        <w:rPr>
+          <w:rStyle w:val="CommentReference"/>
+        </w:rPr>
+        <w:commentReference w:id="36"/>
+      </w:r>
+      <w:r>
+        <w:t>:</w:t>
+      </w:r>
+    </w:p>
+    <w:p>
+      <w:pPr>
+        <w:pStyle w:val="p1a"/>
+      </w:pPr>
+    </w:p>
+    <w:p>
+      <w:pPr>
+        <w:pStyle w:val="p1a"/>
+        <w:numPr>
+          <w:ilvl w:val="0"/>
+          <w:numId w:val="20"/>
+        </w:numPr>
+      </w:pPr>
+      <w:r>
+        <w:t>-0.2 by default, due to having to take an offensive position</w:t>
+      </w:r>
+    </w:p>
+    <w:p>
+      <w:pPr>
+        <w:pStyle w:val="ListParagraph"/>
+        <w:numPr>
+          <w:ilvl w:val="0"/>
+          <w:numId w:val="20"/>
+        </w:numPr>
+      </w:pPr>
+      <w:r>
+        <w:t>+1 if the province is in a high flora environment, in which there are more natural supplies for an attacker</w:t>
+      </w:r>
+    </w:p>
+    <w:p>
+      <w:pPr>
+        <w:pStyle w:val="ListParagraph"/>
+        <w:numPr>
+          <w:ilvl w:val="0"/>
+          <w:numId w:val="20"/>
+        </w:numPr>
+      </w:pPr>
+      <w:r>
+        <w:t>+0.2 if the target province is at a low elevation</w:t>
+      </w:r>
+    </w:p>
+    <w:p>
+      <w:pPr>
+        <w:pStyle w:val="ListParagraph"/>
+        <w:numPr>
+          <w:ilvl w:val="1"/>
+          <w:numId w:val="20"/>
+        </w:numPr>
+      </w:pPr>
+      <w:r>
+        <w:t>+0.8 if the any adjacent attacker held province is at a medium elevation</w:t>
+      </w:r>
+    </w:p>
+    <w:p>
+      <w:pPr>
+        <w:pStyle w:val="ListParagraph"/>
+        <w:numPr>
+          <w:ilvl w:val="0"/>
+          <w:numId w:val="20"/>
+        </w:numPr>
+      </w:pPr>
+      <w:r>
+        <w:t>+0.5 if the target province is of a different religion from the attacker, or either side has no religion</w:t>
+      </w:r>
+    </w:p>
+    <w:p>
+      <w:pPr>
+        <w:ind w:firstLine="0"/>
+      </w:pPr>
+    </w:p>
+    <w:p>
+      <w:pPr>
+        <w:ind w:firstLine="0"/>
+      </w:pPr>
+      <w:r>
+        <w:t>Modifiers for the defensive side are as follows:</w:t>
+      </w:r>
+    </w:p>
+    <w:p>
+      <w:pPr>
+        <w:ind w:firstLine="0"/>
+      </w:pPr>
+    </w:p>
+    <w:p>
+      <w:pPr>
+        <w:pStyle w:val="ListParagraph"/>
+        <w:numPr>
+          <w:ilvl w:val="0"/>
+          <w:numId w:val="21"/>
+        </w:numPr>
+      </w:pPr>
+      <w:r>
+        <w:t>+0.2 by default, due to prepared fortifications</w:t>
+      </w:r>
+    </w:p>
+    <w:p>
+      <w:pPr>
+        <w:pStyle w:val="ListParagraph"/>
+        <w:numPr>
+          <w:ilvl w:val="0"/>
+          <w:numId w:val="21"/>
+        </w:numPr>
+      </w:pPr>
+      <w:r>
+        <w:t>+1.5 if the target province has medium or high elevation</w:t>
+      </w:r>
+    </w:p>
+    <w:p>
+      <w:pPr>
+        <w:pStyle w:val="ListParagraph"/>
+        <w:numPr>
+          <w:ilvl w:val="0"/>
+          <w:numId w:val="21"/>
+        </w:numPr>
+      </w:pPr>
+      <w:r>
+        <w:t>+0.5 if the province has coastal access, as this would allow for resupply during a siege</w:t>
+      </w:r>
+    </w:p>
+    <w:p>
+      <w:pPr>
+        <w:pStyle w:val="ListParagraph"/>
+        <w:numPr>
+          <w:ilvl w:val="0"/>
+          <w:numId w:val="21"/>
+        </w:numPr>
+      </w:pPr>
+      <w:r>
+        <w:t>+0.5 if the province is in a low-temperature region</w:t>
+      </w:r>
+    </w:p>
+    <w:p>
+      <w:pPr>
+        <w:pStyle w:val="ListParagraph"/>
+        <w:numPr>
+          <w:ilvl w:val="0"/>
+          <w:numId w:val="21"/>
+        </w:numPr>
+      </w:pPr>
+      <w:r>
+        <w:t>+0.5 if the province is in high temperatures and the attacker has less than half provinces in high-temperature regions, as attackers with less experience in warm environments will struggle in the heat</w:t>
+      </w:r>
+      <w:r>
+        <w:t xml:space="preserve"> </w:t>
+      </w:r>
+    </w:p>
+    <w:p>
+      <w:pPr>
+        <w:ind w:firstLine="0"/>
+      </w:pPr>
+    </w:p>
+    <w:p>
+      <w:pPr>
+        <w:ind w:firstLine="0"/>
+      </w:pPr>
+      <w:r>
+        <w:t xml:space="preserve">Reinforcement bonus refers to the number of </w:t>
+      </w:r>
+      <w:r>
+        <w:t>provinces adjacent to the target province</w:t>
+      </w:r>
+      <w:r>
+        <w:t xml:space="preserve"> held by </w:t>
+      </w:r>
+      <w:r>
+        <w:t>each side. While the side with less adjacent provinces receives no bonus, the side with more adjacent provinces receives a bonus of the following</w:t>
+      </w:r>
+      <w:r>
+        <w:t xml:space="preserve"> (</w:t>
+      </w:r>
+      <w:r>
+        <w:t>at a maximum of 2</w:t>
+      </w:r>
+      <w:r>
+        <w:t>)</w:t>
+      </w:r>
+      <w:r>
+        <w:t>:</w:t>
+      </w:r>
+    </w:p>
+    <w:p>
+      <w:pPr>
+        <w:ind w:firstLine="0"/>
+      </w:pPr>
+    </w:p>
+    <w:p>
+      <w:pPr>
+        <w:ind w:firstLine="0"/>
+      </w:pPr>
+      <m:oMathPara>
+        <m:oMath>
+          <m:r>
+            <w:rPr>
+              <w:rFonts w:ascii="Cambria Math" w:hAnsi="Cambria Math"/>
+            </w:rPr>
+            <m:t>ReinforcementBonus=</m:t>
+          </m:r>
+          <m:f>
+            <m:fPr>
+              <m:ctrlPr>
+                <w:rPr>
+                  <w:rFonts w:ascii="Cambria Math" w:hAnsi="Cambria Math"/>
+                  <w:i/>
+                </w:rPr>
+              </m:ctrlPr>
+            </m:fPr>
+            <m:num>
+              <m:r>
+                <w:rPr>
+                  <w:rFonts w:ascii="Cambria Math" w:hAnsi="Cambria Math"/>
+                </w:rPr>
+                <m:t>MyAdjacentProvinces</m:t>
+              </m:r>
+              <m:r>
+                <w:rPr>
+                  <w:rFonts w:ascii="Cambria Math" w:hAnsi="Cambria Math"/>
+                </w:rPr>
+                <m:t>-1</m:t>
+              </m:r>
+            </m:num>
+            <m:den>
+              <m:r>
+                <w:rPr>
+                  <w:rFonts w:ascii="Cambria Math" w:hAnsi="Cambria Math"/>
+                </w:rPr>
+                <m:t>EnemyAdjacentProvinces</m:t>
+              </m:r>
+            </m:den>
+          </m:f>
+          <m:r>
+            <w:rPr>
+              <w:rFonts w:ascii="Cambria Math" w:hAnsi="Cambria Math"/>
+            </w:rPr>
+            <m:t>*0.5</m:t>
+          </m:r>
+        </m:oMath>
+      </m:oMathPara>
+    </w:p>
+    <w:p>
+      <w:pPr>
+        <w:ind w:firstLine="0"/>
+      </w:pPr>
+    </w:p>
+    <w:p>
+      <w:pPr>
+        <w:ind w:firstLine="0"/>
+      </w:pPr>
+      <w:r>
+        <w:t>After this is done, the final chance of attacker success can be calculated as follows (though it should be noted the maximum chance is 95%, and the minimum 5%):</w:t>
+      </w:r>
+    </w:p>
+    <w:p>
+      <w:pPr>
+        <w:ind w:firstLine="0"/>
+      </w:pPr>
+    </w:p>
+    <w:p>
+      <w:pPr>
+        <w:ind w:firstLine="0"/>
+      </w:pPr>
+      <m:oMathPara>
+        <m:oMath>
+          <m:r>
+            <w:rPr>
+              <w:rFonts w:ascii="Cambria Math" w:hAnsi="Cambria Math"/>
+            </w:rPr>
+            <m:t xml:space="preserve">AttackerVictoryChance= </m:t>
+          </m:r>
+          <m:f>
+            <m:fPr>
+              <m:ctrlPr>
+                <w:rPr>
+                  <w:rFonts w:ascii="Cambria Math" w:hAnsi="Cambria Math"/>
+                  <w:i/>
+                </w:rPr>
+              </m:ctrlPr>
+            </m:fPr>
+            <m:num>
+              <m:r>
+                <w:rPr>
+                  <w:rFonts w:ascii="Cambria Math" w:hAnsi="Cambria Math"/>
+                </w:rPr>
+                <m:t>BattlePowe</m:t>
+              </m:r>
+              <m:sSub>
+                <m:sSubPr>
+                  <m:ctrlPr>
+                    <w:rPr>
+                      <w:rFonts w:ascii="Cambria Math" w:hAnsi="Cambria Math"/>
+                      <w:i/>
+                    </w:rPr>
+                  </m:ctrlPr>
+                </m:sSubPr>
+                <m:e>
+                  <m:r>
+                    <w:rPr>
+                      <w:rFonts w:ascii="Cambria Math" w:hAnsi="Cambria Math"/>
+                    </w:rPr>
+                    <m:t>r</m:t>
+                  </m:r>
+                </m:e>
+                <m:sub>
+                  <m:r>
+                    <w:rPr>
+                      <w:rFonts w:ascii="Cambria Math" w:hAnsi="Cambria Math"/>
+                    </w:rPr>
+                    <m:t>Attacker</m:t>
+                  </m:r>
+                </m:sub>
+              </m:sSub>
+            </m:num>
+            <m:den>
+              <m:r>
+                <w:rPr>
+                  <w:rFonts w:ascii="Cambria Math" w:hAnsi="Cambria Math"/>
+                </w:rPr>
+                <m:t>BattlePowe</m:t>
+              </m:r>
+              <m:sSub>
+                <m:sSubPr>
+                  <m:ctrlPr>
+                    <w:rPr>
+                      <w:rFonts w:ascii="Cambria Math" w:hAnsi="Cambria Math"/>
+                      <w:i/>
+                    </w:rPr>
+                  </m:ctrlPr>
+                </m:sSubPr>
+                <m:e>
+                  <m:r>
+                    <w:rPr>
+                      <w:rFonts w:ascii="Cambria Math" w:hAnsi="Cambria Math"/>
+                    </w:rPr>
+                    <m:t>r</m:t>
+                  </m:r>
+                </m:e>
+                <m:sub>
+                  <m:r>
+                    <w:rPr>
+                      <w:rFonts w:ascii="Cambria Math" w:hAnsi="Cambria Math"/>
+                    </w:rPr>
+                    <m:t>Attacker</m:t>
+                  </m:r>
+                </m:sub>
+              </m:sSub>
+              <m:r>
+                <w:rPr>
+                  <w:rFonts w:ascii="Cambria Math" w:hAnsi="Cambria Math"/>
+                </w:rPr>
+                <m:t>+BattlePowe</m:t>
+              </m:r>
+              <m:sSub>
+                <m:sSubPr>
+                  <m:ctrlPr>
+                    <w:rPr>
+                      <w:rFonts w:ascii="Cambria Math" w:hAnsi="Cambria Math"/>
+                      <w:i/>
+                    </w:rPr>
+                  </m:ctrlPr>
+                </m:sSubPr>
+                <m:e>
+                  <m:r>
+                    <w:rPr>
+                      <w:rFonts w:ascii="Cambria Math" w:hAnsi="Cambria Math"/>
+                    </w:rPr>
+                    <m:t>r</m:t>
+                  </m:r>
+                </m:e>
+                <m:sub>
+                  <m:r>
+                    <w:rPr>
+                      <w:rFonts w:ascii="Cambria Math" w:hAnsi="Cambria Math"/>
+                    </w:rPr>
+                    <m:t>Defender</m:t>
+                  </m:r>
+                </m:sub>
+              </m:sSub>
+            </m:den>
+          </m:f>
+          <m:r>
+            <w:rPr>
+              <w:rFonts w:ascii="Cambria Math" w:hAnsi="Cambria Math"/>
+            </w:rPr>
+            <m:t xml:space="preserve"> </m:t>
+          </m:r>
+        </m:oMath>
+      </m:oMathPara>
+    </w:p>
+    <w:p>
+      <w:pPr>
+        <w:ind w:firstLine="0"/>
+      </w:pPr>
+    </w:p>
+    <w:p>
+      <w:pPr>
+        <w:ind w:firstLine="0"/>
+      </w:pPr>
+      <w:r>
+        <w:t>This value will be computed before any battle actually occurs, allowing rulers to determine the risk vs reward of attempting to siege a province. When the battle does occur, each side will take losses dependent on their logistics technology and their success in the battle.</w:t>
+      </w:r>
+      <w:r>
+        <w:t xml:space="preserve"> When an attacker is successful, they take control of the targeted province, raising its unrest. Regardless of the results of the conflict, each empire will accrue some “war exhaustion”, a value that represents both the </w:t>
+      </w:r>
+      <w:r>
+        <w:t xml:space="preserve">happiness of an empire with captured objectives, as well as the willingness to make peace due to losses. </w:t>
+      </w:r>
+      <w:r>
+        <w:t xml:space="preserve">When both nations reach their maximum war exhaustion, as determined at the start of the </w:t>
+      </w:r>
+      <w:r>
+        <w:lastRenderedPageBreak/>
+        <w:t xml:space="preserve">war, they will make peace, maintaining any possessions they acquired during the war. </w:t>
+      </w:r>
+      <w:r>
+        <w:t xml:space="preserve">When not at war, empires will slowly lose war exhaustion, and will not attempt to start new </w:t>
+      </w:r>
+      <w:r>
+        <w:t>wars</w:t>
+      </w:r>
+      <w:r>
+        <w:t xml:space="preserve"> when they have remaining war exhaustion. </w:t>
+      </w:r>
+      <w:r>
+        <w:t>If war is declared on them during a period in which they have war exhaustion, the maximum war exhaustion for the new war will be incremented by their existing war exhaustion – meaning while they will not instantly surrender, they will have a longer waiting period before they attempt to start future conflicts.</w:t>
+      </w:r>
+    </w:p>
+    <w:p>
+      <w:pPr>
+        <w:ind w:firstLine="0"/>
+      </w:pPr>
+    </w:p>
+    <w:p>
+      <w:pPr>
+        <w:ind w:firstLine="0"/>
+      </w:pPr>
+      <w:r>
+        <w:t>Upon the ending of a war, each side will receive the “peace treaty” opinion modifier as previously mentioned, both preventing wars from occurring between the two combatants for a period of time, as well as reducing opinions of one-another during this time.</w:t>
       </w:r>
     </w:p>
     <w:p>
@@ -12097,88 +14130,367 @@
           <w:numId w:val="1"/>
         </w:numPr>
       </w:pPr>
-      <w:r>
-        <w:t>War</w:t>
+      <w:bookmarkStart w:id="37" w:name="_Toc98511286"/>
+      <w:r>
+        <w:t xml:space="preserve">Unrest &amp; </w:t>
+      </w:r>
+      <w:r>
+        <w:t>Rebellions</w:t>
+      </w:r>
+      <w:bookmarkEnd w:id="37"/>
+    </w:p>
+    <w:p>
+      <w:pPr>
+        <w:pStyle w:val="p1a"/>
+      </w:pPr>
+      <w:r>
+        <w:t xml:space="preserve">Each occupied province stores a value of “unrest”, representing the </w:t>
+      </w:r>
+      <w:r>
+        <w:t>dissatisfaction of the populace with the administration. Unrest can be incremented in many ways, including:</w:t>
+      </w:r>
+    </w:p>
+    <w:p>
+      <w:pPr>
+        <w:ind w:firstLine="0"/>
+      </w:pPr>
+    </w:p>
+    <w:p>
+      <w:pPr>
+        <w:pStyle w:val="ListParagraph"/>
+        <w:numPr>
+          <w:ilvl w:val="0"/>
+          <w:numId w:val="22"/>
+        </w:numPr>
+      </w:pPr>
+      <w:r>
+        <w:t>Aggravation by the ruler using the “spawn rebellion” action</w:t>
+      </w:r>
+    </w:p>
+    <w:p>
+      <w:pPr>
+        <w:pStyle w:val="ListParagraph"/>
+        <w:numPr>
+          <w:ilvl w:val="0"/>
+          <w:numId w:val="22"/>
+        </w:numPr>
+      </w:pPr>
+      <w:r>
+        <w:t>Forced conversion by the “spread religion” action</w:t>
+      </w:r>
+    </w:p>
+    <w:p>
+      <w:pPr>
+        <w:pStyle w:val="ListParagraph"/>
+        <w:numPr>
+          <w:ilvl w:val="0"/>
+          <w:numId w:val="22"/>
+        </w:numPr>
+      </w:pPr>
+      <w:r>
+        <w:t>Capture in war</w:t>
+      </w:r>
+    </w:p>
+    <w:p>
+      <w:pPr>
+        <w:pStyle w:val="ListParagraph"/>
+        <w:numPr>
+          <w:ilvl w:val="0"/>
+          <w:numId w:val="22"/>
+        </w:numPr>
+      </w:pPr>
+      <w:r>
+        <w:t>Loss of provinces in war, especially the capital</w:t>
+      </w:r>
+    </w:p>
+    <w:p>
+      <w:pPr>
+        <w:pStyle w:val="ListParagraph"/>
+        <w:numPr>
+          <w:ilvl w:val="0"/>
+          <w:numId w:val="22"/>
+        </w:numPr>
+      </w:pPr>
+      <w:r>
+        <w:t>New rulers taking power</w:t>
+      </w:r>
+    </w:p>
+    <w:p>
+      <w:pPr>
+        <w:pStyle w:val="ListParagraph"/>
+        <w:numPr>
+          <w:ilvl w:val="0"/>
+          <w:numId w:val="22"/>
+        </w:numPr>
+      </w:pPr>
+      <w:r>
+        <w:t>New dynasties taking power</w:t>
+      </w:r>
+    </w:p>
+    <w:p>
+      <w:pPr>
+        <w:pStyle w:val="ListParagraph"/>
+        <w:numPr>
+          <w:ilvl w:val="0"/>
+          <w:numId w:val="22"/>
+        </w:numPr>
+      </w:pPr>
+      <w:r>
+        <w:t>Other nations using the “stir unrest” action</w:t>
+      </w:r>
+    </w:p>
+    <w:p>
+      <w:pPr>
+        <w:ind w:firstLine="0"/>
+      </w:pPr>
+    </w:p>
+    <w:p>
+      <w:pPr>
+        <w:ind w:firstLine="0"/>
+      </w:pPr>
+      <w:r>
+        <w:t>While the rulers “calm” personality value decreases unrest over time, if the unrest of a province exceeds a culture technology dependent maximum unrest value</w:t>
+      </w:r>
+      <w:r>
+        <w:t>, use of the “spawn rebellion” action will cause a province and any nearby dissident provinces to erupt into open rebellion</w:t>
+      </w:r>
+      <w:r>
+        <w:t xml:space="preserve">. </w:t>
+      </w:r>
+      <w:r>
+        <w:t>Rebellions will remain the property of the nation at large, while providing no economic output to the empire. During a rebellion, unrest in nearby provinces will increase, and the rebels will gain some military power over time. When a rebel group gains enough military power, they will take an action dependent on their rebellion type. During a rebellion, empires may use the “attack” action to attempt to take back a province from rebel control, with successful incursions reducing unrest in the target province significantly</w:t>
+      </w:r>
+      <w:r>
+        <w:t>, but regardless of the outcome will still result in losses for either side much like a regular battle would.</w:t>
+      </w:r>
+    </w:p>
+    <w:p>
+      <w:pPr>
+        <w:ind w:firstLine="0"/>
+      </w:pPr>
+    </w:p>
+    <w:p>
+      <w:pPr>
+        <w:ind w:firstLine="0"/>
+      </w:pPr>
+      <w:r>
+        <w:t>A rebellion can come in one of four forms.</w:t>
+      </w:r>
+    </w:p>
+    <w:p>
+      <w:pPr>
+        <w:ind w:firstLine="0"/>
+      </w:pPr>
+    </w:p>
+    <w:p>
+      <w:pPr>
+        <w:ind w:firstLine="0"/>
+      </w:pPr>
+      <w:r>
+        <w:t xml:space="preserve">The first kind of rebellion, a cultural rebellion, refers to </w:t>
+      </w:r>
+      <w:r>
+        <w:t>a rebellion vying for independence due to a difference in culture from the empire at large.</w:t>
+      </w:r>
+      <w:r>
+        <w:t xml:space="preserve"> Cultural rebellions may only spread to provinces that share their culture, as their objective is to unify their group under the banner of a new empire.</w:t>
+      </w:r>
+      <w:r>
+        <w:t xml:space="preserve"> When </w:t>
+      </w:r>
+      <w:r>
+        <w:t xml:space="preserve">gaining enough military power, the </w:t>
+      </w:r>
+      <w:r>
+        <w:t>rebel-held provinces</w:t>
+      </w:r>
+      <w:r>
+        <w:t xml:space="preserve"> will split into a</w:t>
+      </w:r>
+      <w:r>
+        <w:t xml:space="preserve"> new </w:t>
+      </w:r>
+      <w:r>
+        <w:t xml:space="preserve">independent state, starting an immediate war with </w:t>
+      </w:r>
+      <w:r>
+        <w:t xml:space="preserve">its former </w:t>
+      </w:r>
+      <w:r>
+        <w:t>sovereign,</w:t>
+      </w:r>
+      <w:r>
+        <w:t xml:space="preserve"> and reducing unrest across the provinces significantly</w:t>
+      </w:r>
+      <w:r>
+        <w:t>.</w:t>
+      </w:r>
+      <w:r>
+        <w:t xml:space="preserve"> </w:t>
+      </w:r>
+      <w:r>
+        <w:t xml:space="preserve">In this conflict, the former empire gains no war exhaustion from retaking land, regardless of casualties, meaning </w:t>
+      </w:r>
+      <w:commentRangeStart w:id="38"/>
+      <w:r>
+        <w:t>they</w:t>
+      </w:r>
+      <w:commentRangeEnd w:id="38"/>
+      <w:r>
+        <w:rPr>
+          <w:rStyle w:val="CommentReference"/>
+        </w:rPr>
+        <w:commentReference w:id="38"/>
+      </w:r>
+      <w:r>
+        <w:t xml:space="preserve"> will only surrender if outmatched by their enemies.</w:t>
+      </w:r>
+    </w:p>
+    <w:p>
+      <w:pPr>
+        <w:ind w:firstLine="0"/>
+      </w:pPr>
+    </w:p>
+    <w:p>
+      <w:pPr>
+        <w:ind w:firstLine="0"/>
+      </w:pPr>
+      <w:r>
+        <w:t>The second, religious rebellion, attempts to separate from its owner empire much like the cultural rebellion. While the mechanics mirror that of the cultural rebellion, the primary difference between the two is that a religious rebellion can only spread to provinces with the same religion as the rebel group.</w:t>
+      </w:r>
+    </w:p>
+    <w:p>
+      <w:pPr>
+        <w:ind w:firstLine="0"/>
+      </w:pPr>
+    </w:p>
+    <w:p>
+      <w:pPr>
+        <w:ind w:firstLine="0"/>
+      </w:pPr>
+      <w:r>
+        <w:t xml:space="preserve">The third rebel type is revolutionary rebels. Revolutionary rebels are the most common rebel </w:t>
+      </w:r>
+      <w:r>
+        <w:t>type and</w:t>
+      </w:r>
+      <w:r>
+        <w:t xml:space="preserve"> seek only to overthrow the ruler and replace them with another. </w:t>
+      </w:r>
+      <w:r>
+        <w:t xml:space="preserve">When meeting the desired military power limit, they will start a battle targeting the capital city, during which either side will </w:t>
+      </w:r>
+      <w:r>
+        <w:lastRenderedPageBreak/>
+        <w:t xml:space="preserve">field a much larger military size than would normally occur. </w:t>
+      </w:r>
+      <w:r>
+        <w:t>Unlike other rebel types, revolutions will not always decrease unrest when activating, and may in fact cause more unrest regardless of if they are successful or not.</w:t>
+      </w:r>
+      <w:r>
+        <w:t xml:space="preserve"> This allows revolutions to cause widespread rebellions – potentially collapsing entire empires as the nation spirals into instability.</w:t>
+      </w:r>
+      <w:r>
+        <w:t xml:space="preserve"> </w:t>
+      </w:r>
+    </w:p>
+    <w:p>
+      <w:pPr>
+        <w:pStyle w:val="p1a"/>
+      </w:pPr>
+    </w:p>
+    <w:p>
+      <w:pPr>
+        <w:ind w:firstLine="0"/>
+      </w:pPr>
+      <w:r>
+        <w:t>The final rebellion type is separatist rebels, which, much like both the culture and religious rebels, attempt to split the realm by creating another independent state. Separatist rebels</w:t>
+      </w:r>
+      <w:r>
+        <w:t xml:space="preserve"> may only spread to the same culture as the province they spawned in, most likely the primary culture of the empire, </w:t>
+      </w:r>
+      <w:r>
+        <w:t>and will only spawn if there is a concentrated group of unrest in one region.</w:t>
+      </w:r>
+    </w:p>
+    <w:p>
+      <w:pPr>
+        <w:pStyle w:val="p1a"/>
+      </w:pPr>
+    </w:p>
+    <w:p>
+      <w:pPr>
+        <w:pStyle w:val="p1a"/>
+      </w:pPr>
+      <w:r>
+        <w:t>Rebellions may only spawn if the empire has extended over its maximum national size, a value dependent on the cultural technology of the nation. This means that early empires are much more susceptible to rebellion than modern nations, and therefore may be subject to collapse if mismanaged.</w:t>
       </w:r>
     </w:p>
     <w:p>
       <w:pPr>
         <w:pStyle w:val="heading2"/>
-        <w:numPr>
-          <w:ilvl w:val="2"/>
-          <w:numId w:val="1"/>
-        </w:numPr>
-      </w:pPr>
-      <w:r>
-        <w:t>Rebellions</w:t>
-      </w:r>
-    </w:p>
-    <w:p>
-      <w:pPr>
-        <w:pStyle w:val="p1a"/>
-      </w:pPr>
-    </w:p>
-    <w:p>
-      <w:pPr>
-        <w:pStyle w:val="p1a"/>
-      </w:pPr>
-    </w:p>
-    <w:p>
-      <w:pPr>
-        <w:pStyle w:val="p1a"/>
-      </w:pPr>
-    </w:p>
-    <w:p>
-      <w:pPr>
-        <w:pStyle w:val="p1a"/>
-      </w:pPr>
+      </w:pPr>
+      <w:bookmarkStart w:id="39" w:name="_Toc98511287"/>
+      <w:r>
+        <w:t>Action Design</w:t>
+      </w:r>
+      <w:bookmarkEnd w:id="39"/>
+    </w:p>
+    <w:p>
+      <w:pPr>
+        <w:ind w:firstLine="0"/>
+      </w:pPr>
+      <w:r>
+        <w:t>Before the simulation can be designed proper, it is important to outline the actions that can be taken by the artificial intelligence, and how they will cause interactions with the world.</w:t>
+      </w:r>
+      <w:r>
+        <w:t xml:space="preserve"> In accordance with this, these “actions” will also be the first to be implemented into the artefact.</w:t>
+      </w:r>
+      <w:r>
+        <w:t xml:space="preserve"> For this purpose, a simple command line will be implemented to allow nations to be forced to take actions </w:t>
+      </w:r>
+      <w:r>
+        <w:t>manually – allowing for the testing of each feature without having to implement the artificial intelligence first.</w:t>
+      </w:r>
+      <w:r>
+        <w:t xml:space="preserve"> This segment will outline these actions and their impacts and costs.</w:t>
+      </w:r>
     </w:p>
     <w:p>
       <w:pPr>
         <w:pStyle w:val="heading2"/>
       </w:pPr>
-      <w:r>
-        <w:t>Action Design</w:t>
-      </w:r>
-    </w:p>
-    <w:p>
-      <w:pPr>
-        <w:ind w:firstLine="0"/>
-      </w:pPr>
-      <w:r>
-        <w:t>Before the simulation can be designed proper, it is important to outline the actions that can be taken by the artificial intelligence, and how they will cause interactions with the world.</w:t>
-      </w:r>
-      <w:r>
-        <w:t xml:space="preserve"> In accordance with this, these “actions” will also be the first to be implemented into the artefact.</w:t>
-      </w:r>
-      <w:r>
-        <w:t xml:space="preserve"> For this purpose, a simple command line will be implemented to allow nations to be forced to take actions </w:t>
-      </w:r>
-      <w:r>
-        <w:t>manually – allowing for the testing of each feature without having to implement the artificial intelligence first.</w:t>
-      </w:r>
-      <w:r>
-        <w:t xml:space="preserve"> This segment will outline these actions and their impacts and costs.</w:t>
-      </w:r>
-    </w:p>
-    <w:p>
-      <w:pPr>
-        <w:pStyle w:val="heading2"/>
-      </w:pPr>
-      <w:r>
-        <w:t>Artificial Intelligence Design</w:t>
-      </w:r>
+      <w:bookmarkStart w:id="40" w:name="_Toc98511288"/>
+      <w:r>
+        <w:t xml:space="preserve">Artificial </w:t>
+      </w:r>
+      <w:commentRangeStart w:id="41"/>
+      <w:r>
+        <w:t>Intelligence</w:t>
+      </w:r>
+      <w:commentRangeEnd w:id="41"/>
+      <w:r>
+        <w:rPr>
+          <w:rStyle w:val="CommentReference"/>
+          <w:b w:val="0"/>
+        </w:rPr>
+        <w:commentReference w:id="41"/>
+      </w:r>
+      <w:r>
+        <w:t xml:space="preserve"> Design</w:t>
+      </w:r>
+      <w:bookmarkEnd w:id="40"/>
     </w:p>
     <w:p>
       <w:pPr>
         <w:pStyle w:val="heading1"/>
         <w:textAlignment w:val="baseline"/>
       </w:pPr>
-      <w:bookmarkStart w:id="25" w:name="_Toc94716230"/>
+      <w:bookmarkStart w:id="42" w:name="_Toc98511289"/>
       <w:r>
         <w:t>Bibliography</w:t>
       </w:r>
-      <w:bookmarkEnd w:id="25"/>
+      <w:bookmarkEnd w:id="42"/>
       <w:r>
         <w:rPr>
           <w:noProof/>
@@ -12575,7 +14887,6 @@
                 <w:rPr>
                   <w:noProof/>
                 </w:rPr>
-                <w:lastRenderedPageBreak/>
                 <w:t xml:space="preserve">Paradox Development Studio, n.d. </w:t>
               </w:r>
               <w:r>
@@ -12702,6 +15013,7 @@
                 <w:rPr>
                   <w:noProof/>
                 </w:rPr>
+                <w:lastRenderedPageBreak/>
                 <w:t xml:space="preserve">Valve Corporation, 2014. </w:t>
               </w:r>
               <w:r>
@@ -12765,7 +15077,7 @@
 
 <file path=word/comments.xml><?xml version="1.0" encoding="utf-8"?>
 <w:comments xmlns:wpc="http://schemas.microsoft.com/office/word/2010/wordprocessingCanvas" xmlns:cx="http://schemas.microsoft.com/office/drawing/2014/chartex" xmlns:cx1="http://schemas.microsoft.com/office/drawing/2015/9/8/chartex" xmlns:cx2="http://schemas.microsoft.com/office/drawing/2015/10/21/chartex" xmlns:cx3="http://schemas.microsoft.com/office/drawing/2016/5/9/chartex" xmlns:cx4="http://schemas.microsoft.com/office/drawing/2016/5/10/chartex" xmlns:cx5="http://schemas.microsoft.com/office/drawing/2016/5/11/chartex" xmlns:cx6="http://schemas.microsoft.com/office/drawing/2016/5/12/chartex" xmlns:cx7="http://schemas.microsoft.com/office/drawing/2016/5/13/chartex" xmlns:cx8="http://schemas.microsoft.com/office/drawing/2016/5/14/chartex" xmlns:mc="http://schemas.openxmlformats.org/markup-compatibility/2006" xmlns:aink="http://schemas.microsoft.com/office/drawing/2016/ink" xmlns:am3d="http://schemas.microsoft.com/office/drawing/2017/model3d" xmlns:o="urn:schemas-microsoft-com:office:office" xmlns:r="http://schemas.openxmlformats.org/officeDocument/2006/relationships" xmlns:m="http://schemas.openxmlformats.org/officeDocument/2006/math" xmlns:v="urn:schemas-microsoft-com:vml" xmlns:wp14="http://schemas.microsoft.com/office/word/2010/wordprocessingDrawing" xmlns:wp="http://schemas.openxmlformats.org/drawingml/2006/wordprocessingDrawing" xmlns:w10="urn:schemas-microsoft-com:office:word" xmlns:w="http://schemas.openxmlformats.org/wordprocessingml/2006/main" xmlns:w14="http://schemas.microsoft.com/office/word/2010/wordml" xmlns:w15="http://schemas.microsoft.com/office/word/2012/wordml" xmlns:w16cex="http://schemas.microsoft.com/office/word/2018/wordml/cex" xmlns:w16cid="http://schemas.microsoft.com/office/word/2016/wordml/cid" xmlns:w16="http://schemas.microsoft.com/office/word/2018/wordml" xmlns:w16sdtdh="http://schemas.microsoft.com/office/word/2020/wordml/sdtdatahash" xmlns:w16se="http://schemas.microsoft.com/office/word/2015/wordml/symex" xmlns:wpg="http://schemas.microsoft.com/office/word/2010/wordprocessingGroup" xmlns:wpi="http://schemas.microsoft.com/office/word/2010/wordprocessingInk" xmlns:wne="http://schemas.microsoft.com/office/word/2006/wordml" xmlns:wps="http://schemas.microsoft.com/office/word/2010/wordprocessingShape" mc:Ignorable="w14 w15 w16se w16cid w16 w16cex w16sdtdh wp14">
-  <w:comment w:id="24" w:author="Jamie Gorman" w:date="2022-03-17T15:11:00Z" w:initials="JG">
+  <w:comment w:id="26" w:author="Jamie Gorman" w:date="2022-03-17T15:11:00Z" w:initials="JG">
     <w:p>
       <w:pPr>
         <w:pStyle w:val="CommentText"/>
@@ -12784,6 +15096,54 @@
       </w:r>
       <w:r>
         <w:t>and relgions.xml</w:t>
+      </w:r>
+    </w:p>
+  </w:comment>
+  <w:comment w:id="36" w:author="Jamie Gorman" w:date="2022-03-18T15:07:00Z" w:initials="JG">
+    <w:p>
+      <w:pPr>
+        <w:pStyle w:val="CommentText"/>
+      </w:pPr>
+      <w:r>
+        <w:rPr>
+          <w:rStyle w:val="CommentReference"/>
+        </w:rPr>
+        <w:annotationRef/>
+      </w:r>
+      <w:r>
+        <w:t>If I add time-of-year stuff, change this as appropriate</w:t>
+      </w:r>
+    </w:p>
+  </w:comment>
+  <w:comment w:id="38" w:author="Jamie Gorman" w:date="2022-03-18T15:39:00Z" w:initials="JG">
+    <w:p>
+      <w:pPr>
+        <w:pStyle w:val="CommentText"/>
+      </w:pPr>
+      <w:r>
+        <w:rPr>
+          <w:rStyle w:val="CommentReference"/>
+        </w:rPr>
+        <w:annotationRef/>
+      </w:r>
+      <w:r>
+        <w:t xml:space="preserve">Add this </w:t>
+      </w:r>
+    </w:p>
+  </w:comment>
+  <w:comment w:id="41" w:author="Jamie Gorman" w:date="2022-03-18T14:44:00Z" w:initials="JG">
+    <w:p>
+      <w:pPr>
+        <w:pStyle w:val="CommentText"/>
+      </w:pPr>
+      <w:r>
+        <w:rPr>
+          <w:rStyle w:val="CommentReference"/>
+        </w:rPr>
+        <w:annotationRef/>
+      </w:r>
+      <w:r>
+        <w:t>Add personal value stuff</w:t>
       </w:r>
     </w:p>
   </w:comment>
@@ -12793,18 +15153,27 @@
 <file path=word/commentsExtended.xml><?xml version="1.0" encoding="utf-8"?>
 <w15:commentsEx xmlns:wpc="http://schemas.microsoft.com/office/word/2010/wordprocessingCanvas" xmlns:cx="http://schemas.microsoft.com/office/drawing/2014/chartex" xmlns:cx1="http://schemas.microsoft.com/office/drawing/2015/9/8/chartex" xmlns:cx2="http://schemas.microsoft.com/office/drawing/2015/10/21/chartex" xmlns:cx3="http://schemas.microsoft.com/office/drawing/2016/5/9/chartex" xmlns:cx4="http://schemas.microsoft.com/office/drawing/2016/5/10/chartex" xmlns:cx5="http://schemas.microsoft.com/office/drawing/2016/5/11/chartex" xmlns:cx6="http://schemas.microsoft.com/office/drawing/2016/5/12/chartex" xmlns:cx7="http://schemas.microsoft.com/office/drawing/2016/5/13/chartex" xmlns:cx8="http://schemas.microsoft.com/office/drawing/2016/5/14/chartex" xmlns:mc="http://schemas.openxmlformats.org/markup-compatibility/2006" xmlns:aink="http://schemas.microsoft.com/office/drawing/2016/ink" xmlns:am3d="http://schemas.microsoft.com/office/drawing/2017/model3d" xmlns:o="urn:schemas-microsoft-com:office:office" xmlns:r="http://schemas.openxmlformats.org/officeDocument/2006/relationships" xmlns:m="http://schemas.openxmlformats.org/officeDocument/2006/math" xmlns:v="urn:schemas-microsoft-com:vml" xmlns:wp14="http://schemas.microsoft.com/office/word/2010/wordprocessingDrawing" xmlns:wp="http://schemas.openxmlformats.org/drawingml/2006/wordprocessingDrawing" xmlns:w10="urn:schemas-microsoft-com:office:word" xmlns:w="http://schemas.openxmlformats.org/wordprocessingml/2006/main" xmlns:w14="http://schemas.microsoft.com/office/word/2010/wordml" xmlns:w15="http://schemas.microsoft.com/office/word/2012/wordml" xmlns:w16cex="http://schemas.microsoft.com/office/word/2018/wordml/cex" xmlns:w16cid="http://schemas.microsoft.com/office/word/2016/wordml/cid" xmlns:w16="http://schemas.microsoft.com/office/word/2018/wordml" xmlns:w16sdtdh="http://schemas.microsoft.com/office/word/2020/wordml/sdtdatahash" xmlns:w16se="http://schemas.microsoft.com/office/word/2015/wordml/symex" xmlns:wpg="http://schemas.microsoft.com/office/word/2010/wordprocessingGroup" xmlns:wpi="http://schemas.microsoft.com/office/word/2010/wordprocessingInk" xmlns:wne="http://schemas.microsoft.com/office/word/2006/wordml" xmlns:wps="http://schemas.microsoft.com/office/word/2010/wordprocessingShape" mc:Ignorable="w14 w15 w16se w16cid w16 w16cex w16sdtdh wp14">
   <w15:commentEx w15:paraId="3FC887D4" w15:done="0"/>
+  <w15:commentEx w15:paraId="4243CF54" w15:done="0"/>
+  <w15:commentEx w15:paraId="68D89EAB" w15:done="0"/>
+  <w15:commentEx w15:paraId="18C0298A" w15:done="0"/>
 </w15:commentsEx>
 </file>
 
 <file path=word/commentsExtensible.xml><?xml version="1.0" encoding="utf-8"?>
 <w16cex:commentsExtensible xmlns:wpc="http://schemas.microsoft.com/office/word/2010/wordprocessingCanvas" xmlns:cx="http://schemas.microsoft.com/office/drawing/2014/chartex" xmlns:cx1="http://schemas.microsoft.com/office/drawing/2015/9/8/chartex" xmlns:cx2="http://schemas.microsoft.com/office/drawing/2015/10/21/chartex" xmlns:cx3="http://schemas.microsoft.com/office/drawing/2016/5/9/chartex" xmlns:cx4="http://schemas.microsoft.com/office/drawing/2016/5/10/chartex" xmlns:cx5="http://schemas.microsoft.com/office/drawing/2016/5/11/chartex" xmlns:cx6="http://schemas.microsoft.com/office/drawing/2016/5/12/chartex" xmlns:cx7="http://schemas.microsoft.com/office/drawing/2016/5/13/chartex" xmlns:cx8="http://schemas.microsoft.com/office/drawing/2016/5/14/chartex" xmlns:mc="http://schemas.openxmlformats.org/markup-compatibility/2006" xmlns:aink="http://schemas.microsoft.com/office/drawing/2016/ink" xmlns:am3d="http://schemas.microsoft.com/office/drawing/2017/model3d" xmlns:o="urn:schemas-microsoft-com:office:office" xmlns:r="http://schemas.openxmlformats.org/officeDocument/2006/relationships" xmlns:m="http://schemas.openxmlformats.org/officeDocument/2006/math" xmlns:v="urn:schemas-microsoft-com:vml" xmlns:wp14="http://schemas.microsoft.com/office/word/2010/wordprocessingDrawing" xmlns:wp="http://schemas.openxmlformats.org/drawingml/2006/wordprocessingDrawing" xmlns:w10="urn:schemas-microsoft-com:office:word" xmlns:w="http://schemas.openxmlformats.org/wordprocessingml/2006/main" xmlns:w14="http://schemas.microsoft.com/office/word/2010/wordml" xmlns:w15="http://schemas.microsoft.com/office/word/2012/wordml" xmlns:w16cex="http://schemas.microsoft.com/office/word/2018/wordml/cex" xmlns:w16cid="http://schemas.microsoft.com/office/word/2016/wordml/cid" xmlns:w16="http://schemas.microsoft.com/office/word/2018/wordml" xmlns:w16sdtdh="http://schemas.microsoft.com/office/word/2020/wordml/sdtdatahash" xmlns:w16se="http://schemas.microsoft.com/office/word/2015/wordml/symex" xmlns:wpg="http://schemas.microsoft.com/office/word/2010/wordprocessingGroup" xmlns:wpi="http://schemas.microsoft.com/office/word/2010/wordprocessingInk" xmlns:wne="http://schemas.microsoft.com/office/word/2006/wordml" xmlns:wps="http://schemas.microsoft.com/office/word/2010/wordprocessingShape" mc:Ignorable="w14 w15 w16se w16cid w16 w16cex w16sdtdh wp14">
   <w16cex:commentExtensible w16cex:durableId="25DDCE25" w16cex:dateUtc="2022-03-17T15:11:00Z"/>
+  <w16cex:commentExtensible w16cex:durableId="25DF1EAA" w16cex:dateUtc="2022-03-18T15:07:00Z"/>
+  <w16cex:commentExtensible w16cex:durableId="25DF263F" w16cex:dateUtc="2022-03-18T15:39:00Z"/>
+  <w16cex:commentExtensible w16cex:durableId="25DF194A" w16cex:dateUtc="2022-03-18T14:44:00Z"/>
 </w16cex:commentsExtensible>
 </file>
 
 <file path=word/commentsIds.xml><?xml version="1.0" encoding="utf-8"?>
 <w16cid:commentsIds xmlns:wpc="http://schemas.microsoft.com/office/word/2010/wordprocessingCanvas" xmlns:cx="http://schemas.microsoft.com/office/drawing/2014/chartex" xmlns:cx1="http://schemas.microsoft.com/office/drawing/2015/9/8/chartex" xmlns:cx2="http://schemas.microsoft.com/office/drawing/2015/10/21/chartex" xmlns:cx3="http://schemas.microsoft.com/office/drawing/2016/5/9/chartex" xmlns:cx4="http://schemas.microsoft.com/office/drawing/2016/5/10/chartex" xmlns:cx5="http://schemas.microsoft.com/office/drawing/2016/5/11/chartex" xmlns:cx6="http://schemas.microsoft.com/office/drawing/2016/5/12/chartex" xmlns:cx7="http://schemas.microsoft.com/office/drawing/2016/5/13/chartex" xmlns:cx8="http://schemas.microsoft.com/office/drawing/2016/5/14/chartex" xmlns:mc="http://schemas.openxmlformats.org/markup-compatibility/2006" xmlns:aink="http://schemas.microsoft.com/office/drawing/2016/ink" xmlns:am3d="http://schemas.microsoft.com/office/drawing/2017/model3d" xmlns:o="urn:schemas-microsoft-com:office:office" xmlns:r="http://schemas.openxmlformats.org/officeDocument/2006/relationships" xmlns:m="http://schemas.openxmlformats.org/officeDocument/2006/math" xmlns:v="urn:schemas-microsoft-com:vml" xmlns:wp14="http://schemas.microsoft.com/office/word/2010/wordprocessingDrawing" xmlns:wp="http://schemas.openxmlformats.org/drawingml/2006/wordprocessingDrawing" xmlns:w10="urn:schemas-microsoft-com:office:word" xmlns:w="http://schemas.openxmlformats.org/wordprocessingml/2006/main" xmlns:w14="http://schemas.microsoft.com/office/word/2010/wordml" xmlns:w15="http://schemas.microsoft.com/office/word/2012/wordml" xmlns:w16cex="http://schemas.microsoft.com/office/word/2018/wordml/cex" xmlns:w16cid="http://schemas.microsoft.com/office/word/2016/wordml/cid" xmlns:w16="http://schemas.microsoft.com/office/word/2018/wordml" xmlns:w16sdtdh="http://schemas.microsoft.com/office/word/2020/wordml/sdtdatahash" xmlns:w16se="http://schemas.microsoft.com/office/word/2015/wordml/symex" xmlns:wpg="http://schemas.microsoft.com/office/word/2010/wordprocessingGroup" xmlns:wpi="http://schemas.microsoft.com/office/word/2010/wordprocessingInk" xmlns:wne="http://schemas.microsoft.com/office/word/2006/wordml" xmlns:wps="http://schemas.microsoft.com/office/word/2010/wordprocessingShape" mc:Ignorable="w14 w15 w16se w16cid w16 w16cex w16sdtdh wp14">
   <w16cid:commentId w16cid:paraId="3FC887D4" w16cid:durableId="25DDCE25"/>
+  <w16cid:commentId w16cid:paraId="4243CF54" w16cid:durableId="25DF1EAA"/>
+  <w16cid:commentId w16cid:paraId="68D89EAB" w16cid:durableId="25DF263F"/>
+  <w16cid:commentId w16cid:paraId="18C0298A" w16cid:durableId="25DF194A"/>
 </w16cid:commentsIds>
 </file>
 
@@ -13400,6 +15769,119 @@
     </w:lvl>
   </w:abstractNum>
   <w:abstractNum w:abstractNumId="3" w15:restartNumberingAfterBreak="0">
+    <w:nsid w:val="1100671B"/>
+    <w:multiLevelType w:val="hybridMultilevel"/>
+    <w:tmpl w:val="6B701DFA"/>
+    <w:lvl w:ilvl="0" w:tplc="08090001">
+      <w:start w:val="1"/>
+      <w:numFmt w:val="bullet"/>
+      <w:lvlText w:val=""/>
+      <w:lvlJc w:val="left"/>
+      <w:pPr>
+        <w:ind w:left="720" w:hanging="360"/>
+      </w:pPr>
+      <w:rPr>
+        <w:rFonts w:ascii="Symbol" w:hAnsi="Symbol" w:hint="default"/>
+      </w:rPr>
+    </w:lvl>
+    <w:lvl w:ilvl="1" w:tplc="08090003" w:tentative="1">
+      <w:start w:val="1"/>
+      <w:numFmt w:val="bullet"/>
+      <w:lvlText w:val="o"/>
+      <w:lvlJc w:val="left"/>
+      <w:pPr>
+        <w:ind w:left="1440" w:hanging="360"/>
+      </w:pPr>
+      <w:rPr>
+        <w:rFonts w:ascii="Courier New" w:hAnsi="Courier New" w:cs="Courier New" w:hint="default"/>
+      </w:rPr>
+    </w:lvl>
+    <w:lvl w:ilvl="2" w:tplc="08090005" w:tentative="1">
+      <w:start w:val="1"/>
+      <w:numFmt w:val="bullet"/>
+      <w:lvlText w:val=""/>
+      <w:lvlJc w:val="left"/>
+      <w:pPr>
+        <w:ind w:left="2160" w:hanging="360"/>
+      </w:pPr>
+      <w:rPr>
+        <w:rFonts w:ascii="Wingdings" w:hAnsi="Wingdings" w:hint="default"/>
+      </w:rPr>
+    </w:lvl>
+    <w:lvl w:ilvl="3" w:tplc="08090001" w:tentative="1">
+      <w:start w:val="1"/>
+      <w:numFmt w:val="bullet"/>
+      <w:lvlText w:val=""/>
+      <w:lvlJc w:val="left"/>
+      <w:pPr>
+        <w:ind w:left="2880" w:hanging="360"/>
+      </w:pPr>
+      <w:rPr>
+        <w:rFonts w:ascii="Symbol" w:hAnsi="Symbol" w:hint="default"/>
+      </w:rPr>
+    </w:lvl>
+    <w:lvl w:ilvl="4" w:tplc="08090003" w:tentative="1">
+      <w:start w:val="1"/>
+      <w:numFmt w:val="bullet"/>
+      <w:lvlText w:val="o"/>
+      <w:lvlJc w:val="left"/>
+      <w:pPr>
+        <w:ind w:left="3600" w:hanging="360"/>
+      </w:pPr>
+      <w:rPr>
+        <w:rFonts w:ascii="Courier New" w:hAnsi="Courier New" w:cs="Courier New" w:hint="default"/>
+      </w:rPr>
+    </w:lvl>
+    <w:lvl w:ilvl="5" w:tplc="08090005" w:tentative="1">
+      <w:start w:val="1"/>
+      <w:numFmt w:val="bullet"/>
+      <w:lvlText w:val=""/>
+      <w:lvlJc w:val="left"/>
+      <w:pPr>
+        <w:ind w:left="4320" w:hanging="360"/>
+      </w:pPr>
+      <w:rPr>
+        <w:rFonts w:ascii="Wingdings" w:hAnsi="Wingdings" w:hint="default"/>
+      </w:rPr>
+    </w:lvl>
+    <w:lvl w:ilvl="6" w:tplc="08090001" w:tentative="1">
+      <w:start w:val="1"/>
+      <w:numFmt w:val="bullet"/>
+      <w:lvlText w:val=""/>
+      <w:lvlJc w:val="left"/>
+      <w:pPr>
+        <w:ind w:left="5040" w:hanging="360"/>
+      </w:pPr>
+      <w:rPr>
+        <w:rFonts w:ascii="Symbol" w:hAnsi="Symbol" w:hint="default"/>
+      </w:rPr>
+    </w:lvl>
+    <w:lvl w:ilvl="7" w:tplc="08090003" w:tentative="1">
+      <w:start w:val="1"/>
+      <w:numFmt w:val="bullet"/>
+      <w:lvlText w:val="o"/>
+      <w:lvlJc w:val="left"/>
+      <w:pPr>
+        <w:ind w:left="5760" w:hanging="360"/>
+      </w:pPr>
+      <w:rPr>
+        <w:rFonts w:ascii="Courier New" w:hAnsi="Courier New" w:cs="Courier New" w:hint="default"/>
+      </w:rPr>
+    </w:lvl>
+    <w:lvl w:ilvl="8" w:tplc="08090005" w:tentative="1">
+      <w:start w:val="1"/>
+      <w:numFmt w:val="bullet"/>
+      <w:lvlText w:val=""/>
+      <w:lvlJc w:val="left"/>
+      <w:pPr>
+        <w:ind w:left="6480" w:hanging="360"/>
+      </w:pPr>
+      <w:rPr>
+        <w:rFonts w:ascii="Wingdings" w:hAnsi="Wingdings" w:hint="default"/>
+      </w:rPr>
+    </w:lvl>
+  </w:abstractNum>
+  <w:abstractNum w:abstractNumId="4" w15:restartNumberingAfterBreak="0">
     <w:nsid w:val="14412466"/>
     <w:multiLevelType w:val="hybridMultilevel"/>
     <w:tmpl w:val="3A565958"/>
@@ -13512,7 +15994,7 @@
       </w:rPr>
     </w:lvl>
   </w:abstractNum>
-  <w:abstractNum w:abstractNumId="4" w15:restartNumberingAfterBreak="0">
+  <w:abstractNum w:abstractNumId="5" w15:restartNumberingAfterBreak="0">
     <w:nsid w:val="1D310F69"/>
     <w:multiLevelType w:val="hybridMultilevel"/>
     <w:tmpl w:val="B6F09A14"/>
@@ -13625,7 +16107,233 @@
       </w:rPr>
     </w:lvl>
   </w:abstractNum>
-  <w:abstractNum w:abstractNumId="5" w15:restartNumberingAfterBreak="0">
+  <w:abstractNum w:abstractNumId="6" w15:restartNumberingAfterBreak="0">
+    <w:nsid w:val="1D4F1E9E"/>
+    <w:multiLevelType w:val="hybridMultilevel"/>
+    <w:tmpl w:val="E2768B06"/>
+    <w:lvl w:ilvl="0" w:tplc="08090001">
+      <w:start w:val="1"/>
+      <w:numFmt w:val="bullet"/>
+      <w:lvlText w:val=""/>
+      <w:lvlJc w:val="left"/>
+      <w:pPr>
+        <w:ind w:left="768" w:hanging="360"/>
+      </w:pPr>
+      <w:rPr>
+        <w:rFonts w:ascii="Symbol" w:hAnsi="Symbol" w:hint="default"/>
+      </w:rPr>
+    </w:lvl>
+    <w:lvl w:ilvl="1" w:tplc="08090003">
+      <w:start w:val="1"/>
+      <w:numFmt w:val="bullet"/>
+      <w:lvlText w:val="o"/>
+      <w:lvlJc w:val="left"/>
+      <w:pPr>
+        <w:ind w:left="1488" w:hanging="360"/>
+      </w:pPr>
+      <w:rPr>
+        <w:rFonts w:ascii="Courier New" w:hAnsi="Courier New" w:cs="Courier New" w:hint="default"/>
+      </w:rPr>
+    </w:lvl>
+    <w:lvl w:ilvl="2" w:tplc="08090005">
+      <w:start w:val="1"/>
+      <w:numFmt w:val="bullet"/>
+      <w:lvlText w:val=""/>
+      <w:lvlJc w:val="left"/>
+      <w:pPr>
+        <w:ind w:left="2208" w:hanging="360"/>
+      </w:pPr>
+      <w:rPr>
+        <w:rFonts w:ascii="Wingdings" w:hAnsi="Wingdings" w:hint="default"/>
+      </w:rPr>
+    </w:lvl>
+    <w:lvl w:ilvl="3" w:tplc="08090001" w:tentative="1">
+      <w:start w:val="1"/>
+      <w:numFmt w:val="bullet"/>
+      <w:lvlText w:val=""/>
+      <w:lvlJc w:val="left"/>
+      <w:pPr>
+        <w:ind w:left="2928" w:hanging="360"/>
+      </w:pPr>
+      <w:rPr>
+        <w:rFonts w:ascii="Symbol" w:hAnsi="Symbol" w:hint="default"/>
+      </w:rPr>
+    </w:lvl>
+    <w:lvl w:ilvl="4" w:tplc="08090003" w:tentative="1">
+      <w:start w:val="1"/>
+      <w:numFmt w:val="bullet"/>
+      <w:lvlText w:val="o"/>
+      <w:lvlJc w:val="left"/>
+      <w:pPr>
+        <w:ind w:left="3648" w:hanging="360"/>
+      </w:pPr>
+      <w:rPr>
+        <w:rFonts w:ascii="Courier New" w:hAnsi="Courier New" w:cs="Courier New" w:hint="default"/>
+      </w:rPr>
+    </w:lvl>
+    <w:lvl w:ilvl="5" w:tplc="08090005" w:tentative="1">
+      <w:start w:val="1"/>
+      <w:numFmt w:val="bullet"/>
+      <w:lvlText w:val=""/>
+      <w:lvlJc w:val="left"/>
+      <w:pPr>
+        <w:ind w:left="4368" w:hanging="360"/>
+      </w:pPr>
+      <w:rPr>
+        <w:rFonts w:ascii="Wingdings" w:hAnsi="Wingdings" w:hint="default"/>
+      </w:rPr>
+    </w:lvl>
+    <w:lvl w:ilvl="6" w:tplc="08090001" w:tentative="1">
+      <w:start w:val="1"/>
+      <w:numFmt w:val="bullet"/>
+      <w:lvlText w:val=""/>
+      <w:lvlJc w:val="left"/>
+      <w:pPr>
+        <w:ind w:left="5088" w:hanging="360"/>
+      </w:pPr>
+      <w:rPr>
+        <w:rFonts w:ascii="Symbol" w:hAnsi="Symbol" w:hint="default"/>
+      </w:rPr>
+    </w:lvl>
+    <w:lvl w:ilvl="7" w:tplc="08090003" w:tentative="1">
+      <w:start w:val="1"/>
+      <w:numFmt w:val="bullet"/>
+      <w:lvlText w:val="o"/>
+      <w:lvlJc w:val="left"/>
+      <w:pPr>
+        <w:ind w:left="5808" w:hanging="360"/>
+      </w:pPr>
+      <w:rPr>
+        <w:rFonts w:ascii="Courier New" w:hAnsi="Courier New" w:cs="Courier New" w:hint="default"/>
+      </w:rPr>
+    </w:lvl>
+    <w:lvl w:ilvl="8" w:tplc="08090005" w:tentative="1">
+      <w:start w:val="1"/>
+      <w:numFmt w:val="bullet"/>
+      <w:lvlText w:val=""/>
+      <w:lvlJc w:val="left"/>
+      <w:pPr>
+        <w:ind w:left="6528" w:hanging="360"/>
+      </w:pPr>
+      <w:rPr>
+        <w:rFonts w:ascii="Wingdings" w:hAnsi="Wingdings" w:hint="default"/>
+      </w:rPr>
+    </w:lvl>
+  </w:abstractNum>
+  <w:abstractNum w:abstractNumId="7" w15:restartNumberingAfterBreak="0">
+    <w:nsid w:val="1E487406"/>
+    <w:multiLevelType w:val="hybridMultilevel"/>
+    <w:tmpl w:val="B4FA8730"/>
+    <w:lvl w:ilvl="0" w:tplc="08090001">
+      <w:start w:val="1"/>
+      <w:numFmt w:val="bullet"/>
+      <w:lvlText w:val=""/>
+      <w:lvlJc w:val="left"/>
+      <w:pPr>
+        <w:ind w:left="720" w:hanging="360"/>
+      </w:pPr>
+      <w:rPr>
+        <w:rFonts w:ascii="Symbol" w:hAnsi="Symbol" w:hint="default"/>
+      </w:rPr>
+    </w:lvl>
+    <w:lvl w:ilvl="1" w:tplc="08090003" w:tentative="1">
+      <w:start w:val="1"/>
+      <w:numFmt w:val="bullet"/>
+      <w:lvlText w:val="o"/>
+      <w:lvlJc w:val="left"/>
+      <w:pPr>
+        <w:ind w:left="1440" w:hanging="360"/>
+      </w:pPr>
+      <w:rPr>
+        <w:rFonts w:ascii="Courier New" w:hAnsi="Courier New" w:cs="Courier New" w:hint="default"/>
+      </w:rPr>
+    </w:lvl>
+    <w:lvl w:ilvl="2" w:tplc="08090005" w:tentative="1">
+      <w:start w:val="1"/>
+      <w:numFmt w:val="bullet"/>
+      <w:lvlText w:val=""/>
+      <w:lvlJc w:val="left"/>
+      <w:pPr>
+        <w:ind w:left="2160" w:hanging="360"/>
+      </w:pPr>
+      <w:rPr>
+        <w:rFonts w:ascii="Wingdings" w:hAnsi="Wingdings" w:hint="default"/>
+      </w:rPr>
+    </w:lvl>
+    <w:lvl w:ilvl="3" w:tplc="08090001" w:tentative="1">
+      <w:start w:val="1"/>
+      <w:numFmt w:val="bullet"/>
+      <w:lvlText w:val=""/>
+      <w:lvlJc w:val="left"/>
+      <w:pPr>
+        <w:ind w:left="2880" w:hanging="360"/>
+      </w:pPr>
+      <w:rPr>
+        <w:rFonts w:ascii="Symbol" w:hAnsi="Symbol" w:hint="default"/>
+      </w:rPr>
+    </w:lvl>
+    <w:lvl w:ilvl="4" w:tplc="08090003" w:tentative="1">
+      <w:start w:val="1"/>
+      <w:numFmt w:val="bullet"/>
+      <w:lvlText w:val="o"/>
+      <w:lvlJc w:val="left"/>
+      <w:pPr>
+        <w:ind w:left="3600" w:hanging="360"/>
+      </w:pPr>
+      <w:rPr>
+        <w:rFonts w:ascii="Courier New" w:hAnsi="Courier New" w:cs="Courier New" w:hint="default"/>
+      </w:rPr>
+    </w:lvl>
+    <w:lvl w:ilvl="5" w:tplc="08090005" w:tentative="1">
+      <w:start w:val="1"/>
+      <w:numFmt w:val="bullet"/>
+      <w:lvlText w:val=""/>
+      <w:lvlJc w:val="left"/>
+      <w:pPr>
+        <w:ind w:left="4320" w:hanging="360"/>
+      </w:pPr>
+      <w:rPr>
+        <w:rFonts w:ascii="Wingdings" w:hAnsi="Wingdings" w:hint="default"/>
+      </w:rPr>
+    </w:lvl>
+    <w:lvl w:ilvl="6" w:tplc="08090001" w:tentative="1">
+      <w:start w:val="1"/>
+      <w:numFmt w:val="bullet"/>
+      <w:lvlText w:val=""/>
+      <w:lvlJc w:val="left"/>
+      <w:pPr>
+        <w:ind w:left="5040" w:hanging="360"/>
+      </w:pPr>
+      <w:rPr>
+        <w:rFonts w:ascii="Symbol" w:hAnsi="Symbol" w:hint="default"/>
+      </w:rPr>
+    </w:lvl>
+    <w:lvl w:ilvl="7" w:tplc="08090003" w:tentative="1">
+      <w:start w:val="1"/>
+      <w:numFmt w:val="bullet"/>
+      <w:lvlText w:val="o"/>
+      <w:lvlJc w:val="left"/>
+      <w:pPr>
+        <w:ind w:left="5760" w:hanging="360"/>
+      </w:pPr>
+      <w:rPr>
+        <w:rFonts w:ascii="Courier New" w:hAnsi="Courier New" w:cs="Courier New" w:hint="default"/>
+      </w:rPr>
+    </w:lvl>
+    <w:lvl w:ilvl="8" w:tplc="08090005" w:tentative="1">
+      <w:start w:val="1"/>
+      <w:numFmt w:val="bullet"/>
+      <w:lvlText w:val=""/>
+      <w:lvlJc w:val="left"/>
+      <w:pPr>
+        <w:ind w:left="6480" w:hanging="360"/>
+      </w:pPr>
+      <w:rPr>
+        <w:rFonts w:ascii="Wingdings" w:hAnsi="Wingdings" w:hint="default"/>
+      </w:rPr>
+    </w:lvl>
+  </w:abstractNum>
+  <w:abstractNum w:abstractNumId="8" w15:restartNumberingAfterBreak="0">
     <w:nsid w:val="3BE1786E"/>
     <w:multiLevelType w:val="hybridMultilevel"/>
     <w:tmpl w:val="D12C2868"/>
@@ -13738,7 +16446,7 @@
       </w:rPr>
     </w:lvl>
   </w:abstractNum>
-  <w:abstractNum w:abstractNumId="6" w15:restartNumberingAfterBreak="0">
+  <w:abstractNum w:abstractNumId="9" w15:restartNumberingAfterBreak="0">
     <w:nsid w:val="40071ABF"/>
     <w:multiLevelType w:val="hybridMultilevel"/>
     <w:tmpl w:val="A51CB856"/>
@@ -13851,7 +16559,7 @@
       </w:rPr>
     </w:lvl>
   </w:abstractNum>
-  <w:abstractNum w:abstractNumId="7" w15:restartNumberingAfterBreak="0">
+  <w:abstractNum w:abstractNumId="10" w15:restartNumberingAfterBreak="0">
     <w:nsid w:val="44A06770"/>
     <w:multiLevelType w:val="hybridMultilevel"/>
     <w:tmpl w:val="FB269AD8"/>
@@ -13964,7 +16672,7 @@
       </w:rPr>
     </w:lvl>
   </w:abstractNum>
-  <w:abstractNum w:abstractNumId="8" w15:restartNumberingAfterBreak="0">
+  <w:abstractNum w:abstractNumId="11" w15:restartNumberingAfterBreak="0">
     <w:nsid w:val="49713179"/>
     <w:multiLevelType w:val="hybridMultilevel"/>
     <w:tmpl w:val="51D6EAEA"/>
@@ -14077,7 +16785,7 @@
       </w:rPr>
     </w:lvl>
   </w:abstractNum>
-  <w:abstractNum w:abstractNumId="9" w15:restartNumberingAfterBreak="0">
+  <w:abstractNum w:abstractNumId="12" w15:restartNumberingAfterBreak="0">
     <w:nsid w:val="4C2607BA"/>
     <w:multiLevelType w:val="hybridMultilevel"/>
     <w:tmpl w:val="2A648750"/>
@@ -14190,7 +16898,7 @@
       </w:rPr>
     </w:lvl>
   </w:abstractNum>
-  <w:abstractNum w:abstractNumId="10" w15:restartNumberingAfterBreak="0">
+  <w:abstractNum w:abstractNumId="13" w15:restartNumberingAfterBreak="0">
     <w:nsid w:val="4F512DAC"/>
     <w:multiLevelType w:val="hybridMultilevel"/>
     <w:tmpl w:val="A52C1104"/>
@@ -14303,7 +17011,7 @@
       </w:rPr>
     </w:lvl>
   </w:abstractNum>
-  <w:abstractNum w:abstractNumId="11" w15:restartNumberingAfterBreak="0">
+  <w:abstractNum w:abstractNumId="14" w15:restartNumberingAfterBreak="0">
     <w:nsid w:val="4F983F99"/>
     <w:multiLevelType w:val="hybridMultilevel"/>
     <w:tmpl w:val="2A846E74"/>
@@ -14416,7 +17124,7 @@
       </w:rPr>
     </w:lvl>
   </w:abstractNum>
-  <w:abstractNum w:abstractNumId="12" w15:restartNumberingAfterBreak="0">
+  <w:abstractNum w:abstractNumId="15" w15:restartNumberingAfterBreak="0">
     <w:nsid w:val="58F33C68"/>
     <w:multiLevelType w:val="hybridMultilevel"/>
     <w:tmpl w:val="4BE0679A"/>
@@ -14529,7 +17237,7 @@
       </w:rPr>
     </w:lvl>
   </w:abstractNum>
-  <w:abstractNum w:abstractNumId="13" w15:restartNumberingAfterBreak="0">
+  <w:abstractNum w:abstractNumId="16" w15:restartNumberingAfterBreak="0">
     <w:nsid w:val="5E484417"/>
     <w:multiLevelType w:val="hybridMultilevel"/>
     <w:tmpl w:val="E49CE50E"/>
@@ -14642,7 +17350,7 @@
       </w:rPr>
     </w:lvl>
   </w:abstractNum>
-  <w:abstractNum w:abstractNumId="14" w15:restartNumberingAfterBreak="0">
+  <w:abstractNum w:abstractNumId="17" w15:restartNumberingAfterBreak="0">
     <w:nsid w:val="646D668D"/>
     <w:multiLevelType w:val="hybridMultilevel"/>
     <w:tmpl w:val="FACAAF40"/>
@@ -14755,7 +17463,7 @@
       </w:rPr>
     </w:lvl>
   </w:abstractNum>
-  <w:abstractNum w:abstractNumId="15" w15:restartNumberingAfterBreak="0">
+  <w:abstractNum w:abstractNumId="18" w15:restartNumberingAfterBreak="0">
     <w:nsid w:val="6D4D6DD4"/>
     <w:multiLevelType w:val="hybridMultilevel"/>
     <w:tmpl w:val="6084230C"/>
@@ -14868,7 +17576,7 @@
       </w:rPr>
     </w:lvl>
   </w:abstractNum>
-  <w:abstractNum w:abstractNumId="16" w15:restartNumberingAfterBreak="0">
+  <w:abstractNum w:abstractNumId="19" w15:restartNumberingAfterBreak="0">
     <w:nsid w:val="6FD211D7"/>
     <w:multiLevelType w:val="hybridMultilevel"/>
     <w:tmpl w:val="210885F2"/>
@@ -14981,7 +17689,7 @@
       </w:rPr>
     </w:lvl>
   </w:abstractNum>
-  <w:abstractNum w:abstractNumId="17" w15:restartNumberingAfterBreak="0">
+  <w:abstractNum w:abstractNumId="20" w15:restartNumberingAfterBreak="0">
     <w:nsid w:val="7738779A"/>
     <w:multiLevelType w:val="multilevel"/>
     <w:tmpl w:val="5A886B9C"/>
@@ -15103,7 +17811,7 @@
       </w:pPr>
     </w:lvl>
   </w:abstractNum>
-  <w:abstractNum w:abstractNumId="18" w15:restartNumberingAfterBreak="0">
+  <w:abstractNum w:abstractNumId="21" w15:restartNumberingAfterBreak="0">
     <w:nsid w:val="7D0D3FFF"/>
     <w:multiLevelType w:val="hybridMultilevel"/>
     <w:tmpl w:val="B68EEFAA"/>
@@ -15217,61 +17925,70 @@
     </w:lvl>
   </w:abstractNum>
   <w:num w:numId="1">
-    <w:abstractNumId w:val="17"/>
+    <w:abstractNumId w:val="20"/>
   </w:num>
   <w:num w:numId="2">
-    <w:abstractNumId w:val="16"/>
+    <w:abstractNumId w:val="19"/>
   </w:num>
   <w:num w:numId="3">
-    <w:abstractNumId w:val="13"/>
+    <w:abstractNumId w:val="16"/>
   </w:num>
   <w:num w:numId="4">
     <w:abstractNumId w:val="2"/>
   </w:num>
   <w:num w:numId="5">
-    <w:abstractNumId w:val="6"/>
+    <w:abstractNumId w:val="9"/>
   </w:num>
   <w:num w:numId="6">
     <w:abstractNumId w:val="0"/>
   </w:num>
   <w:num w:numId="7">
+    <w:abstractNumId w:val="8"/>
+  </w:num>
+  <w:num w:numId="8">
+    <w:abstractNumId w:val="18"/>
+  </w:num>
+  <w:num w:numId="9">
+    <w:abstractNumId w:val="4"/>
+  </w:num>
+  <w:num w:numId="10">
     <w:abstractNumId w:val="5"/>
   </w:num>
-  <w:num w:numId="8">
-    <w:abstractNumId w:val="15"/>
-  </w:num>
-  <w:num w:numId="9">
-    <w:abstractNumId w:val="3"/>
-  </w:num>
-  <w:num w:numId="10">
-    <w:abstractNumId w:val="4"/>
-  </w:num>
   <w:num w:numId="11">
-    <w:abstractNumId w:val="8"/>
+    <w:abstractNumId w:val="11"/>
   </w:num>
   <w:num w:numId="12">
-    <w:abstractNumId w:val="9"/>
+    <w:abstractNumId w:val="12"/>
   </w:num>
   <w:num w:numId="13">
     <w:abstractNumId w:val="1"/>
   </w:num>
   <w:num w:numId="14">
-    <w:abstractNumId w:val="11"/>
+    <w:abstractNumId w:val="14"/>
   </w:num>
   <w:num w:numId="15">
-    <w:abstractNumId w:val="18"/>
+    <w:abstractNumId w:val="21"/>
   </w:num>
   <w:num w:numId="16">
-    <w:abstractNumId w:val="12"/>
+    <w:abstractNumId w:val="15"/>
   </w:num>
   <w:num w:numId="17">
+    <w:abstractNumId w:val="13"/>
+  </w:num>
+  <w:num w:numId="18">
+    <w:abstractNumId w:val="17"/>
+  </w:num>
+  <w:num w:numId="19">
     <w:abstractNumId w:val="10"/>
   </w:num>
-  <w:num w:numId="18">
-    <w:abstractNumId w:val="14"/>
+  <w:num w:numId="20">
+    <w:abstractNumId w:val="6"/>
   </w:num>
-  <w:num w:numId="19">
+  <w:num w:numId="21">
     <w:abstractNumId w:val="7"/>
+  </w:num>
+  <w:num w:numId="22">
+    <w:abstractNumId w:val="3"/>
   </w:num>
 </w:numbering>
 </file>

</xml_diff>

<commit_message>
Added a small bit of dissertation writeup
</commit_message>
<xml_diff>
--- a/Documentation/100505349Dissertation.docx
+++ b/Documentation/100505349Dissertation.docx
@@ -4884,13 +4884,8 @@
         <w:t xml:space="preserve"> put together to make a map. </w:t>
       </w:r>
       <w:r>
-        <w:t xml:space="preserve">This method has seen successful usage in games like </w:t>
-      </w:r>
-      <w:proofErr w:type="spellStart"/>
-      <w:r>
-        <w:t>Spelunky</w:t>
-      </w:r>
-      <w:proofErr w:type="spellEnd"/>
+        <w:t>This method has seen successful usage in games like Spelunky</w:t>
+      </w:r>
       <w:r>
         <w:t xml:space="preserve"> HD</w:t>
       </w:r>
@@ -5037,15 +5032,7 @@
         <w:ind w:firstLine="0"/>
       </w:pPr>
       <w:r>
-        <w:t xml:space="preserve">Another game that has some relevance to this project is the 2010 </w:t>
-      </w:r>
-      <w:proofErr w:type="spellStart"/>
-      <w:r>
-        <w:t>Firaxis</w:t>
-      </w:r>
-      <w:proofErr w:type="spellEnd"/>
-      <w:r>
-        <w:t xml:space="preserve"> game Sid Meier’s Civilization 5</w:t>
+        <w:t>Another game that has some relevance to this project is the 2010 Firaxis game Sid Meier’s Civilization 5</w:t>
       </w:r>
       <w:r>
         <w:t xml:space="preserve"> </w:t>
@@ -5562,29 +5549,13 @@
         <w:ind w:firstLine="0"/>
       </w:pPr>
       <w:r>
-        <w:t>This was done by first randomly selecting an index within the dataset containing the names of various cities, the first number of characters from this name would then be stored in memory. The algorithm would then find another random index, and compare the last stored character to the character in the same position in the character array (For example, if the memory stored the words “</w:t>
-      </w:r>
-      <w:proofErr w:type="spellStart"/>
-      <w:r>
-        <w:t>Lond</w:t>
-      </w:r>
-      <w:proofErr w:type="spellEnd"/>
-      <w:r>
-        <w:t xml:space="preserve">”, a comparison against the city of “Leeds” would return true, as the fourth character is shared), </w:t>
+        <w:t xml:space="preserve">This was done by first randomly selecting an index within the dataset containing the names of various cities, the first number of characters from this name would then be stored in memory. The algorithm would then find another random index, and compare the last stored character to the character in the same position in the character array (For example, if the memory stored the words “Lond”, a comparison against the city of “Leeds” would return true, as the fourth character is shared), </w:t>
       </w:r>
       <w:r>
         <w:t>after which</w:t>
       </w:r>
       <w:r>
-        <w:t xml:space="preserve"> the mechanism would pull a number of characters from this word to append to the original memory (In the listed example, this would produce “</w:t>
-      </w:r>
-      <w:proofErr w:type="spellStart"/>
-      <w:r>
-        <w:t>Londs</w:t>
-      </w:r>
-      <w:proofErr w:type="spellEnd"/>
-      <w:r>
-        <w:t>”).</w:t>
+        <w:t xml:space="preserve"> the mechanism would pull a number of characters from this word to append to the original memory (In the listed example, this would produce “Londs”).</w:t>
       </w:r>
       <w:r>
         <w:t xml:space="preserve"> This process would continue until the system reached a blank character or no names that fit the con</w:t>
@@ -10022,27 +9993,14 @@
                             <w:r>
                               <w:t xml:space="preserve">Figure </w:t>
                             </w:r>
-                            <w:r>
-                              <w:fldChar w:fldCharType="begin"/>
-                            </w:r>
-                            <w:r>
-                              <w:instrText xml:space="preserve"> SEQ Figure \* ARABIC </w:instrText>
-                            </w:r>
-                            <w:r>
-                              <w:fldChar w:fldCharType="separate"/>
-                            </w:r>
-                            <w:r>
-                              <w:rPr>
-                                <w:noProof/>
-                              </w:rPr>
-                              <w:t>1</w:t>
-                            </w:r>
-                            <w:r>
-                              <w:rPr>
-                                <w:noProof/>
-                              </w:rPr>
-                              <w:fldChar w:fldCharType="end"/>
-                            </w:r>
+                            <w:fldSimple w:instr=" SEQ Figure \* ARABIC ">
+                              <w:r>
+                                <w:rPr>
+                                  <w:noProof/>
+                                </w:rPr>
+                                <w:t>1</w:t>
+                              </w:r>
+                            </w:fldSimple>
                             <w:r>
                               <w:t xml:space="preserve"> A world generated using the world generation algorithm</w:t>
                             </w:r>
@@ -10082,27 +10040,14 @@
                       <w:r>
                         <w:t xml:space="preserve">Figure </w:t>
                       </w:r>
-                      <w:r>
-                        <w:fldChar w:fldCharType="begin"/>
-                      </w:r>
-                      <w:r>
-                        <w:instrText xml:space="preserve"> SEQ Figure \* ARABIC </w:instrText>
-                      </w:r>
-                      <w:r>
-                        <w:fldChar w:fldCharType="separate"/>
-                      </w:r>
-                      <w:r>
-                        <w:rPr>
-                          <w:noProof/>
-                        </w:rPr>
-                        <w:t>1</w:t>
-                      </w:r>
-                      <w:r>
-                        <w:rPr>
-                          <w:noProof/>
-                        </w:rPr>
-                        <w:fldChar w:fldCharType="end"/>
-                      </w:r>
+                      <w:fldSimple w:instr=" SEQ Figure \* ARABIC ">
+                        <w:r>
+                          <w:rPr>
+                            <w:noProof/>
+                          </w:rPr>
+                          <w:t>1</w:t>
+                        </w:r>
+                      </w:fldSimple>
                       <w:r>
                         <w:t xml:space="preserve"> A world generated using the world generation algorithm</w:t>
                       </w:r>
@@ -10375,27 +10320,14 @@
                             <w:r>
                               <w:t xml:space="preserve">Figure </w:t>
                             </w:r>
-                            <w:r>
-                              <w:fldChar w:fldCharType="begin"/>
-                            </w:r>
-                            <w:r>
-                              <w:instrText xml:space="preserve"> SEQ Figure \* ARABIC </w:instrText>
-                            </w:r>
-                            <w:r>
-                              <w:fldChar w:fldCharType="separate"/>
-                            </w:r>
-                            <w:r>
-                              <w:rPr>
-                                <w:noProof/>
-                              </w:rPr>
-                              <w:t>3</w:t>
-                            </w:r>
-                            <w:r>
-                              <w:rPr>
-                                <w:noProof/>
-                              </w:rPr>
-                              <w:fldChar w:fldCharType="end"/>
-                            </w:r>
+                            <w:fldSimple w:instr=" SEQ Figure \* ARABIC ">
+                              <w:r>
+                                <w:rPr>
+                                  <w:noProof/>
+                                </w:rPr>
+                                <w:t>3</w:t>
+                              </w:r>
+                            </w:fldSimple>
                             <w:r>
                               <w:t xml:space="preserve"> An elevation map. Showing green land as flat land - yellow land as hills and red land as mountains.</w:t>
                             </w:r>
@@ -10431,27 +10363,14 @@
                       <w:r>
                         <w:t xml:space="preserve">Figure </w:t>
                       </w:r>
-                      <w:r>
-                        <w:fldChar w:fldCharType="begin"/>
-                      </w:r>
-                      <w:r>
-                        <w:instrText xml:space="preserve"> SEQ Figure \* ARABIC </w:instrText>
-                      </w:r>
-                      <w:r>
-                        <w:fldChar w:fldCharType="separate"/>
-                      </w:r>
-                      <w:r>
-                        <w:rPr>
-                          <w:noProof/>
-                        </w:rPr>
-                        <w:t>3</w:t>
-                      </w:r>
-                      <w:r>
-                        <w:rPr>
-                          <w:noProof/>
-                        </w:rPr>
-                        <w:fldChar w:fldCharType="end"/>
-                      </w:r>
+                      <w:fldSimple w:instr=" SEQ Figure \* ARABIC ">
+                        <w:r>
+                          <w:rPr>
+                            <w:noProof/>
+                          </w:rPr>
+                          <w:t>3</w:t>
+                        </w:r>
+                      </w:fldSimple>
                       <w:r>
                         <w:t xml:space="preserve"> An elevation map. Showing green land as flat land - yellow land as hills and red land as mountains.</w:t>
                       </w:r>
@@ -10577,27 +10496,14 @@
                             <w:r>
                               <w:t xml:space="preserve">Figure </w:t>
                             </w:r>
-                            <w:r>
-                              <w:fldChar w:fldCharType="begin"/>
-                            </w:r>
-                            <w:r>
-                              <w:instrText xml:space="preserve"> SEQ Figure \* ARABIC </w:instrText>
-                            </w:r>
-                            <w:r>
-                              <w:fldChar w:fldCharType="separate"/>
-                            </w:r>
-                            <w:r>
-                              <w:rPr>
-                                <w:noProof/>
-                              </w:rPr>
-                              <w:t>2</w:t>
-                            </w:r>
-                            <w:r>
-                              <w:rPr>
-                                <w:noProof/>
-                              </w:rPr>
-                              <w:fldChar w:fldCharType="end"/>
-                            </w:r>
+                            <w:fldSimple w:instr=" SEQ Figure \* ARABIC ">
+                              <w:r>
+                                <w:rPr>
+                                  <w:noProof/>
+                                </w:rPr>
+                                <w:t>2</w:t>
+                              </w:r>
+                            </w:fldSimple>
                             <w:r>
                               <w:t xml:space="preserve"> An example of the map mode window. Each icon representing a different displayable property on the map. In this screenshot, the elevation </w:t>
                             </w:r>
@@ -10642,27 +10548,14 @@
                       <w:r>
                         <w:t xml:space="preserve">Figure </w:t>
                       </w:r>
-                      <w:r>
-                        <w:fldChar w:fldCharType="begin"/>
-                      </w:r>
-                      <w:r>
-                        <w:instrText xml:space="preserve"> SEQ Figure \* ARABIC </w:instrText>
-                      </w:r>
-                      <w:r>
-                        <w:fldChar w:fldCharType="separate"/>
-                      </w:r>
-                      <w:r>
-                        <w:rPr>
-                          <w:noProof/>
-                        </w:rPr>
-                        <w:t>2</w:t>
-                      </w:r>
-                      <w:r>
-                        <w:rPr>
-                          <w:noProof/>
-                        </w:rPr>
-                        <w:fldChar w:fldCharType="end"/>
-                      </w:r>
+                      <w:fldSimple w:instr=" SEQ Figure \* ARABIC ">
+                        <w:r>
+                          <w:rPr>
+                            <w:noProof/>
+                          </w:rPr>
+                          <w:t>2</w:t>
+                        </w:r>
+                      </w:fldSimple>
                       <w:r>
                         <w:t xml:space="preserve"> An example of the map mode window. Each icon representing a different displayable property on the map. In this screenshot, the elevation </w:t>
                       </w:r>
@@ -10688,15 +10581,7 @@
         <w:t xml:space="preserve"> This initial procedure generated relatively flat land, with only minor inclines in the form of mountains and plateaus. To fix this, the hills procedure first sets all “Medium” elevation land to “Low” (Excluding oceans, which fall under a new property, “NA”)</w:t>
       </w:r>
       <w:r>
-        <w:t xml:space="preserve"> before selecting a random assortment of these “Low” provinces to be incremented </w:t>
-      </w:r>
-      <w:proofErr w:type="gramStart"/>
-      <w:r>
-        <w:t>to</w:t>
-      </w:r>
-      <w:proofErr w:type="gramEnd"/>
-      <w:r>
-        <w:t xml:space="preserve"> “Medium”. The implementation of hills provides a new avenue for the eventual decision-making procedure to consider – as heightened terrain </w:t>
+        <w:t xml:space="preserve"> before selecting a random assortment of these “Low” provinces to be incremented to “Medium”. The implementation of hills provides a new avenue for the eventual decision-making procedure to consider – as heightened terrain </w:t>
       </w:r>
       <w:r>
         <w:t>provides a defensive advantage to any owner of the province.</w:t>
@@ -10773,11 +10658,9 @@
           <w:numId w:val="12"/>
         </w:numPr>
       </w:pPr>
-      <w:proofErr w:type="spellStart"/>
       <w:r>
         <w:t>Krasonvi</w:t>
       </w:r>
-      <w:proofErr w:type="spellEnd"/>
     </w:p>
     <w:p>
       <w:pPr>
@@ -10799,11 +10682,9 @@
           <w:numId w:val="12"/>
         </w:numPr>
       </w:pPr>
-      <w:proofErr w:type="spellStart"/>
       <w:r>
         <w:t>Attastia</w:t>
       </w:r>
-      <w:proofErr w:type="spellEnd"/>
     </w:p>
     <w:p>
       <w:pPr>
@@ -10813,11 +10694,9 @@
           <w:numId w:val="12"/>
         </w:numPr>
       </w:pPr>
-      <w:proofErr w:type="spellStart"/>
       <w:r>
         <w:t>Endalu</w:t>
       </w:r>
-      <w:proofErr w:type="spellEnd"/>
     </w:p>
     <w:p>
       <w:pPr>
@@ -10827,11 +10706,9 @@
           <w:numId w:val="12"/>
         </w:numPr>
       </w:pPr>
-      <w:proofErr w:type="spellStart"/>
       <w:r>
         <w:t>Bajakh</w:t>
       </w:r>
-      <w:proofErr w:type="spellEnd"/>
     </w:p>
     <w:p>
       <w:pPr>
@@ -10841,11 +10718,9 @@
           <w:numId w:val="12"/>
         </w:numPr>
       </w:pPr>
-      <w:proofErr w:type="spellStart"/>
       <w:r>
         <w:t>Vantelier</w:t>
       </w:r>
-      <w:proofErr w:type="spellEnd"/>
     </w:p>
     <w:p>
       <w:pPr>
@@ -10855,11 +10730,9 @@
           <w:numId w:val="12"/>
         </w:numPr>
       </w:pPr>
-      <w:proofErr w:type="spellStart"/>
       <w:r>
         <w:t>Ameraya</w:t>
       </w:r>
-      <w:proofErr w:type="spellEnd"/>
     </w:p>
     <w:p>
       <w:pPr>
@@ -10934,27 +10807,14 @@
                             <w:r>
                               <w:t xml:space="preserve">Figure </w:t>
                             </w:r>
-                            <w:r>
-                              <w:fldChar w:fldCharType="begin"/>
-                            </w:r>
-                            <w:r>
-                              <w:instrText xml:space="preserve"> SEQ Figure \* ARABIC </w:instrText>
-                            </w:r>
-                            <w:r>
-                              <w:fldChar w:fldCharType="separate"/>
-                            </w:r>
-                            <w:r>
-                              <w:rPr>
-                                <w:noProof/>
-                              </w:rPr>
-                              <w:t>4</w:t>
-                            </w:r>
-                            <w:r>
-                              <w:rPr>
-                                <w:noProof/>
-                              </w:rPr>
-                              <w:fldChar w:fldCharType="end"/>
-                            </w:r>
+                            <w:fldSimple w:instr=" SEQ Figure \* ARABIC ">
+                              <w:r>
+                                <w:rPr>
+                                  <w:noProof/>
+                                </w:rPr>
+                                <w:t>4</w:t>
+                              </w:r>
+                            </w:fldSimple>
                             <w:r>
                               <w:t xml:space="preserve"> A map of the different cultures on a world map</w:t>
                             </w:r>
@@ -10990,27 +10850,14 @@
                       <w:r>
                         <w:t xml:space="preserve">Figure </w:t>
                       </w:r>
-                      <w:r>
-                        <w:fldChar w:fldCharType="begin"/>
-                      </w:r>
-                      <w:r>
-                        <w:instrText xml:space="preserve"> SEQ Figure \* ARABIC </w:instrText>
-                      </w:r>
-                      <w:r>
-                        <w:fldChar w:fldCharType="separate"/>
-                      </w:r>
-                      <w:r>
-                        <w:rPr>
-                          <w:noProof/>
-                        </w:rPr>
-                        <w:t>4</w:t>
-                      </w:r>
-                      <w:r>
-                        <w:rPr>
-                          <w:noProof/>
-                        </w:rPr>
-                        <w:fldChar w:fldCharType="end"/>
-                      </w:r>
+                      <w:fldSimple w:instr=" SEQ Figure \* ARABIC ">
+                        <w:r>
+                          <w:rPr>
+                            <w:noProof/>
+                          </w:rPr>
+                          <w:t>4</w:t>
+                        </w:r>
+                      </w:fldSimple>
                       <w:r>
                         <w:t xml:space="preserve"> A map of the different cultures on a world map</w:t>
                       </w:r>
@@ -11659,37 +11506,8 @@
                         <w:rPr>
                           <w:rFonts w:ascii="Cambria Math" w:hAnsi="Cambria Math"/>
                         </w:rPr>
-                        <m:t>-</m:t>
+                        <m:t>T</m:t>
                       </m:r>
-                      <m:func>
-                        <m:funcPr>
-                          <m:ctrlPr>
-                            <w:rPr>
-                              <w:rFonts w:ascii="Cambria Math" w:hAnsi="Cambria Math"/>
-                              <w:i/>
-                            </w:rPr>
-                          </m:ctrlPr>
-                        </m:funcPr>
-                        <m:fName>
-                          <m:r>
-                            <m:rPr>
-                              <m:sty m:val="p"/>
-                            </m:rPr>
-                            <w:rPr>
-                              <w:rFonts w:ascii="Cambria Math" w:hAnsi="Cambria Math"/>
-                            </w:rPr>
-                            <m:t>sec</m:t>
-                          </m:r>
-                        </m:fName>
-                        <m:e>
-                          <m:r>
-                            <w:rPr>
-                              <w:rFonts w:ascii="Cambria Math" w:hAnsi="Cambria Math"/>
-                            </w:rPr>
-                            <m:t>T</m:t>
-                          </m:r>
-                        </m:e>
-                      </m:func>
                     </m:num>
                     <m:den>
                       <m:r>
@@ -11865,6 +11683,17 @@
                 </w:rPr>
                 <m:t>10</m:t>
               </m:r>
+              <w:commentRangeStart w:id="24"/>
+              <w:commentRangeEnd w:id="24"/>
+              <m:r>
+                <m:rPr>
+                  <m:sty m:val="p"/>
+                </m:rPr>
+                <w:rPr>
+                  <w:rStyle w:val="CommentReference"/>
+                </w:rPr>
+                <w:commentReference w:id="24"/>
+              </m:r>
             </m:den>
           </m:f>
         </m:oMath>
@@ -11925,7 +11754,7 @@
                     <pic:cNvPicPr/>
                   </pic:nvPicPr>
                   <pic:blipFill rotWithShape="1">
-                    <a:blip r:embed="rId17" cstate="print">
+                    <a:blip r:embed="rId21" cstate="print">
                       <a:extLst>
                         <a:ext uri="{28A0092B-C50C-407E-A947-70E740481C1C}">
                           <a14:useLocalDpi xmlns:a14="http://schemas.microsoft.com/office/drawing/2010/main" val="0"/>
@@ -12082,27 +11911,14 @@
                             <w:r>
                               <w:t xml:space="preserve">Figure </w:t>
                             </w:r>
-                            <w:r>
-                              <w:fldChar w:fldCharType="begin"/>
-                            </w:r>
-                            <w:r>
-                              <w:instrText xml:space="preserve"> SEQ Figure \* ARABIC </w:instrText>
-                            </w:r>
-                            <w:r>
-                              <w:fldChar w:fldCharType="separate"/>
-                            </w:r>
-                            <w:r>
-                              <w:rPr>
-                                <w:noProof/>
-                              </w:rPr>
-                              <w:t>5</w:t>
-                            </w:r>
-                            <w:r>
-                              <w:rPr>
-                                <w:noProof/>
-                              </w:rPr>
-                              <w:fldChar w:fldCharType="end"/>
-                            </w:r>
+                            <w:fldSimple w:instr=" SEQ Figure \* ARABIC ">
+                              <w:r>
+                                <w:rPr>
+                                  <w:noProof/>
+                                </w:rPr>
+                                <w:t>5</w:t>
+                              </w:r>
+                            </w:fldSimple>
                             <w:r>
                               <w:t xml:space="preserve"> A world population map. In this world, civilization has largely centered around the upper right corner of the map due to its moderate temperature, high </w:t>
                             </w:r>
@@ -12144,27 +11960,14 @@
                       <w:r>
                         <w:t xml:space="preserve">Figure </w:t>
                       </w:r>
-                      <w:r>
-                        <w:fldChar w:fldCharType="begin"/>
-                      </w:r>
-                      <w:r>
-                        <w:instrText xml:space="preserve"> SEQ Figure \* ARABIC </w:instrText>
-                      </w:r>
-                      <w:r>
-                        <w:fldChar w:fldCharType="separate"/>
-                      </w:r>
-                      <w:r>
-                        <w:rPr>
-                          <w:noProof/>
-                        </w:rPr>
-                        <w:t>5</w:t>
-                      </w:r>
-                      <w:r>
-                        <w:rPr>
-                          <w:noProof/>
-                        </w:rPr>
-                        <w:fldChar w:fldCharType="end"/>
-                      </w:r>
+                      <w:fldSimple w:instr=" SEQ Figure \* ARABIC ">
+                        <w:r>
+                          <w:rPr>
+                            <w:noProof/>
+                          </w:rPr>
+                          <w:t>5</w:t>
+                        </w:r>
+                      </w:fldSimple>
                       <w:r>
                         <w:t xml:space="preserve"> A world population map. In this world, civilization has largely centered around the upper right corner of the map due to its moderate temperature, high </w:t>
                       </w:r>
@@ -12198,11 +12001,11 @@
       <w:pPr>
         <w:pStyle w:val="heading2"/>
       </w:pPr>
-      <w:bookmarkStart w:id="24" w:name="_Toc98511275"/>
+      <w:bookmarkStart w:id="25" w:name="_Toc98511275"/>
       <w:r>
         <w:t>Saving</w:t>
       </w:r>
-      <w:bookmarkEnd w:id="24"/>
+      <w:bookmarkEnd w:id="25"/>
       <w:r>
         <w:t xml:space="preserve"> </w:t>
       </w:r>
@@ -12259,23 +12062,23 @@
           <w:numId w:val="1"/>
         </w:numPr>
       </w:pPr>
-      <w:bookmarkStart w:id="25" w:name="_Toc98511276"/>
+      <w:bookmarkStart w:id="26" w:name="_Toc98511276"/>
       <w:r>
         <w:t xml:space="preserve">XML </w:t>
       </w:r>
-      <w:commentRangeStart w:id="26"/>
+      <w:commentRangeStart w:id="27"/>
       <w:r>
         <w:t>files</w:t>
       </w:r>
-      <w:commentRangeEnd w:id="26"/>
+      <w:commentRangeEnd w:id="27"/>
       <w:r>
         <w:rPr>
           <w:rStyle w:val="CommentReference"/>
           <w:b w:val="0"/>
         </w:rPr>
-        <w:commentReference w:id="26"/>
-      </w:r>
-      <w:bookmarkEnd w:id="25"/>
+        <w:commentReference w:id="27"/>
+      </w:r>
+      <w:bookmarkEnd w:id="26"/>
     </w:p>
     <w:p>
       <w:pPr>
@@ -12285,31 +12088,7 @@
         <w:t>Each save file within the document is written in an XML format – with nodes representing concepts such as provinces and cultures</w:t>
       </w:r>
       <w:r>
-        <w:t>. When first generating a world, three files are written to – “</w:t>
-      </w:r>
-      <w:proofErr w:type="spellStart"/>
-      <w:r>
-        <w:t>World.sav</w:t>
-      </w:r>
-      <w:proofErr w:type="spellEnd"/>
-      <w:r>
-        <w:t>”, “</w:t>
-      </w:r>
-      <w:proofErr w:type="spellStart"/>
-      <w:r>
-        <w:t>WorldData</w:t>
-      </w:r>
-      <w:proofErr w:type="spellEnd"/>
-      <w:r>
-        <w:t>/Provinces.xml” and “</w:t>
-      </w:r>
-      <w:proofErr w:type="spellStart"/>
-      <w:r>
-        <w:t>WorldData</w:t>
-      </w:r>
-      <w:proofErr w:type="spellEnd"/>
-      <w:r>
-        <w:t xml:space="preserve">/Cultures.xml”. The first file, the world save file defines the basic properties for a world, such as the height and width of the map, and its data will be loaded first to ensure all world configuration settings are maintained. </w:t>
+        <w:t xml:space="preserve">. When first generating a world, three files are written to – “World.sav”, “WorldData/Provinces.xml” and “WorldData/Cultures.xml”. The first file, the world save file defines the basic properties for a world, such as the height and width of the map, and its data will be loaded first to ensure all world configuration settings are maintained. </w:t>
       </w:r>
     </w:p>
     <w:p>
@@ -12361,11 +12140,11 @@
           <w:numId w:val="1"/>
         </w:numPr>
       </w:pPr>
-      <w:bookmarkStart w:id="27" w:name="_Toc98511277"/>
+      <w:bookmarkStart w:id="28" w:name="_Toc98511277"/>
       <w:r>
         <w:t>PNG files</w:t>
       </w:r>
-      <w:bookmarkEnd w:id="27"/>
+      <w:bookmarkEnd w:id="28"/>
     </w:p>
     <w:p>
       <w:pPr>
@@ -12410,11 +12189,11 @@
       <w:pPr>
         <w:pStyle w:val="heading1"/>
       </w:pPr>
-      <w:bookmarkStart w:id="28" w:name="_Toc98511278"/>
+      <w:bookmarkStart w:id="29" w:name="_Toc98511278"/>
       <w:r>
         <w:t>Simulation Design</w:t>
       </w:r>
-      <w:bookmarkEnd w:id="28"/>
+      <w:bookmarkEnd w:id="29"/>
     </w:p>
     <w:p>
       <w:pPr>
@@ -12440,11 +12219,11 @@
       <w:pPr>
         <w:pStyle w:val="heading2"/>
       </w:pPr>
-      <w:bookmarkStart w:id="29" w:name="_Toc98511279"/>
+      <w:bookmarkStart w:id="30" w:name="_Toc98511279"/>
       <w:r>
         <w:t>Empires</w:t>
       </w:r>
-      <w:bookmarkEnd w:id="29"/>
+      <w:bookmarkEnd w:id="30"/>
     </w:p>
     <w:p>
       <w:pPr>
@@ -12668,11 +12447,11 @@
           <w:numId w:val="1"/>
         </w:numPr>
       </w:pPr>
-      <w:bookmarkStart w:id="30" w:name="_Toc98511280"/>
+      <w:bookmarkStart w:id="31" w:name="_Toc98511280"/>
       <w:r>
         <w:t>Ruler</w:t>
       </w:r>
-      <w:bookmarkEnd w:id="30"/>
+      <w:bookmarkEnd w:id="31"/>
     </w:p>
     <w:p>
       <w:pPr>
@@ -13051,11 +12830,11 @@
           <w:numId w:val="1"/>
         </w:numPr>
       </w:pPr>
-      <w:bookmarkStart w:id="31" w:name="_Toc98511281"/>
+      <w:bookmarkStart w:id="32" w:name="_Toc98511281"/>
       <w:r>
         <w:t>Culture, Economy and Military</w:t>
       </w:r>
-      <w:bookmarkEnd w:id="31"/>
+      <w:bookmarkEnd w:id="32"/>
     </w:p>
     <w:p>
       <w:pPr>
@@ -13279,11 +13058,11 @@
           <w:numId w:val="1"/>
         </w:numPr>
       </w:pPr>
-      <w:bookmarkStart w:id="32" w:name="_Toc98511282"/>
+      <w:bookmarkStart w:id="33" w:name="_Toc98511282"/>
       <w:r>
         <w:t>Religion</w:t>
       </w:r>
-      <w:bookmarkEnd w:id="32"/>
+      <w:bookmarkEnd w:id="33"/>
     </w:p>
     <w:p>
       <w:pPr>
@@ -13307,11 +13086,11 @@
           <w:numId w:val="1"/>
         </w:numPr>
       </w:pPr>
-      <w:bookmarkStart w:id="33" w:name="_Toc98511283"/>
+      <w:bookmarkStart w:id="34" w:name="_Toc98511283"/>
       <w:r>
         <w:t>Technology</w:t>
       </w:r>
-      <w:bookmarkEnd w:id="33"/>
+      <w:bookmarkEnd w:id="34"/>
     </w:p>
     <w:p>
       <w:pPr>
@@ -13416,11 +13195,11 @@
           <w:numId w:val="1"/>
         </w:numPr>
       </w:pPr>
-      <w:bookmarkStart w:id="34" w:name="_Toc98511284"/>
+      <w:bookmarkStart w:id="35" w:name="_Toc98511284"/>
       <w:r>
         <w:t>Opinions</w:t>
       </w:r>
-      <w:bookmarkEnd w:id="34"/>
+      <w:bookmarkEnd w:id="35"/>
       <w:r>
         <w:t xml:space="preserve"> </w:t>
       </w:r>
@@ -13592,12 +13371,12 @@
           <w:numId w:val="1"/>
         </w:numPr>
       </w:pPr>
-      <w:bookmarkStart w:id="35" w:name="_Toc98511285"/>
+      <w:bookmarkStart w:id="36" w:name="_Toc98511285"/>
       <w:r>
         <w:lastRenderedPageBreak/>
         <w:t>War</w:t>
       </w:r>
-      <w:bookmarkEnd w:id="35"/>
+      <w:bookmarkEnd w:id="36"/>
     </w:p>
     <w:p>
       <w:pPr>
@@ -13669,16 +13448,16 @@
       <w:r>
         <w:t xml:space="preserve">Modifiers for the attacker side are as </w:t>
       </w:r>
-      <w:commentRangeStart w:id="36"/>
+      <w:commentRangeStart w:id="37"/>
       <w:r>
         <w:t>follows</w:t>
       </w:r>
-      <w:commentRangeEnd w:id="36"/>
+      <w:commentRangeEnd w:id="37"/>
       <w:r>
         <w:rPr>
           <w:rStyle w:val="CommentReference"/>
         </w:rPr>
-        <w:commentReference w:id="36"/>
+        <w:commentReference w:id="37"/>
       </w:r>
       <w:r>
         <w:t>:</w:t>
@@ -13895,13 +13674,7 @@
                 <w:rPr>
                   <w:rFonts w:ascii="Cambria Math" w:hAnsi="Cambria Math"/>
                 </w:rPr>
-                <m:t>MyAdjacentProvinces</m:t>
-              </m:r>
-              <m:r>
-                <w:rPr>
-                  <w:rFonts w:ascii="Cambria Math" w:hAnsi="Cambria Math"/>
-                </w:rPr>
-                <m:t>-1</m:t>
+                <m:t>MyAdjacentProvinces-1</m:t>
               </m:r>
             </m:num>
             <m:den>
@@ -14130,14 +13903,14 @@
           <w:numId w:val="1"/>
         </w:numPr>
       </w:pPr>
-      <w:bookmarkStart w:id="37" w:name="_Toc98511286"/>
+      <w:bookmarkStart w:id="38" w:name="_Toc98511286"/>
       <w:r>
         <w:t xml:space="preserve">Unrest &amp; </w:t>
       </w:r>
       <w:r>
         <w:t>Rebellions</w:t>
       </w:r>
-      <w:bookmarkEnd w:id="37"/>
+      <w:bookmarkEnd w:id="38"/>
     </w:p>
     <w:p>
       <w:pPr>
@@ -14331,16 +14104,16 @@
       <w:r>
         <w:t xml:space="preserve">In this conflict, the former empire gains no war exhaustion from retaking land, regardless of casualties, meaning </w:t>
       </w:r>
-      <w:commentRangeStart w:id="38"/>
+      <w:commentRangeStart w:id="39"/>
       <w:r>
         <w:t>they</w:t>
       </w:r>
-      <w:commentRangeEnd w:id="38"/>
+      <w:commentRangeEnd w:id="39"/>
       <w:r>
         <w:rPr>
           <w:rStyle w:val="CommentReference"/>
         </w:rPr>
-        <w:commentReference w:id="38"/>
+        <w:commentReference w:id="39"/>
       </w:r>
       <w:r>
         <w:t xml:space="preserve"> will only surrender if outmatched by their enemies.</w:t>
@@ -14430,11 +14203,11 @@
       <w:pPr>
         <w:pStyle w:val="heading2"/>
       </w:pPr>
-      <w:bookmarkStart w:id="39" w:name="_Toc98511287"/>
+      <w:bookmarkStart w:id="40" w:name="_Toc98511287"/>
       <w:r>
         <w:t>Action Design</w:t>
       </w:r>
-      <w:bookmarkEnd w:id="39"/>
+      <w:bookmarkEnd w:id="40"/>
     </w:p>
     <w:p>
       <w:pPr>
@@ -14453,44 +14226,141 @@
         <w:t>manually – allowing for the testing of each feature without having to implement the artificial intelligence first.</w:t>
       </w:r>
       <w:r>
-        <w:t xml:space="preserve"> This segment will outline these actions and their impacts and costs.</w:t>
+        <w:t xml:space="preserve"> This segment will outline these actions</w:t>
+      </w:r>
+      <w:r>
+        <w:t xml:space="preserve">, </w:t>
+      </w:r>
+      <w:r>
+        <w:t xml:space="preserve">their </w:t>
+      </w:r>
+      <w:r>
+        <w:t>requirements,</w:t>
+      </w:r>
+      <w:r>
+        <w:t xml:space="preserve"> and </w:t>
+      </w:r>
+      <w:r>
+        <w:t>the impacts of these actions</w:t>
+      </w:r>
+      <w:r>
+        <w:t>.</w:t>
       </w:r>
     </w:p>
     <w:p>
       <w:pPr>
         <w:pStyle w:val="heading2"/>
-      </w:pPr>
-      <w:bookmarkStart w:id="40" w:name="_Toc98511288"/>
+        <w:numPr>
+          <w:ilvl w:val="2"/>
+          <w:numId w:val="1"/>
+        </w:numPr>
+      </w:pPr>
+      <w:r>
+        <w:t>Spawning</w:t>
+      </w:r>
+      <w:r>
+        <w:t xml:space="preserve"> &amp; Expanding</w:t>
+      </w:r>
+    </w:p>
+    <w:p>
+      <w:pPr>
+        <w:ind w:firstLine="0"/>
+      </w:pPr>
+      <w:r>
+        <w:t xml:space="preserve">The most important thing in the development of a nation is its </w:t>
+      </w:r>
+      <w:r>
+        <w:t>formation</w:t>
+      </w:r>
+      <w:r>
+        <w:t>. In real life, the earliest nations formed from agrarian communities – people would concentrate around areas of stable food production, and social hierarchies would form, eventually leading to the development of simple governments and foreign relations</w:t>
+      </w:r>
+      <w:r>
+        <w:t xml:space="preserve"> </w:t>
+      </w:r>
+      <w:r>
+        <w:rPr>
+          <w:b/>
+          <w:bCs/>
+        </w:rPr>
+        <w:t>(CITE)</w:t>
+      </w:r>
+      <w:r>
+        <w:t xml:space="preserve">. </w:t>
+      </w:r>
+      <w:r>
+        <w:t xml:space="preserve">In this project, the flora and fauna of a region is used to determine the prehistory populations of a region, and therefore the existing population metric can be used to determine where these </w:t>
+      </w:r>
+      <w:r>
+        <w:t>nations form.</w:t>
+      </w:r>
+    </w:p>
+    <w:p>
+      <w:pPr>
+        <w:ind w:firstLine="0"/>
+      </w:pPr>
+    </w:p>
+    <w:p>
+      <w:pPr>
+        <w:ind w:firstLine="0"/>
+      </w:pPr>
+      <w:r>
+        <w:t>Nation formation is largely handled by the</w:t>
+      </w:r>
+      <w:r>
+        <w:t xml:space="preserve"> simulator itself – rather than any natural action</w:t>
+      </w:r>
+      <w:r>
+        <w:t xml:space="preserve"> </w:t>
+      </w:r>
+    </w:p>
+    <w:p>
+      <w:pPr>
+        <w:pStyle w:val="heading2"/>
+      </w:pPr>
+      <w:bookmarkStart w:id="41" w:name="_Toc98511288"/>
       <w:r>
         <w:t xml:space="preserve">Artificial </w:t>
       </w:r>
-      <w:commentRangeStart w:id="41"/>
+      <w:commentRangeStart w:id="42"/>
       <w:r>
         <w:t>Intelligence</w:t>
       </w:r>
-      <w:commentRangeEnd w:id="41"/>
+      <w:commentRangeEnd w:id="42"/>
       <w:r>
         <w:rPr>
           <w:rStyle w:val="CommentReference"/>
           <w:b w:val="0"/>
         </w:rPr>
-        <w:commentReference w:id="41"/>
-      </w:r>
-      <w:r>
-        <w:t xml:space="preserve"> Design</w:t>
-      </w:r>
-      <w:bookmarkEnd w:id="40"/>
+        <w:commentReference w:id="42"/>
+      </w:r>
+      <w:r>
+        <w:t xml:space="preserve"> </w:t>
+      </w:r>
+      <w:commentRangeStart w:id="43"/>
+      <w:r>
+        <w:t>Design</w:t>
+      </w:r>
+      <w:bookmarkEnd w:id="41"/>
+      <w:commentRangeEnd w:id="43"/>
+      <w:r>
+        <w:rPr>
+          <w:rStyle w:val="CommentReference"/>
+          <w:b w:val="0"/>
+        </w:rPr>
+        <w:commentReference w:id="43"/>
+      </w:r>
     </w:p>
     <w:p>
       <w:pPr>
         <w:pStyle w:val="heading1"/>
         <w:textAlignment w:val="baseline"/>
       </w:pPr>
-      <w:bookmarkStart w:id="42" w:name="_Toc98511289"/>
+      <w:bookmarkStart w:id="44" w:name="_Toc98511289"/>
       <w:r>
         <w:t>Bibliography</w:t>
       </w:r>
-      <w:bookmarkEnd w:id="42"/>
+      <w:bookmarkEnd w:id="44"/>
       <w:r>
         <w:rPr>
           <w:noProof/>
@@ -14803,6 +14673,7 @@
                 <w:rPr>
                   <w:noProof/>
                 </w:rPr>
+                <w:lastRenderedPageBreak/>
                 <w:t xml:space="preserve">Mossmouth, 2013. </w:t>
               </w:r>
               <w:r>
@@ -15013,7 +14884,6 @@
                 <w:rPr>
                   <w:noProof/>
                 </w:rPr>
-                <w:lastRenderedPageBreak/>
                 <w:t xml:space="preserve">Valve Corporation, 2014. </w:t>
               </w:r>
               <w:r>
@@ -15077,7 +14947,7 @@
 
 <file path=word/comments.xml><?xml version="1.0" encoding="utf-8"?>
 <w:comments xmlns:wpc="http://schemas.microsoft.com/office/word/2010/wordprocessingCanvas" xmlns:cx="http://schemas.microsoft.com/office/drawing/2014/chartex" xmlns:cx1="http://schemas.microsoft.com/office/drawing/2015/9/8/chartex" xmlns:cx2="http://schemas.microsoft.com/office/drawing/2015/10/21/chartex" xmlns:cx3="http://schemas.microsoft.com/office/drawing/2016/5/9/chartex" xmlns:cx4="http://schemas.microsoft.com/office/drawing/2016/5/10/chartex" xmlns:cx5="http://schemas.microsoft.com/office/drawing/2016/5/11/chartex" xmlns:cx6="http://schemas.microsoft.com/office/drawing/2016/5/12/chartex" xmlns:cx7="http://schemas.microsoft.com/office/drawing/2016/5/13/chartex" xmlns:cx8="http://schemas.microsoft.com/office/drawing/2016/5/14/chartex" xmlns:mc="http://schemas.openxmlformats.org/markup-compatibility/2006" xmlns:aink="http://schemas.microsoft.com/office/drawing/2016/ink" xmlns:am3d="http://schemas.microsoft.com/office/drawing/2017/model3d" xmlns:o="urn:schemas-microsoft-com:office:office" xmlns:r="http://schemas.openxmlformats.org/officeDocument/2006/relationships" xmlns:m="http://schemas.openxmlformats.org/officeDocument/2006/math" xmlns:v="urn:schemas-microsoft-com:vml" xmlns:wp14="http://schemas.microsoft.com/office/word/2010/wordprocessingDrawing" xmlns:wp="http://schemas.openxmlformats.org/drawingml/2006/wordprocessingDrawing" xmlns:w10="urn:schemas-microsoft-com:office:word" xmlns:w="http://schemas.openxmlformats.org/wordprocessingml/2006/main" xmlns:w14="http://schemas.microsoft.com/office/word/2010/wordml" xmlns:w15="http://schemas.microsoft.com/office/word/2012/wordml" xmlns:w16cex="http://schemas.microsoft.com/office/word/2018/wordml/cex" xmlns:w16cid="http://schemas.microsoft.com/office/word/2016/wordml/cid" xmlns:w16="http://schemas.microsoft.com/office/word/2018/wordml" xmlns:w16sdtdh="http://schemas.microsoft.com/office/word/2020/wordml/sdtdatahash" xmlns:w16se="http://schemas.microsoft.com/office/word/2015/wordml/symex" xmlns:wpg="http://schemas.microsoft.com/office/word/2010/wordprocessingGroup" xmlns:wpi="http://schemas.microsoft.com/office/word/2010/wordprocessingInk" xmlns:wne="http://schemas.microsoft.com/office/word/2006/wordml" xmlns:wps="http://schemas.microsoft.com/office/word/2010/wordprocessingShape" mc:Ignorable="w14 w15 w16se w16cid w16 w16cex w16sdtdh wp14">
-  <w:comment w:id="26" w:author="Jamie Gorman" w:date="2022-03-17T15:11:00Z" w:initials="JG">
+  <w:comment w:id="24" w:author="Jamie Gorman [2]" w:date="2022-03-21T14:02:00Z" w:initials="JG">
     <w:p>
       <w:pPr>
         <w:pStyle w:val="CommentText"/>
@@ -15089,17 +14959,14 @@
         <w:annotationRef/>
       </w:r>
       <w:r>
-        <w:t>May be missing files here and in PNG section</w:t>
-      </w:r>
-      <w:r>
-        <w:t xml:space="preserve">. Add mention of Empires.xml </w:t>
-      </w:r>
-      <w:r>
-        <w:t>and relgions.xml</w:t>
+        <w:t>Check this algorithm is correct</w:t>
+      </w:r>
+      <w:r>
+        <w:t>. OR maybe revert changes and discuss change in the development segment</w:t>
       </w:r>
     </w:p>
   </w:comment>
-  <w:comment w:id="36" w:author="Jamie Gorman" w:date="2022-03-18T15:07:00Z" w:initials="JG">
+  <w:comment w:id="27" w:author="Jamie Gorman" w:date="2022-03-17T15:11:00Z" w:initials="JG">
     <w:p>
       <w:pPr>
         <w:pStyle w:val="CommentText"/>
@@ -15111,11 +14978,17 @@
         <w:annotationRef/>
       </w:r>
       <w:r>
-        <w:t>If I add time-of-year stuff, change this as appropriate</w:t>
+        <w:t>May be missing files here and in PNG section</w:t>
+      </w:r>
+      <w:r>
+        <w:t xml:space="preserve">. Add mention of Empires.xml </w:t>
+      </w:r>
+      <w:r>
+        <w:t>and relgions.xml</w:t>
       </w:r>
     </w:p>
   </w:comment>
-  <w:comment w:id="38" w:author="Jamie Gorman" w:date="2022-03-18T15:39:00Z" w:initials="JG">
+  <w:comment w:id="37" w:author="Jamie Gorman" w:date="2022-03-18T15:07:00Z" w:initials="JG">
     <w:p>
       <w:pPr>
         <w:pStyle w:val="CommentText"/>
@@ -15127,11 +15000,11 @@
         <w:annotationRef/>
       </w:r>
       <w:r>
-        <w:t xml:space="preserve">Add this </w:t>
+        <w:t>If I add time-of-year stuff, change this as appropriate</w:t>
       </w:r>
     </w:p>
   </w:comment>
-  <w:comment w:id="41" w:author="Jamie Gorman" w:date="2022-03-18T14:44:00Z" w:initials="JG">
+  <w:comment w:id="39" w:author="Jamie Gorman" w:date="2022-03-18T15:39:00Z" w:initials="JG">
     <w:p>
       <w:pPr>
         <w:pStyle w:val="CommentText"/>
@@ -15143,7 +15016,39 @@
         <w:annotationRef/>
       </w:r>
       <w:r>
+        <w:t xml:space="preserve">Add this </w:t>
+      </w:r>
+    </w:p>
+  </w:comment>
+  <w:comment w:id="42" w:author="Jamie Gorman" w:date="2022-03-18T14:44:00Z" w:initials="JG">
+    <w:p>
+      <w:pPr>
+        <w:pStyle w:val="CommentText"/>
+      </w:pPr>
+      <w:r>
+        <w:rPr>
+          <w:rStyle w:val="CommentReference"/>
+        </w:rPr>
+        <w:annotationRef/>
+      </w:r>
+      <w:r>
         <w:t>Add personal value stuff</w:t>
+      </w:r>
+    </w:p>
+  </w:comment>
+  <w:comment w:id="43" w:author="Jamie Gorman [2]" w:date="2022-03-21T14:05:00Z" w:initials="JG">
+    <w:p>
+      <w:pPr>
+        <w:pStyle w:val="CommentText"/>
+      </w:pPr>
+      <w:r>
+        <w:rPr>
+          <w:rStyle w:val="CommentReference"/>
+        </w:rPr>
+        <w:annotationRef/>
+      </w:r>
+      <w:r>
+        <w:t>Add discussion on spawn requirements</w:t>
       </w:r>
     </w:p>
   </w:comment>
@@ -15152,28 +15057,34 @@
 
 <file path=word/commentsExtended.xml><?xml version="1.0" encoding="utf-8"?>
 <w15:commentsEx xmlns:wpc="http://schemas.microsoft.com/office/word/2010/wordprocessingCanvas" xmlns:cx="http://schemas.microsoft.com/office/drawing/2014/chartex" xmlns:cx1="http://schemas.microsoft.com/office/drawing/2015/9/8/chartex" xmlns:cx2="http://schemas.microsoft.com/office/drawing/2015/10/21/chartex" xmlns:cx3="http://schemas.microsoft.com/office/drawing/2016/5/9/chartex" xmlns:cx4="http://schemas.microsoft.com/office/drawing/2016/5/10/chartex" xmlns:cx5="http://schemas.microsoft.com/office/drawing/2016/5/11/chartex" xmlns:cx6="http://schemas.microsoft.com/office/drawing/2016/5/12/chartex" xmlns:cx7="http://schemas.microsoft.com/office/drawing/2016/5/13/chartex" xmlns:cx8="http://schemas.microsoft.com/office/drawing/2016/5/14/chartex" xmlns:mc="http://schemas.openxmlformats.org/markup-compatibility/2006" xmlns:aink="http://schemas.microsoft.com/office/drawing/2016/ink" xmlns:am3d="http://schemas.microsoft.com/office/drawing/2017/model3d" xmlns:o="urn:schemas-microsoft-com:office:office" xmlns:r="http://schemas.openxmlformats.org/officeDocument/2006/relationships" xmlns:m="http://schemas.openxmlformats.org/officeDocument/2006/math" xmlns:v="urn:schemas-microsoft-com:vml" xmlns:wp14="http://schemas.microsoft.com/office/word/2010/wordprocessingDrawing" xmlns:wp="http://schemas.openxmlformats.org/drawingml/2006/wordprocessingDrawing" xmlns:w10="urn:schemas-microsoft-com:office:word" xmlns:w="http://schemas.openxmlformats.org/wordprocessingml/2006/main" xmlns:w14="http://schemas.microsoft.com/office/word/2010/wordml" xmlns:w15="http://schemas.microsoft.com/office/word/2012/wordml" xmlns:w16cex="http://schemas.microsoft.com/office/word/2018/wordml/cex" xmlns:w16cid="http://schemas.microsoft.com/office/word/2016/wordml/cid" xmlns:w16="http://schemas.microsoft.com/office/word/2018/wordml" xmlns:w16sdtdh="http://schemas.microsoft.com/office/word/2020/wordml/sdtdatahash" xmlns:w16se="http://schemas.microsoft.com/office/word/2015/wordml/symex" xmlns:wpg="http://schemas.microsoft.com/office/word/2010/wordprocessingGroup" xmlns:wpi="http://schemas.microsoft.com/office/word/2010/wordprocessingInk" xmlns:wne="http://schemas.microsoft.com/office/word/2006/wordml" xmlns:wps="http://schemas.microsoft.com/office/word/2010/wordprocessingShape" mc:Ignorable="w14 w15 w16se w16cid w16 w16cex w16sdtdh wp14">
+  <w15:commentEx w15:paraId="5154FD7F" w15:done="0"/>
   <w15:commentEx w15:paraId="3FC887D4" w15:done="0"/>
   <w15:commentEx w15:paraId="4243CF54" w15:done="0"/>
   <w15:commentEx w15:paraId="68D89EAB" w15:done="0"/>
   <w15:commentEx w15:paraId="18C0298A" w15:done="0"/>
+  <w15:commentEx w15:paraId="23B3CF1C" w15:done="0"/>
 </w15:commentsEx>
 </file>
 
 <file path=word/commentsExtensible.xml><?xml version="1.0" encoding="utf-8"?>
 <w16cex:commentsExtensible xmlns:wpc="http://schemas.microsoft.com/office/word/2010/wordprocessingCanvas" xmlns:cx="http://schemas.microsoft.com/office/drawing/2014/chartex" xmlns:cx1="http://schemas.microsoft.com/office/drawing/2015/9/8/chartex" xmlns:cx2="http://schemas.microsoft.com/office/drawing/2015/10/21/chartex" xmlns:cx3="http://schemas.microsoft.com/office/drawing/2016/5/9/chartex" xmlns:cx4="http://schemas.microsoft.com/office/drawing/2016/5/10/chartex" xmlns:cx5="http://schemas.microsoft.com/office/drawing/2016/5/11/chartex" xmlns:cx6="http://schemas.microsoft.com/office/drawing/2016/5/12/chartex" xmlns:cx7="http://schemas.microsoft.com/office/drawing/2016/5/13/chartex" xmlns:cx8="http://schemas.microsoft.com/office/drawing/2016/5/14/chartex" xmlns:mc="http://schemas.openxmlformats.org/markup-compatibility/2006" xmlns:aink="http://schemas.microsoft.com/office/drawing/2016/ink" xmlns:am3d="http://schemas.microsoft.com/office/drawing/2017/model3d" xmlns:o="urn:schemas-microsoft-com:office:office" xmlns:r="http://schemas.openxmlformats.org/officeDocument/2006/relationships" xmlns:m="http://schemas.openxmlformats.org/officeDocument/2006/math" xmlns:v="urn:schemas-microsoft-com:vml" xmlns:wp14="http://schemas.microsoft.com/office/word/2010/wordprocessingDrawing" xmlns:wp="http://schemas.openxmlformats.org/drawingml/2006/wordprocessingDrawing" xmlns:w10="urn:schemas-microsoft-com:office:word" xmlns:w="http://schemas.openxmlformats.org/wordprocessingml/2006/main" xmlns:w14="http://schemas.microsoft.com/office/word/2010/wordml" xmlns:w15="http://schemas.microsoft.com/office/word/2012/wordml" xmlns:w16cex="http://schemas.microsoft.com/office/word/2018/wordml/cex" xmlns:w16cid="http://schemas.microsoft.com/office/word/2016/wordml/cid" xmlns:w16="http://schemas.microsoft.com/office/word/2018/wordml" xmlns:w16sdtdh="http://schemas.microsoft.com/office/word/2020/wordml/sdtdatahash" xmlns:w16se="http://schemas.microsoft.com/office/word/2015/wordml/symex" xmlns:wpg="http://schemas.microsoft.com/office/word/2010/wordprocessingGroup" xmlns:wpi="http://schemas.microsoft.com/office/word/2010/wordprocessingInk" xmlns:wne="http://schemas.microsoft.com/office/word/2006/wordml" xmlns:wps="http://schemas.microsoft.com/office/word/2010/wordprocessingShape" mc:Ignorable="w14 w15 w16se w16cid w16 w16cex w16sdtdh wp14">
+  <w16cex:commentExtensible w16cex:durableId="25E303F6" w16cex:dateUtc="2022-03-21T14:02:00Z"/>
   <w16cex:commentExtensible w16cex:durableId="25DDCE25" w16cex:dateUtc="2022-03-17T15:11:00Z"/>
   <w16cex:commentExtensible w16cex:durableId="25DF1EAA" w16cex:dateUtc="2022-03-18T15:07:00Z"/>
   <w16cex:commentExtensible w16cex:durableId="25DF263F" w16cex:dateUtc="2022-03-18T15:39:00Z"/>
   <w16cex:commentExtensible w16cex:durableId="25DF194A" w16cex:dateUtc="2022-03-18T14:44:00Z"/>
+  <w16cex:commentExtensible w16cex:durableId="25E30495" w16cex:dateUtc="2022-03-21T14:05:00Z"/>
 </w16cex:commentsExtensible>
 </file>
 
 <file path=word/commentsIds.xml><?xml version="1.0" encoding="utf-8"?>
 <w16cid:commentsIds xmlns:wpc="http://schemas.microsoft.com/office/word/2010/wordprocessingCanvas" xmlns:cx="http://schemas.microsoft.com/office/drawing/2014/chartex" xmlns:cx1="http://schemas.microsoft.com/office/drawing/2015/9/8/chartex" xmlns:cx2="http://schemas.microsoft.com/office/drawing/2015/10/21/chartex" xmlns:cx3="http://schemas.microsoft.com/office/drawing/2016/5/9/chartex" xmlns:cx4="http://schemas.microsoft.com/office/drawing/2016/5/10/chartex" xmlns:cx5="http://schemas.microsoft.com/office/drawing/2016/5/11/chartex" xmlns:cx6="http://schemas.microsoft.com/office/drawing/2016/5/12/chartex" xmlns:cx7="http://schemas.microsoft.com/office/drawing/2016/5/13/chartex" xmlns:cx8="http://schemas.microsoft.com/office/drawing/2016/5/14/chartex" xmlns:mc="http://schemas.openxmlformats.org/markup-compatibility/2006" xmlns:aink="http://schemas.microsoft.com/office/drawing/2016/ink" xmlns:am3d="http://schemas.microsoft.com/office/drawing/2017/model3d" xmlns:o="urn:schemas-microsoft-com:office:office" xmlns:r="http://schemas.openxmlformats.org/officeDocument/2006/relationships" xmlns:m="http://schemas.openxmlformats.org/officeDocument/2006/math" xmlns:v="urn:schemas-microsoft-com:vml" xmlns:wp14="http://schemas.microsoft.com/office/word/2010/wordprocessingDrawing" xmlns:wp="http://schemas.openxmlformats.org/drawingml/2006/wordprocessingDrawing" xmlns:w10="urn:schemas-microsoft-com:office:word" xmlns:w="http://schemas.openxmlformats.org/wordprocessingml/2006/main" xmlns:w14="http://schemas.microsoft.com/office/word/2010/wordml" xmlns:w15="http://schemas.microsoft.com/office/word/2012/wordml" xmlns:w16cex="http://schemas.microsoft.com/office/word/2018/wordml/cex" xmlns:w16cid="http://schemas.microsoft.com/office/word/2016/wordml/cid" xmlns:w16="http://schemas.microsoft.com/office/word/2018/wordml" xmlns:w16sdtdh="http://schemas.microsoft.com/office/word/2020/wordml/sdtdatahash" xmlns:w16se="http://schemas.microsoft.com/office/word/2015/wordml/symex" xmlns:wpg="http://schemas.microsoft.com/office/word/2010/wordprocessingGroup" xmlns:wpi="http://schemas.microsoft.com/office/word/2010/wordprocessingInk" xmlns:wne="http://schemas.microsoft.com/office/word/2006/wordml" xmlns:wps="http://schemas.microsoft.com/office/word/2010/wordprocessingShape" mc:Ignorable="w14 w15 w16se w16cid w16 w16cex w16sdtdh wp14">
+  <w16cid:commentId w16cid:paraId="5154FD7F" w16cid:durableId="25E303F6"/>
   <w16cid:commentId w16cid:paraId="3FC887D4" w16cid:durableId="25DDCE25"/>
   <w16cid:commentId w16cid:paraId="4243CF54" w16cid:durableId="25DF1EAA"/>
   <w16cid:commentId w16cid:paraId="68D89EAB" w16cid:durableId="25DF263F"/>
   <w16cid:commentId w16cid:paraId="18C0298A" w16cid:durableId="25DF194A"/>
+  <w16cid:commentId w16cid:paraId="23B3CF1C" w16cid:durableId="25E30495"/>
 </w16cid:commentsIds>
 </file>
 
@@ -17995,6 +17906,9 @@
 
 <file path=word/people.xml><?xml version="1.0" encoding="utf-8"?>
 <w15:people xmlns:wpc="http://schemas.microsoft.com/office/word/2010/wordprocessingCanvas" xmlns:cx="http://schemas.microsoft.com/office/drawing/2014/chartex" xmlns:cx1="http://schemas.microsoft.com/office/drawing/2015/9/8/chartex" xmlns:cx2="http://schemas.microsoft.com/office/drawing/2015/10/21/chartex" xmlns:cx3="http://schemas.microsoft.com/office/drawing/2016/5/9/chartex" xmlns:cx4="http://schemas.microsoft.com/office/drawing/2016/5/10/chartex" xmlns:cx5="http://schemas.microsoft.com/office/drawing/2016/5/11/chartex" xmlns:cx6="http://schemas.microsoft.com/office/drawing/2016/5/12/chartex" xmlns:cx7="http://schemas.microsoft.com/office/drawing/2016/5/13/chartex" xmlns:cx8="http://schemas.microsoft.com/office/drawing/2016/5/14/chartex" xmlns:mc="http://schemas.openxmlformats.org/markup-compatibility/2006" xmlns:aink="http://schemas.microsoft.com/office/drawing/2016/ink" xmlns:am3d="http://schemas.microsoft.com/office/drawing/2017/model3d" xmlns:o="urn:schemas-microsoft-com:office:office" xmlns:r="http://schemas.openxmlformats.org/officeDocument/2006/relationships" xmlns:m="http://schemas.openxmlformats.org/officeDocument/2006/math" xmlns:v="urn:schemas-microsoft-com:vml" xmlns:wp14="http://schemas.microsoft.com/office/word/2010/wordprocessingDrawing" xmlns:wp="http://schemas.openxmlformats.org/drawingml/2006/wordprocessingDrawing" xmlns:w10="urn:schemas-microsoft-com:office:word" xmlns:w="http://schemas.openxmlformats.org/wordprocessingml/2006/main" xmlns:w14="http://schemas.microsoft.com/office/word/2010/wordml" xmlns:w15="http://schemas.microsoft.com/office/word/2012/wordml" xmlns:w16cex="http://schemas.microsoft.com/office/word/2018/wordml/cex" xmlns:w16cid="http://schemas.microsoft.com/office/word/2016/wordml/cid" xmlns:w16="http://schemas.microsoft.com/office/word/2018/wordml" xmlns:w16sdtdh="http://schemas.microsoft.com/office/word/2020/wordml/sdtdatahash" xmlns:w16se="http://schemas.microsoft.com/office/word/2015/wordml/symex" xmlns:wpg="http://schemas.microsoft.com/office/word/2010/wordprocessingGroup" xmlns:wpi="http://schemas.microsoft.com/office/word/2010/wordprocessingInk" xmlns:wne="http://schemas.microsoft.com/office/word/2006/wordml" xmlns:wps="http://schemas.microsoft.com/office/word/2010/wordprocessingShape" mc:Ignorable="w14 w15 w16se w16cid w16 w16cex w16sdtdh wp14">
+  <w15:person w15:author="Jamie Gorman [2]">
+    <w15:presenceInfo w15:providerId="AD" w15:userId="S::100505349@unimail.derby.ac.uk::53d9c49f-989c-481b-99fd-ec3888c48393"/>
+  </w15:person>
   <w15:person w15:author="Jamie Gorman">
     <w15:presenceInfo w15:providerId="None" w15:userId="Jamie Gorman"/>
   </w15:person>

</xml_diff>